<commit_message>
some phrases for all units in my_rspz.docx
</commit_message>
<xml_diff>
--- a/my_rspz.docx
+++ b/my_rspz.docx
@@ -2670,7 +2670,7 @@
               <w:vertAlign w:val="baseline"/>
             </w:rPr>
           </w:pPr>
-          <w:hyperlink w:anchor="_1y810tw">
+          <w:hyperlink w:anchor="_2jxsxqh">
             <w:r>
               <w:rPr>
                 <w:rFonts w:ascii="Times New Roman" w:cs="Times New Roman" w:eastAsia="Times New Roman" w:hAnsi="Times New Roman"/>
@@ -2708,7 +2708,7 @@
           </w:r>
           <w:r>
             <w:fldChar w:fldCharType="begin"/>
-            <w:instrText xml:space="preserve"> PAGEREF _1y810tw \h </w:instrText>
+            <w:instrText xml:space="preserve"> PAGEREF _2jxsxqh \h </w:instrText>
             <w:fldChar w:fldCharType="separate"/>
           </w:r>
           <w:r>
@@ -2758,7 +2758,7 @@
               <w:vertAlign w:val="baseline"/>
             </w:rPr>
           </w:pPr>
-          <w:hyperlink w:anchor="_2xcytpi">
+          <w:hyperlink w:anchor="_3j2qqm3">
             <w:r>
               <w:rPr>
                 <w:rFonts w:ascii="Times New Roman" w:cs="Times New Roman" w:eastAsia="Times New Roman" w:hAnsi="Times New Roman"/>
@@ -2796,7 +2796,7 @@
           </w:r>
           <w:r>
             <w:fldChar w:fldCharType="begin"/>
-            <w:instrText xml:space="preserve"> PAGEREF _2xcytpi \h </w:instrText>
+            <w:instrText xml:space="preserve"> PAGEREF _3j2qqm3 \h </w:instrText>
             <w:fldChar w:fldCharType="separate"/>
           </w:r>
           <w:r>
@@ -2846,7 +2846,7 @@
               <w:vertAlign w:val="baseline"/>
             </w:rPr>
           </w:pPr>
-          <w:hyperlink w:anchor="_1ci93xb">
+          <w:hyperlink w:anchor="_1y810tw">
             <w:r>
               <w:rPr>
                 <w:rFonts w:ascii="Times New Roman" w:cs="Times New Roman" w:eastAsia="Times New Roman" w:hAnsi="Times New Roman"/>
@@ -2884,7 +2884,7 @@
           </w:r>
           <w:r>
             <w:fldChar w:fldCharType="begin"/>
-            <w:instrText xml:space="preserve"> PAGEREF _1ci93xb \h </w:instrText>
+            <w:instrText xml:space="preserve"> PAGEREF _1y810tw \h </w:instrText>
             <w:fldChar w:fldCharType="separate"/>
           </w:r>
           <w:r>
@@ -2920,6 +2920,182 @@
             </w:tabs>
             <w:spacing w:before="60" w:line="240" w:lineRule="auto"/>
             <w:ind w:left="360" w:firstLine="0"/>
+            <w:rPr>
+              <w:rFonts w:ascii="Times New Roman" w:cs="Times New Roman" w:eastAsia="Times New Roman" w:hAnsi="Times New Roman"/>
+              <w:b w:val="0"/>
+              <w:i w:val="0"/>
+              <w:smallCaps w:val="0"/>
+              <w:strike w:val="0"/>
+              <w:color w:val="000000"/>
+              <w:sz w:val="28"/>
+              <w:szCs w:val="28"/>
+              <w:u w:val="none"/>
+              <w:shd w:fill="auto" w:val="clear"/>
+              <w:vertAlign w:val="baseline"/>
+            </w:rPr>
+          </w:pPr>
+          <w:hyperlink w:anchor="_4i7ojhp">
+            <w:r>
+              <w:rPr>
+                <w:rFonts w:ascii="Times New Roman" w:cs="Times New Roman" w:eastAsia="Times New Roman" w:hAnsi="Times New Roman"/>
+                <w:b w:val="0"/>
+                <w:i w:val="0"/>
+                <w:smallCaps w:val="0"/>
+                <w:strike w:val="0"/>
+                <w:color w:val="000000"/>
+                <w:sz w:val="28"/>
+                <w:szCs w:val="28"/>
+                <w:u w:val="none"/>
+                <w:shd w:fill="auto" w:val="clear"/>
+                <w:vertAlign w:val="baseline"/>
+                <w:rtl w:val="0"/>
+              </w:rPr>
+              <w:t xml:space="preserve">3.2 Проектирование макетов клиентской части приложения.</w:t>
+            </w:r>
+          </w:hyperlink>
+          <w:r>
+            <w:rPr>
+              <w:rFonts w:ascii="Times New Roman" w:cs="Times New Roman" w:eastAsia="Times New Roman" w:hAnsi="Times New Roman"/>
+              <w:b w:val="0"/>
+              <w:i w:val="0"/>
+              <w:smallCaps w:val="0"/>
+              <w:strike w:val="0"/>
+              <w:color w:val="000000"/>
+              <w:sz w:val="28"/>
+              <w:szCs w:val="28"/>
+              <w:u w:val="none"/>
+              <w:shd w:fill="auto" w:val="clear"/>
+              <w:vertAlign w:val="baseline"/>
+              <w:rtl w:val="0"/>
+            </w:rPr>
+            <w:tab/>
+          </w:r>
+          <w:r>
+            <w:fldChar w:fldCharType="begin"/>
+            <w:instrText xml:space="preserve"> PAGEREF _4i7ojhp \h </w:instrText>
+            <w:fldChar w:fldCharType="separate"/>
+          </w:r>
+          <w:r>
+            <w:rPr>
+              <w:rFonts w:ascii="Times New Roman" w:cs="Times New Roman" w:eastAsia="Times New Roman" w:hAnsi="Times New Roman"/>
+              <w:b w:val="0"/>
+              <w:i w:val="0"/>
+              <w:smallCaps w:val="0"/>
+              <w:strike w:val="0"/>
+              <w:color w:val="000000"/>
+              <w:sz w:val="28"/>
+              <w:szCs w:val="28"/>
+              <w:u w:val="none"/>
+              <w:shd w:fill="auto" w:val="clear"/>
+              <w:vertAlign w:val="baseline"/>
+              <w:rtl w:val="0"/>
+            </w:rPr>
+            <w:t xml:space="preserve">16</w:t>
+          </w:r>
+          <w:r>
+            <w:fldChar w:fldCharType="end"/>
+          </w:r>
+          <w:r>
+            <w:rPr>
+              <w:rtl w:val="0"/>
+            </w:rPr>
+          </w:r>
+        </w:p>
+        <w:p>
+          <w:pPr>
+            <w:tabs>
+              <w:tab w:val="right" w:pos="9353.511811023624"/>
+            </w:tabs>
+            <w:spacing w:before="60" w:line="240" w:lineRule="auto"/>
+            <w:ind w:left="360" w:firstLine="0"/>
+            <w:rPr>
+              <w:rFonts w:ascii="Times New Roman" w:cs="Times New Roman" w:eastAsia="Times New Roman" w:hAnsi="Times New Roman"/>
+              <w:b w:val="0"/>
+              <w:i w:val="0"/>
+              <w:smallCaps w:val="0"/>
+              <w:strike w:val="0"/>
+              <w:color w:val="000000"/>
+              <w:sz w:val="28"/>
+              <w:szCs w:val="28"/>
+              <w:u w:val="none"/>
+              <w:shd w:fill="auto" w:val="clear"/>
+              <w:vertAlign w:val="baseline"/>
+            </w:rPr>
+          </w:pPr>
+          <w:hyperlink w:anchor="_2xcytpi">
+            <w:r>
+              <w:rPr>
+                <w:rFonts w:ascii="Times New Roman" w:cs="Times New Roman" w:eastAsia="Times New Roman" w:hAnsi="Times New Roman"/>
+                <w:b w:val="0"/>
+                <w:i w:val="0"/>
+                <w:smallCaps w:val="0"/>
+                <w:strike w:val="0"/>
+                <w:color w:val="000000"/>
+                <w:sz w:val="28"/>
+                <w:szCs w:val="28"/>
+                <w:u w:val="none"/>
+                <w:shd w:fill="auto" w:val="clear"/>
+                <w:vertAlign w:val="baseline"/>
+                <w:rtl w:val="0"/>
+              </w:rPr>
+              <w:t xml:space="preserve">3.3 Проектирование серверной части web-приложения.</w:t>
+            </w:r>
+          </w:hyperlink>
+          <w:r>
+            <w:rPr>
+              <w:rFonts w:ascii="Times New Roman" w:cs="Times New Roman" w:eastAsia="Times New Roman" w:hAnsi="Times New Roman"/>
+              <w:b w:val="0"/>
+              <w:i w:val="0"/>
+              <w:smallCaps w:val="0"/>
+              <w:strike w:val="0"/>
+              <w:color w:val="000000"/>
+              <w:sz w:val="28"/>
+              <w:szCs w:val="28"/>
+              <w:u w:val="none"/>
+              <w:shd w:fill="auto" w:val="clear"/>
+              <w:vertAlign w:val="baseline"/>
+              <w:rtl w:val="0"/>
+            </w:rPr>
+            <w:tab/>
+          </w:r>
+          <w:r>
+            <w:fldChar w:fldCharType="begin"/>
+            <w:instrText xml:space="preserve"> PAGEREF _2xcytpi \h </w:instrText>
+            <w:fldChar w:fldCharType="separate"/>
+          </w:r>
+          <w:r>
+            <w:rPr>
+              <w:rFonts w:ascii="Times New Roman" w:cs="Times New Roman" w:eastAsia="Times New Roman" w:hAnsi="Times New Roman"/>
+              <w:b w:val="0"/>
+              <w:i w:val="0"/>
+              <w:smallCaps w:val="0"/>
+              <w:strike w:val="0"/>
+              <w:color w:val="000000"/>
+              <w:sz w:val="28"/>
+              <w:szCs w:val="28"/>
+              <w:u w:val="none"/>
+              <w:shd w:fill="auto" w:val="clear"/>
+              <w:vertAlign w:val="baseline"/>
+              <w:rtl w:val="0"/>
+            </w:rPr>
+            <w:t xml:space="preserve">16</w:t>
+          </w:r>
+          <w:r>
+            <w:fldChar w:fldCharType="end"/>
+          </w:r>
+          <w:r>
+            <w:rPr>
+              <w:rtl w:val="0"/>
+            </w:rPr>
+          </w:r>
+        </w:p>
+        <w:p>
+          <w:pPr>
+            <w:tabs>
+              <w:tab w:val="right" w:pos="9353.511811023624"/>
+            </w:tabs>
+            <w:spacing w:before="60" w:line="240" w:lineRule="auto"/>
+            <w:ind w:left="720" w:firstLine="0"/>
             <w:rPr>
               <w:rFonts w:ascii="Times New Roman" w:cs="Times New Roman" w:eastAsia="Times New Roman" w:hAnsi="Times New Roman"/>
               <w:b w:val="0"/>
@@ -2950,7 +3126,7 @@
                 <w:vertAlign w:val="baseline"/>
                 <w:rtl w:val="0"/>
               </w:rPr>
-              <w:t xml:space="preserve">3.2 Проектирование макетов клиентской части приложения.</w:t>
+              <w:t xml:space="preserve">3.3.1 Алгоритмы загрузки, сохранения и создания модели на сервере.</w:t>
             </w:r>
           </w:hyperlink>
           <w:r>
@@ -2991,6 +3167,94 @@
               <w:rtl w:val="0"/>
             </w:rPr>
             <w:t xml:space="preserve">16</w:t>
+          </w:r>
+          <w:r>
+            <w:fldChar w:fldCharType="end"/>
+          </w:r>
+          <w:r>
+            <w:rPr>
+              <w:rtl w:val="0"/>
+            </w:rPr>
+          </w:r>
+        </w:p>
+        <w:p>
+          <w:pPr>
+            <w:tabs>
+              <w:tab w:val="right" w:pos="9353.511811023624"/>
+            </w:tabs>
+            <w:spacing w:before="200" w:line="240" w:lineRule="auto"/>
+            <w:ind w:left="0" w:firstLine="0"/>
+            <w:rPr>
+              <w:rFonts w:ascii="Times New Roman" w:cs="Times New Roman" w:eastAsia="Times New Roman" w:hAnsi="Times New Roman"/>
+              <w:b w:val="1"/>
+              <w:i w:val="0"/>
+              <w:smallCaps w:val="0"/>
+              <w:strike w:val="0"/>
+              <w:color w:val="000000"/>
+              <w:sz w:val="28"/>
+              <w:szCs w:val="28"/>
+              <w:u w:val="none"/>
+              <w:shd w:fill="auto" w:val="clear"/>
+              <w:vertAlign w:val="baseline"/>
+            </w:rPr>
+          </w:pPr>
+          <w:hyperlink w:anchor="_3as4poj">
+            <w:r>
+              <w:rPr>
+                <w:rFonts w:ascii="Times New Roman" w:cs="Times New Roman" w:eastAsia="Times New Roman" w:hAnsi="Times New Roman"/>
+                <w:b w:val="1"/>
+                <w:i w:val="0"/>
+                <w:smallCaps w:val="0"/>
+                <w:strike w:val="0"/>
+                <w:color w:val="000000"/>
+                <w:sz w:val="28"/>
+                <w:szCs w:val="28"/>
+                <w:u w:val="none"/>
+                <w:shd w:fill="auto" w:val="clear"/>
+                <w:vertAlign w:val="baseline"/>
+                <w:rtl w:val="0"/>
+              </w:rPr>
+              <w:t xml:space="preserve">Раздел 4. Технологическая и практическая часть</w:t>
+            </w:r>
+          </w:hyperlink>
+          <w:r>
+            <w:rPr>
+              <w:rFonts w:ascii="Times New Roman" w:cs="Times New Roman" w:eastAsia="Times New Roman" w:hAnsi="Times New Roman"/>
+              <w:b w:val="1"/>
+              <w:i w:val="0"/>
+              <w:smallCaps w:val="0"/>
+              <w:strike w:val="0"/>
+              <w:color w:val="000000"/>
+              <w:sz w:val="28"/>
+              <w:szCs w:val="28"/>
+              <w:u w:val="none"/>
+              <w:shd w:fill="auto" w:val="clear"/>
+              <w:vertAlign w:val="baseline"/>
+              <w:rtl w:val="0"/>
+            </w:rPr>
+            <w:tab/>
+          </w:r>
+          <w:r>
+            <w:fldChar w:fldCharType="begin"/>
+            <w:instrText xml:space="preserve"> PAGEREF _3as4poj \h </w:instrText>
+            <w:fldChar w:fldCharType="separate"/>
+          </w:r>
+          <w:r>
+            <w:rPr>
+              <w:rFonts w:ascii="Times New Roman" w:cs="Times New Roman" w:eastAsia="Times New Roman" w:hAnsi="Times New Roman"/>
+              <w:b w:val="1"/>
+              <w:i w:val="0"/>
+              <w:smallCaps w:val="0"/>
+              <w:strike w:val="0"/>
+              <w:color w:val="000000"/>
+              <w:sz w:val="28"/>
+              <w:szCs w:val="28"/>
+              <w:u w:val="none"/>
+              <w:shd w:fill="auto" w:val="clear"/>
+              <w:vertAlign w:val="baseline"/>
+              <w:rtl w:val="0"/>
+            </w:rPr>
+            <w:t xml:space="preserve">17</w:t>
           </w:r>
           <w:r>
             <w:fldChar w:fldCharType="end"/>
@@ -3022,7 +3286,7 @@
               <w:vertAlign w:val="baseline"/>
             </w:rPr>
           </w:pPr>
-          <w:hyperlink w:anchor="_2bn6wsx">
+          <w:hyperlink w:anchor="_1pxezwc">
             <w:r>
               <w:rPr>
                 <w:rFonts w:ascii="Times New Roman" w:cs="Times New Roman" w:eastAsia="Times New Roman" w:hAnsi="Times New Roman"/>
@@ -3038,7 +3302,7 @@
                 <w:vertAlign w:val="baseline"/>
                 <w:rtl w:val="0"/>
               </w:rPr>
-              <w:t xml:space="preserve">3.3 Проектирование серверной части web-приложения.</w:t>
+              <w:t xml:space="preserve">4.1 Реализация клиентской и серверной частей web-сервиса.</w:t>
             </w:r>
           </w:hyperlink>
           <w:r>
@@ -3060,189 +3324,13 @@
           </w:r>
           <w:r>
             <w:fldChar w:fldCharType="begin"/>
-            <w:instrText xml:space="preserve"> PAGEREF _2bn6wsx \h </w:instrText>
+            <w:instrText xml:space="preserve"> PAGEREF _1pxezwc \h </w:instrText>
             <w:fldChar w:fldCharType="separate"/>
           </w:r>
           <w:r>
             <w:rPr>
               <w:rFonts w:ascii="Times New Roman" w:cs="Times New Roman" w:eastAsia="Times New Roman" w:hAnsi="Times New Roman"/>
               <w:b w:val="0"/>
-              <w:i w:val="0"/>
-              <w:smallCaps w:val="0"/>
-              <w:strike w:val="0"/>
-              <w:color w:val="000000"/>
-              <w:sz w:val="28"/>
-              <w:szCs w:val="28"/>
-              <w:u w:val="none"/>
-              <w:shd w:fill="auto" w:val="clear"/>
-              <w:vertAlign w:val="baseline"/>
-              <w:rtl w:val="0"/>
-            </w:rPr>
-            <w:t xml:space="preserve">16</w:t>
-          </w:r>
-          <w:r>
-            <w:fldChar w:fldCharType="end"/>
-          </w:r>
-          <w:r>
-            <w:rPr>
-              <w:rtl w:val="0"/>
-            </w:rPr>
-          </w:r>
-        </w:p>
-        <w:p>
-          <w:pPr>
-            <w:tabs>
-              <w:tab w:val="right" w:pos="9353.511811023624"/>
-            </w:tabs>
-            <w:spacing w:before="60" w:line="240" w:lineRule="auto"/>
-            <w:ind w:left="720" w:firstLine="0"/>
-            <w:rPr>
-              <w:rFonts w:ascii="Times New Roman" w:cs="Times New Roman" w:eastAsia="Times New Roman" w:hAnsi="Times New Roman"/>
-              <w:b w:val="0"/>
-              <w:i w:val="0"/>
-              <w:smallCaps w:val="0"/>
-              <w:strike w:val="0"/>
-              <w:color w:val="000000"/>
-              <w:sz w:val="28"/>
-              <w:szCs w:val="28"/>
-              <w:u w:val="none"/>
-              <w:shd w:fill="auto" w:val="clear"/>
-              <w:vertAlign w:val="baseline"/>
-            </w:rPr>
-          </w:pPr>
-          <w:hyperlink w:anchor="_3j2qqm3">
-            <w:r>
-              <w:rPr>
-                <w:rFonts w:ascii="Times New Roman" w:cs="Times New Roman" w:eastAsia="Times New Roman" w:hAnsi="Times New Roman"/>
-                <w:b w:val="0"/>
-                <w:i w:val="0"/>
-                <w:smallCaps w:val="0"/>
-                <w:strike w:val="0"/>
-                <w:color w:val="000000"/>
-                <w:sz w:val="28"/>
-                <w:szCs w:val="28"/>
-                <w:u w:val="none"/>
-                <w:shd w:fill="auto" w:val="clear"/>
-                <w:vertAlign w:val="baseline"/>
-                <w:rtl w:val="0"/>
-              </w:rPr>
-              <w:t xml:space="preserve">3.3.1 Алгоритмы загрузки, сохранения и создания модели на сервере.</w:t>
-            </w:r>
-          </w:hyperlink>
-          <w:r>
-            <w:rPr>
-              <w:rFonts w:ascii="Times New Roman" w:cs="Times New Roman" w:eastAsia="Times New Roman" w:hAnsi="Times New Roman"/>
-              <w:b w:val="0"/>
-              <w:i w:val="0"/>
-              <w:smallCaps w:val="0"/>
-              <w:strike w:val="0"/>
-              <w:color w:val="000000"/>
-              <w:sz w:val="28"/>
-              <w:szCs w:val="28"/>
-              <w:u w:val="none"/>
-              <w:shd w:fill="auto" w:val="clear"/>
-              <w:vertAlign w:val="baseline"/>
-              <w:rtl w:val="0"/>
-            </w:rPr>
-            <w:tab/>
-          </w:r>
-          <w:r>
-            <w:fldChar w:fldCharType="begin"/>
-            <w:instrText xml:space="preserve"> PAGEREF _3j2qqm3 \h </w:instrText>
-            <w:fldChar w:fldCharType="separate"/>
-          </w:r>
-          <w:r>
-            <w:rPr>
-              <w:rFonts w:ascii="Times New Roman" w:cs="Times New Roman" w:eastAsia="Times New Roman" w:hAnsi="Times New Roman"/>
-              <w:b w:val="0"/>
-              <w:i w:val="0"/>
-              <w:smallCaps w:val="0"/>
-              <w:strike w:val="0"/>
-              <w:color w:val="000000"/>
-              <w:sz w:val="28"/>
-              <w:szCs w:val="28"/>
-              <w:u w:val="none"/>
-              <w:shd w:fill="auto" w:val="clear"/>
-              <w:vertAlign w:val="baseline"/>
-              <w:rtl w:val="0"/>
-            </w:rPr>
-            <w:t xml:space="preserve">16</w:t>
-          </w:r>
-          <w:r>
-            <w:fldChar w:fldCharType="end"/>
-          </w:r>
-          <w:r>
-            <w:rPr>
-              <w:rtl w:val="0"/>
-            </w:rPr>
-          </w:r>
-        </w:p>
-        <w:p>
-          <w:pPr>
-            <w:tabs>
-              <w:tab w:val="right" w:pos="9353.511811023624"/>
-            </w:tabs>
-            <w:spacing w:before="200" w:line="240" w:lineRule="auto"/>
-            <w:ind w:left="0" w:firstLine="0"/>
-            <w:rPr>
-              <w:rFonts w:ascii="Times New Roman" w:cs="Times New Roman" w:eastAsia="Times New Roman" w:hAnsi="Times New Roman"/>
-              <w:b w:val="1"/>
-              <w:i w:val="0"/>
-              <w:smallCaps w:val="0"/>
-              <w:strike w:val="0"/>
-              <w:color w:val="000000"/>
-              <w:sz w:val="28"/>
-              <w:szCs w:val="28"/>
-              <w:u w:val="none"/>
-              <w:shd w:fill="auto" w:val="clear"/>
-              <w:vertAlign w:val="baseline"/>
-            </w:rPr>
-          </w:pPr>
-          <w:hyperlink w:anchor="_1pxezwc">
-            <w:r>
-              <w:rPr>
-                <w:rFonts w:ascii="Times New Roman" w:cs="Times New Roman" w:eastAsia="Times New Roman" w:hAnsi="Times New Roman"/>
-                <w:b w:val="1"/>
-                <w:i w:val="0"/>
-                <w:smallCaps w:val="0"/>
-                <w:strike w:val="0"/>
-                <w:color w:val="000000"/>
-                <w:sz w:val="28"/>
-                <w:szCs w:val="28"/>
-                <w:u w:val="none"/>
-                <w:shd w:fill="auto" w:val="clear"/>
-                <w:vertAlign w:val="baseline"/>
-                <w:rtl w:val="0"/>
-              </w:rPr>
-              <w:t xml:space="preserve">Раздел 4. Технологическая и практическая часть</w:t>
-            </w:r>
-          </w:hyperlink>
-          <w:r>
-            <w:rPr>
-              <w:rFonts w:ascii="Times New Roman" w:cs="Times New Roman" w:eastAsia="Times New Roman" w:hAnsi="Times New Roman"/>
-              <w:b w:val="1"/>
-              <w:i w:val="0"/>
-              <w:smallCaps w:val="0"/>
-              <w:strike w:val="0"/>
-              <w:color w:val="000000"/>
-              <w:sz w:val="28"/>
-              <w:szCs w:val="28"/>
-              <w:u w:val="none"/>
-              <w:shd w:fill="auto" w:val="clear"/>
-              <w:vertAlign w:val="baseline"/>
-              <w:rtl w:val="0"/>
-            </w:rPr>
-            <w:tab/>
-          </w:r>
-          <w:r>
-            <w:fldChar w:fldCharType="begin"/>
-            <w:instrText xml:space="preserve"> PAGEREF _1pxezwc \h </w:instrText>
-            <w:fldChar w:fldCharType="separate"/>
-          </w:r>
-          <w:r>
-            <w:rPr>
-              <w:rFonts w:ascii="Times New Roman" w:cs="Times New Roman" w:eastAsia="Times New Roman" w:hAnsi="Times New Roman"/>
-              <w:b w:val="1"/>
               <w:i w:val="0"/>
               <w:smallCaps w:val="0"/>
               <w:strike w:val="0"/>
@@ -3302,7 +3390,7 @@
                 <w:vertAlign w:val="baseline"/>
                 <w:rtl w:val="0"/>
               </w:rPr>
-              <w:t xml:space="preserve">4.1 Реализация клиентской и серверной частей web-сервиса.</w:t>
+              <w:t xml:space="preserve">4.2 Демонстрация работы ПО.</w:t>
             </w:r>
           </w:hyperlink>
           <w:r>
@@ -3325,94 +3413,6 @@
           <w:r>
             <w:fldChar w:fldCharType="begin"/>
             <w:instrText xml:space="preserve"> PAGEREF _49x2ik5 \h </w:instrText>
-            <w:fldChar w:fldCharType="separate"/>
-          </w:r>
-          <w:r>
-            <w:rPr>
-              <w:rFonts w:ascii="Times New Roman" w:cs="Times New Roman" w:eastAsia="Times New Roman" w:hAnsi="Times New Roman"/>
-              <w:b w:val="0"/>
-              <w:i w:val="0"/>
-              <w:smallCaps w:val="0"/>
-              <w:strike w:val="0"/>
-              <w:color w:val="000000"/>
-              <w:sz w:val="28"/>
-              <w:szCs w:val="28"/>
-              <w:u w:val="none"/>
-              <w:shd w:fill="auto" w:val="clear"/>
-              <w:vertAlign w:val="baseline"/>
-              <w:rtl w:val="0"/>
-            </w:rPr>
-            <w:t xml:space="preserve">17</w:t>
-          </w:r>
-          <w:r>
-            <w:fldChar w:fldCharType="end"/>
-          </w:r>
-          <w:r>
-            <w:rPr>
-              <w:rtl w:val="0"/>
-            </w:rPr>
-          </w:r>
-        </w:p>
-        <w:p>
-          <w:pPr>
-            <w:tabs>
-              <w:tab w:val="right" w:pos="9353.511811023624"/>
-            </w:tabs>
-            <w:spacing w:before="60" w:line="240" w:lineRule="auto"/>
-            <w:ind w:left="360" w:firstLine="0"/>
-            <w:rPr>
-              <w:rFonts w:ascii="Times New Roman" w:cs="Times New Roman" w:eastAsia="Times New Roman" w:hAnsi="Times New Roman"/>
-              <w:b w:val="0"/>
-              <w:i w:val="0"/>
-              <w:smallCaps w:val="0"/>
-              <w:strike w:val="0"/>
-              <w:color w:val="000000"/>
-              <w:sz w:val="28"/>
-              <w:szCs w:val="28"/>
-              <w:u w:val="none"/>
-              <w:shd w:fill="auto" w:val="clear"/>
-              <w:vertAlign w:val="baseline"/>
-            </w:rPr>
-          </w:pPr>
-          <w:hyperlink w:anchor="_2p2csry">
-            <w:r>
-              <w:rPr>
-                <w:rFonts w:ascii="Times New Roman" w:cs="Times New Roman" w:eastAsia="Times New Roman" w:hAnsi="Times New Roman"/>
-                <w:b w:val="0"/>
-                <w:i w:val="0"/>
-                <w:smallCaps w:val="0"/>
-                <w:strike w:val="0"/>
-                <w:color w:val="000000"/>
-                <w:sz w:val="28"/>
-                <w:szCs w:val="28"/>
-                <w:u w:val="none"/>
-                <w:shd w:fill="auto" w:val="clear"/>
-                <w:vertAlign w:val="baseline"/>
-                <w:rtl w:val="0"/>
-              </w:rPr>
-              <w:t xml:space="preserve">4.2 Демонстрация работы ПО.</w:t>
-            </w:r>
-          </w:hyperlink>
-          <w:r>
-            <w:rPr>
-              <w:rFonts w:ascii="Times New Roman" w:cs="Times New Roman" w:eastAsia="Times New Roman" w:hAnsi="Times New Roman"/>
-              <w:b w:val="0"/>
-              <w:i w:val="0"/>
-              <w:smallCaps w:val="0"/>
-              <w:strike w:val="0"/>
-              <w:color w:val="000000"/>
-              <w:sz w:val="28"/>
-              <w:szCs w:val="28"/>
-              <w:u w:val="none"/>
-              <w:shd w:fill="auto" w:val="clear"/>
-              <w:vertAlign w:val="baseline"/>
-              <w:rtl w:val="0"/>
-            </w:rPr>
-            <w:tab/>
-          </w:r>
-          <w:r>
-            <w:fldChar w:fldCharType="begin"/>
-            <w:instrText xml:space="preserve"> PAGEREF _2p2csry \h </w:instrText>
             <w:fldChar w:fldCharType="separate"/>
           </w:r>
           <w:r>
@@ -3462,7 +3462,7 @@
               <w:vertAlign w:val="baseline"/>
             </w:rPr>
           </w:pPr>
-          <w:hyperlink w:anchor="_ihv636">
+          <w:hyperlink w:anchor="_2p2csry">
             <w:r>
               <w:rPr>
                 <w:rFonts w:ascii="Times New Roman" w:cs="Times New Roman" w:eastAsia="Times New Roman" w:hAnsi="Times New Roman"/>
@@ -3500,7 +3500,7 @@
           </w:r>
           <w:r>
             <w:fldChar w:fldCharType="begin"/>
-            <w:instrText xml:space="preserve"> PAGEREF _ihv636 \h </w:instrText>
+            <w:instrText xml:space="preserve"> PAGEREF _2p2csry \h </w:instrText>
             <w:fldChar w:fldCharType="separate"/>
           </w:r>
           <w:r>
@@ -3550,7 +3550,7 @@
               <w:vertAlign w:val="baseline"/>
             </w:rPr>
           </w:pPr>
-          <w:hyperlink w:anchor="_1hmsyys">
+          <w:hyperlink w:anchor="_3o7alnk">
             <w:r>
               <w:rPr>
                 <w:rFonts w:ascii="Times New Roman" w:cs="Times New Roman" w:eastAsia="Times New Roman" w:hAnsi="Times New Roman"/>
@@ -3588,7 +3588,7 @@
           </w:r>
           <w:r>
             <w:fldChar w:fldCharType="begin"/>
-            <w:instrText xml:space="preserve"> PAGEREF _1hmsyys \h </w:instrText>
+            <w:instrText xml:space="preserve"> PAGEREF _3o7alnk \h </w:instrText>
             <w:fldChar w:fldCharType="separate"/>
           </w:r>
           <w:r>
@@ -3632,7 +3632,7 @@
           <w:szCs w:val="28"/>
         </w:rPr>
       </w:pPr>
-      <w:bookmarkStart w:colFirst="0" w:colLast="0" w:name="_lz2kuf9burqu" w:id="2"/>
+      <w:bookmarkStart w:colFirst="0" w:colLast="0" w:name="_1fob9te" w:id="2"/>
       <w:bookmarkEnd w:id="2"/>
       <w:r>
         <w:rPr>
@@ -5353,7 +5353,7 @@
         <w:widowControl w:val="0"/>
         <w:numPr>
           <w:ilvl w:val="0"/>
-          <w:numId w:val="2"/>
+          <w:numId w:val="4"/>
         </w:numPr>
         <w:shd w:fill="auto" w:val="clear"/>
         <w:tabs>
@@ -5389,334 +5389,6 @@
           <w:rtl w:val="0"/>
         </w:rPr>
         <w:t xml:space="preserve">A Слабо различимое</w:t>
-      </w:r>
-      <w:r>
-        <w:rPr>
-          <w:rtl w:val="0"/>
-        </w:rPr>
-      </w:r>
-    </w:p>
-    <w:p>
-      <w:pPr>
-        <w:keepNext w:val="0"/>
-        <w:keepLines w:val="0"/>
-        <w:pageBreakBefore w:val="0"/>
-        <w:widowControl w:val="0"/>
-        <w:numPr>
-          <w:ilvl w:val="0"/>
-          <w:numId w:val="2"/>
-        </w:numPr>
-        <w:shd w:fill="auto" w:val="clear"/>
-        <w:tabs>
-          <w:tab w:val="left" w:pos="960"/>
-        </w:tabs>
-        <w:spacing w:after="0" w:before="0" w:line="360" w:lineRule="auto"/>
-        <w:ind w:left="284" w:right="540" w:firstLine="425.00000000000006"/>
-        <w:jc w:val="both"/>
-        <w:rPr>
-          <w:b w:val="0"/>
-          <w:i w:val="0"/>
-          <w:smallCaps w:val="0"/>
-          <w:strike w:val="0"/>
-          <w:color w:val="000000"/>
-          <w:sz w:val="24"/>
-          <w:szCs w:val="24"/>
-          <w:u w:val="none"/>
-          <w:vertAlign w:val="baseline"/>
-        </w:rPr>
-      </w:pPr>
-      <w:r>
-        <w:rPr>
-          <w:b w:val="0"/>
-          <w:i w:val="0"/>
-          <w:smallCaps w:val="0"/>
-          <w:strike w:val="0"/>
-          <w:color w:val="000000"/>
-          <w:sz w:val="24"/>
-          <w:szCs w:val="24"/>
-          <w:u w:val="none"/>
-          <w:shd w:fill="auto" w:val="clear"/>
-          <w:vertAlign w:val="baseline"/>
-          <w:rtl w:val="0"/>
-        </w:rPr>
-        <w:t xml:space="preserve">B Незначительное</w:t>
-      </w:r>
-      <w:r>
-        <w:rPr>
-          <w:rtl w:val="0"/>
-        </w:rPr>
-      </w:r>
-    </w:p>
-    <w:p>
-      <w:pPr>
-        <w:keepNext w:val="0"/>
-        <w:keepLines w:val="0"/>
-        <w:pageBreakBefore w:val="0"/>
-        <w:widowControl w:val="0"/>
-        <w:numPr>
-          <w:ilvl w:val="0"/>
-          <w:numId w:val="2"/>
-        </w:numPr>
-        <w:shd w:fill="auto" w:val="clear"/>
-        <w:tabs>
-          <w:tab w:val="left" w:pos="960"/>
-        </w:tabs>
-        <w:spacing w:after="0" w:before="0" w:line="360" w:lineRule="auto"/>
-        <w:ind w:left="284" w:right="540" w:firstLine="425.00000000000006"/>
-        <w:jc w:val="both"/>
-        <w:rPr>
-          <w:b w:val="0"/>
-          <w:i w:val="0"/>
-          <w:smallCaps w:val="0"/>
-          <w:strike w:val="0"/>
-          <w:color w:val="000000"/>
-          <w:sz w:val="24"/>
-          <w:szCs w:val="24"/>
-          <w:u w:val="none"/>
-          <w:vertAlign w:val="baseline"/>
-        </w:rPr>
-      </w:pPr>
-      <w:r>
-        <w:rPr>
-          <w:b w:val="0"/>
-          <w:i w:val="0"/>
-          <w:smallCaps w:val="0"/>
-          <w:strike w:val="0"/>
-          <w:color w:val="000000"/>
-          <w:sz w:val="24"/>
-          <w:szCs w:val="24"/>
-          <w:u w:val="none"/>
-          <w:shd w:fill="auto" w:val="clear"/>
-          <w:vertAlign w:val="baseline"/>
-          <w:rtl w:val="0"/>
-        </w:rPr>
-        <w:t xml:space="preserve">C Заметное или ярко выраженное</w:t>
-      </w:r>
-      <w:r>
-        <w:rPr>
-          <w:rtl w:val="0"/>
-        </w:rPr>
-      </w:r>
-    </w:p>
-    <w:p>
-      <w:pPr>
-        <w:keepNext w:val="0"/>
-        <w:keepLines w:val="0"/>
-        <w:pageBreakBefore w:val="0"/>
-        <w:widowControl w:val="0"/>
-        <w:numPr>
-          <w:ilvl w:val="0"/>
-          <w:numId w:val="2"/>
-        </w:numPr>
-        <w:shd w:fill="auto" w:val="clear"/>
-        <w:tabs>
-          <w:tab w:val="left" w:pos="960"/>
-        </w:tabs>
-        <w:spacing w:after="0" w:before="0" w:line="360" w:lineRule="auto"/>
-        <w:ind w:left="284" w:right="540" w:firstLine="425.00000000000006"/>
-        <w:jc w:val="both"/>
-        <w:rPr>
-          <w:b w:val="0"/>
-          <w:i w:val="0"/>
-          <w:smallCaps w:val="0"/>
-          <w:strike w:val="0"/>
-          <w:color w:val="000000"/>
-          <w:sz w:val="24"/>
-          <w:szCs w:val="24"/>
-          <w:u w:val="none"/>
-          <w:vertAlign w:val="baseline"/>
-        </w:rPr>
-      </w:pPr>
-      <w:r>
-        <w:rPr>
-          <w:b w:val="0"/>
-          <w:i w:val="0"/>
-          <w:smallCaps w:val="0"/>
-          <w:strike w:val="0"/>
-          <w:color w:val="000000"/>
-          <w:sz w:val="24"/>
-          <w:szCs w:val="24"/>
-          <w:u w:val="none"/>
-          <w:shd w:fill="auto" w:val="clear"/>
-          <w:vertAlign w:val="baseline"/>
-          <w:rtl w:val="0"/>
-        </w:rPr>
-        <w:t xml:space="preserve">D Сильное или крайне заметное</w:t>
-      </w:r>
-      <w:r>
-        <w:rPr>
-          <w:rtl w:val="0"/>
-        </w:rPr>
-      </w:r>
-    </w:p>
-    <w:p>
-      <w:pPr>
-        <w:keepNext w:val="0"/>
-        <w:keepLines w:val="0"/>
-        <w:pageBreakBefore w:val="0"/>
-        <w:widowControl w:val="0"/>
-        <w:numPr>
-          <w:ilvl w:val="0"/>
-          <w:numId w:val="2"/>
-        </w:numPr>
-        <w:shd w:fill="auto" w:val="clear"/>
-        <w:tabs>
-          <w:tab w:val="left" w:pos="960"/>
-        </w:tabs>
-        <w:spacing w:after="0" w:before="0" w:line="360" w:lineRule="auto"/>
-        <w:ind w:left="284" w:right="540" w:firstLine="425.00000000000006"/>
-        <w:jc w:val="both"/>
-        <w:rPr>
-          <w:b w:val="0"/>
-          <w:i w:val="0"/>
-          <w:smallCaps w:val="0"/>
-          <w:strike w:val="0"/>
-          <w:color w:val="000000"/>
-          <w:sz w:val="24"/>
-          <w:szCs w:val="24"/>
-          <w:u w:val="none"/>
-          <w:vertAlign w:val="baseline"/>
-        </w:rPr>
-      </w:pPr>
-      <w:r>
-        <w:rPr>
-          <w:b w:val="0"/>
-          <w:i w:val="0"/>
-          <w:smallCaps w:val="0"/>
-          <w:strike w:val="0"/>
-          <w:color w:val="000000"/>
-          <w:sz w:val="24"/>
-          <w:szCs w:val="24"/>
-          <w:u w:val="none"/>
-          <w:shd w:fill="auto" w:val="clear"/>
-          <w:vertAlign w:val="baseline"/>
-          <w:rtl w:val="0"/>
-        </w:rPr>
-        <w:t xml:space="preserve">E Предельное</w:t>
-      </w:r>
-      <w:r>
-        <w:rPr>
-          <w:rtl w:val="0"/>
-        </w:rPr>
-      </w:r>
-    </w:p>
-    <w:p>
-      <w:pPr>
-        <w:tabs>
-          <w:tab w:val="left" w:pos="960"/>
-        </w:tabs>
-        <w:spacing w:line="360" w:lineRule="auto"/>
-        <w:ind w:right="540" w:firstLine="709"/>
-        <w:jc w:val="both"/>
-        <w:rPr>
-          <w:sz w:val="24"/>
-          <w:szCs w:val="24"/>
-        </w:rPr>
-      </w:pPr>
-      <w:r>
-        <w:rPr>
-          <w:sz w:val="24"/>
-          <w:szCs w:val="24"/>
-          <w:rtl w:val="0"/>
-        </w:rPr>
-        <w:t xml:space="preserve">Двигательные единицы относительно воображаемой вертикальной оси лица могут быть:</w:t>
-      </w:r>
-    </w:p>
-    <w:p>
-      <w:pPr>
-        <w:keepNext w:val="0"/>
-        <w:keepLines w:val="0"/>
-        <w:pageBreakBefore w:val="0"/>
-        <w:widowControl w:val="0"/>
-        <w:numPr>
-          <w:ilvl w:val="0"/>
-          <w:numId w:val="3"/>
-        </w:numPr>
-        <w:shd w:fill="auto" w:val="clear"/>
-        <w:tabs>
-          <w:tab w:val="left" w:pos="993"/>
-        </w:tabs>
-        <w:spacing w:after="0" w:before="0" w:line="360" w:lineRule="auto"/>
-        <w:ind w:left="284" w:right="540" w:firstLine="425.00000000000006"/>
-        <w:jc w:val="both"/>
-        <w:rPr>
-          <w:b w:val="0"/>
-          <w:i w:val="0"/>
-          <w:smallCaps w:val="0"/>
-          <w:strike w:val="0"/>
-          <w:color w:val="000000"/>
-          <w:sz w:val="24"/>
-          <w:szCs w:val="24"/>
-          <w:u w:val="none"/>
-          <w:vertAlign w:val="baseline"/>
-        </w:rPr>
-      </w:pPr>
-      <w:r>
-        <w:rPr>
-          <w:b w:val="0"/>
-          <w:i w:val="0"/>
-          <w:smallCaps w:val="0"/>
-          <w:strike w:val="0"/>
-          <w:color w:val="000000"/>
-          <w:sz w:val="24"/>
-          <w:szCs w:val="24"/>
-          <w:u w:val="none"/>
-          <w:shd w:fill="auto" w:val="clear"/>
-          <w:vertAlign w:val="baseline"/>
-          <w:rtl w:val="0"/>
-        </w:rPr>
-        <w:t xml:space="preserve">Двусторонние, симметричные (B — bilateral). Например, (B)1.</w:t>
-      </w:r>
-      <w:r>
-        <w:rPr>
-          <w:rtl w:val="0"/>
-        </w:rPr>
-      </w:r>
-    </w:p>
-    <w:p>
-      <w:pPr>
-        <w:keepNext w:val="0"/>
-        <w:keepLines w:val="0"/>
-        <w:pageBreakBefore w:val="0"/>
-        <w:widowControl w:val="0"/>
-        <w:numPr>
-          <w:ilvl w:val="0"/>
-          <w:numId w:val="3"/>
-        </w:numPr>
-        <w:shd w:fill="auto" w:val="clear"/>
-        <w:tabs>
-          <w:tab w:val="left" w:pos="993"/>
-        </w:tabs>
-        <w:spacing w:after="0" w:before="0" w:line="360" w:lineRule="auto"/>
-        <w:ind w:left="284" w:right="540" w:firstLine="425.00000000000006"/>
-        <w:jc w:val="both"/>
-        <w:rPr>
-          <w:b w:val="0"/>
-          <w:i w:val="0"/>
-          <w:smallCaps w:val="0"/>
-          <w:strike w:val="0"/>
-          <w:color w:val="000000"/>
-          <w:sz w:val="24"/>
-          <w:szCs w:val="24"/>
-          <w:u w:val="none"/>
-          <w:vertAlign w:val="baseline"/>
-        </w:rPr>
-      </w:pPr>
-      <w:r>
-        <w:rPr>
-          <w:b w:val="0"/>
-          <w:i w:val="0"/>
-          <w:smallCaps w:val="0"/>
-          <w:strike w:val="0"/>
-          <w:color w:val="000000"/>
-          <w:sz w:val="24"/>
-          <w:szCs w:val="24"/>
-          <w:u w:val="none"/>
-          <w:shd w:fill="auto" w:val="clear"/>
-          <w:vertAlign w:val="baseline"/>
-          <w:rtl w:val="0"/>
-        </w:rPr>
-        <w:t xml:space="preserve">Односторонние (U — unilateral). Например, U12, U14:</w:t>
       </w:r>
       <w:r>
         <w:rPr>
@@ -5736,10 +5408,10 @@
         </w:numPr>
         <w:shd w:fill="auto" w:val="clear"/>
         <w:tabs>
-          <w:tab w:val="left" w:pos="993"/>
+          <w:tab w:val="left" w:pos="960"/>
         </w:tabs>
         <w:spacing w:after="0" w:before="0" w:line="360" w:lineRule="auto"/>
-        <w:ind w:left="567" w:right="540" w:firstLine="425"/>
+        <w:ind w:left="284" w:right="540" w:firstLine="425.00000000000006"/>
         <w:jc w:val="both"/>
         <w:rPr>
           <w:b w:val="0"/>
@@ -5767,7 +5439,7 @@
           <w:vertAlign w:val="baseline"/>
           <w:rtl w:val="0"/>
         </w:rPr>
-        <w:t xml:space="preserve">левая (L — left). Например, L12.</w:t>
+        <w:t xml:space="preserve">B Незначительное</w:t>
       </w:r>
       <w:r>
         <w:rPr>
@@ -5787,10 +5459,10 @@
         </w:numPr>
         <w:shd w:fill="auto" w:val="clear"/>
         <w:tabs>
-          <w:tab w:val="left" w:pos="993"/>
+          <w:tab w:val="left" w:pos="960"/>
         </w:tabs>
         <w:spacing w:after="0" w:before="0" w:line="360" w:lineRule="auto"/>
-        <w:ind w:left="567" w:right="540" w:firstLine="425"/>
+        <w:ind w:left="284" w:right="540" w:firstLine="425.00000000000006"/>
         <w:jc w:val="both"/>
         <w:rPr>
           <w:b w:val="0"/>
@@ -5818,214 +5490,517 @@
           <w:vertAlign w:val="baseline"/>
           <w:rtl w:val="0"/>
         </w:rPr>
-        <w:t xml:space="preserve">правая (R — right). Например, R14.</w:t>
-      </w:r>
-      <w:r>
-        <w:rPr>
-          <w:rtl w:val="0"/>
-        </w:rPr>
-      </w:r>
-    </w:p>
-    <w:p>
-      <w:pPr>
-        <w:tabs>
-          <w:tab w:val="left" w:pos="993"/>
-        </w:tabs>
-        <w:spacing w:line="360" w:lineRule="auto"/>
-        <w:ind w:right="540" w:firstLine="709"/>
-        <w:jc w:val="both"/>
-        <w:rPr/>
-      </w:pPr>
-      <w:r>
-        <w:rPr>
-          <w:sz w:val="24"/>
-          <w:szCs w:val="24"/>
-          <w:rtl w:val="0"/>
-        </w:rPr>
-        <w:t xml:space="preserve">Примеры кодирования лицевых движений с помощью FACS можно изучить подробнее по ссылке [3].</w:t>
-      </w:r>
-      <w:r>
-        <w:rPr>
-          <w:rtl w:val="0"/>
-        </w:rPr>
-      </w:r>
-    </w:p>
-    <w:p>
-      <w:pPr>
+        <w:t xml:space="preserve">C Заметное или ярко выраженное</w:t>
+      </w:r>
+      <w:r>
+        <w:rPr>
+          <w:rtl w:val="0"/>
+        </w:rPr>
+      </w:r>
+    </w:p>
+    <w:p>
+      <w:pPr>
+        <w:keepNext w:val="0"/>
+        <w:keepLines w:val="0"/>
+        <w:pageBreakBefore w:val="0"/>
+        <w:widowControl w:val="0"/>
+        <w:numPr>
+          <w:ilvl w:val="0"/>
+          <w:numId w:val="4"/>
+        </w:numPr>
+        <w:shd w:fill="auto" w:val="clear"/>
         <w:tabs>
           <w:tab w:val="left" w:pos="960"/>
         </w:tabs>
-        <w:spacing w:line="360" w:lineRule="auto"/>
-        <w:ind w:left="0" w:right="540" w:firstLine="705"/>
-        <w:jc w:val="both"/>
-        <w:rPr/>
-      </w:pPr>
-      <w:r>
-        <w:rPr>
-          <w:sz w:val="24"/>
-          <w:szCs w:val="24"/>
-          <w:rtl w:val="0"/>
-        </w:rPr>
-        <w:t xml:space="preserve">С помощью двигательных единиц из FACS Полом Экманом и Уоллесом Фризеном была создана эмоциональная система кодирования лицевых движений (EmFACS), которая рассматривает только лицевые движения, связанные с эмоциями. Стоит отметить, что в научном мире нет единого мнения на тему однозначного соответствия между мимикой и эмоциями для всех людей [5]. Таким образом нельзя с полной уверенностью сказать, что, например, выражение лица любого человека, который испытывает страх выглядит именно так, а никак иначе. Однако, большинство людей в современном обществе выражает эмоции приблизительно одинаково, что даёт возможность использовать труды Пола Экмана в данной работе.</w:t>
-      </w:r>
-      <w:r>
-        <w:rPr>
-          <w:rtl w:val="0"/>
-        </w:rPr>
-      </w:r>
-    </w:p>
-    <w:p>
-      <w:pPr>
-        <w:pStyle w:val="Heading2"/>
-        <w:spacing w:line="360" w:lineRule="auto"/>
-        <w:ind w:firstLine="708"/>
-        <w:rPr>
-          <w:rFonts w:ascii="Times New Roman" w:cs="Times New Roman" w:eastAsia="Times New Roman" w:hAnsi="Times New Roman"/>
+        <w:spacing w:after="0" w:before="0" w:line="360" w:lineRule="auto"/>
+        <w:ind w:left="284" w:right="540" w:firstLine="425.00000000000006"/>
+        <w:jc w:val="both"/>
+        <w:rPr>
+          <w:b w:val="0"/>
           <w:i w:val="0"/>
-        </w:rPr>
-      </w:pPr>
-      <w:bookmarkStart w:colFirst="0" w:colLast="0" w:name="_3rdcrjn" w:id="11"/>
-      <w:bookmarkEnd w:id="11"/>
-      <w:r>
-        <w:rPr>
-          <w:rFonts w:ascii="Times New Roman" w:cs="Times New Roman" w:eastAsia="Times New Roman" w:hAnsi="Times New Roman"/>
+          <w:smallCaps w:val="0"/>
+          <w:strike w:val="0"/>
+          <w:color w:val="000000"/>
+          <w:sz w:val="24"/>
+          <w:szCs w:val="24"/>
+          <w:u w:val="none"/>
+          <w:vertAlign w:val="baseline"/>
+        </w:rPr>
+      </w:pPr>
+      <w:r>
+        <w:rPr>
+          <w:b w:val="0"/>
           <w:i w:val="0"/>
-          <w:rtl w:val="0"/>
-        </w:rPr>
-        <w:t xml:space="preserve">1.3 Постановка задачи, требования к разрабатываемому ПО.</w:t>
-      </w:r>
-    </w:p>
-    <w:p>
-      <w:pPr>
-        <w:spacing w:after="0" w:before="200" w:line="360" w:lineRule="auto"/>
-        <w:ind w:right="540" w:firstLine="708"/>
-        <w:jc w:val="both"/>
-        <w:rPr>
-          <w:sz w:val="24"/>
-          <w:szCs w:val="24"/>
-        </w:rPr>
-      </w:pPr>
-      <w:r>
-        <w:rPr>
-          <w:sz w:val="24"/>
-          <w:szCs w:val="24"/>
-          <w:rtl w:val="0"/>
-        </w:rPr>
-        <w:t xml:space="preserve">С учётом вышесказанного, встаёт вопрос о необходимости иметь возможность отображать пространства эмоций различных размерностей друг в друга. Так, в научно-исследовательской работе 1-го семестра, были обучены нейросетевые модели, решающие задачу отображения из двухмерного пространства в семимерное. По сути, были построены функции для отображения вектора модели эмоционального состояния PA (координатная плоскость pleasure, arousal из пространства PAD) в вектор 7-ми эмоций из непрерывной модели Пола Экмана (Neutral – нейтральная, Happy – радость, Sad – печаль, Angry – гнев, Surprised – удивление, Scared – страх, Disgusted – отвращение).</w:t>
-      </w:r>
-    </w:p>
-    <w:p>
-      <w:pPr>
-        <w:spacing w:after="0" w:before="200" w:line="360" w:lineRule="auto"/>
-        <w:ind w:right="540" w:firstLine="708"/>
-        <w:jc w:val="both"/>
-        <w:rPr>
-          <w:sz w:val="24"/>
-          <w:szCs w:val="24"/>
-        </w:rPr>
-      </w:pPr>
-      <w:r>
-        <w:rPr>
-          <w:sz w:val="24"/>
-          <w:szCs w:val="24"/>
-          <w:rtl w:val="0"/>
-        </w:rPr>
-        <w:t xml:space="preserve">В дальнейших семестрах планируется обучить модели на решение задач обратного отображения из 7-ми мерного в 2-х мерное. Также будут затронуты вопросы отображения выражений лиц людей закодированных с помощью FACS в многомерную модель PA и обратно, а также из FACS в непрерывную модель Пола Экмана и обратно.</w:t>
-      </w:r>
-    </w:p>
-    <w:p>
-      <w:pPr>
-        <w:spacing w:after="0" w:before="200" w:line="360" w:lineRule="auto"/>
-        <w:ind w:right="540" w:firstLine="708"/>
-        <w:jc w:val="both"/>
-        <w:rPr>
-          <w:sz w:val="24"/>
-          <w:szCs w:val="24"/>
-        </w:rPr>
-      </w:pPr>
-      <w:r>
-        <w:rPr>
-          <w:sz w:val="24"/>
-          <w:szCs w:val="24"/>
-          <w:rtl w:val="0"/>
-        </w:rPr>
-        <w:t xml:space="preserve">Если в прошлой работе была использована исключительно нейросетевая модель, то далее будут использованы ещё и регрессионные статистические модели. Это разнообразие моделей позволит сравнивать результаты между собой и оценивать их качество.</w:t>
-      </w:r>
-    </w:p>
-    <w:p>
-      <w:pPr>
-        <w:spacing w:after="0" w:before="200" w:line="360" w:lineRule="auto"/>
-        <w:ind w:firstLine="708"/>
-        <w:jc w:val="both"/>
-        <w:rPr>
-          <w:sz w:val="24"/>
-          <w:szCs w:val="24"/>
-        </w:rPr>
-      </w:pPr>
-      <w:r>
-        <w:rPr>
-          <w:sz w:val="24"/>
-          <w:szCs w:val="24"/>
-          <w:rtl w:val="0"/>
-        </w:rPr>
-        <w:t xml:space="preserve">Целью же данной работы, является упрощение взаимодействия пользователя с обученными моделями. Для достижения этой цели ведётся разработка программного обеспечения (ПО) – web-сервиса, являющегося удобным программным интерфейсом для работы с обученными моделями. Разрабатываемое ПО должно обладать следующими возможностями:</w:t>
-      </w:r>
-    </w:p>
-    <w:p>
-      <w:pPr>
+          <w:smallCaps w:val="0"/>
+          <w:strike w:val="0"/>
+          <w:color w:val="000000"/>
+          <w:sz w:val="24"/>
+          <w:szCs w:val="24"/>
+          <w:u w:val="none"/>
+          <w:shd w:fill="auto" w:val="clear"/>
+          <w:vertAlign w:val="baseline"/>
+          <w:rtl w:val="0"/>
+        </w:rPr>
+        <w:t xml:space="preserve">D Сильное или крайне заметное</w:t>
+      </w:r>
+      <w:r>
+        <w:rPr>
+          <w:rtl w:val="0"/>
+        </w:rPr>
+      </w:r>
+    </w:p>
+    <w:p>
+      <w:pPr>
+        <w:keepNext w:val="0"/>
+        <w:keepLines w:val="0"/>
+        <w:pageBreakBefore w:val="0"/>
+        <w:widowControl w:val="0"/>
+        <w:numPr>
+          <w:ilvl w:val="0"/>
+          <w:numId w:val="4"/>
+        </w:numPr>
+        <w:shd w:fill="auto" w:val="clear"/>
+        <w:tabs>
+          <w:tab w:val="left" w:pos="960"/>
+        </w:tabs>
+        <w:spacing w:after="0" w:before="0" w:line="360" w:lineRule="auto"/>
+        <w:ind w:left="284" w:right="540" w:firstLine="425.00000000000006"/>
+        <w:jc w:val="both"/>
+        <w:rPr>
+          <w:b w:val="0"/>
+          <w:i w:val="0"/>
+          <w:smallCaps w:val="0"/>
+          <w:strike w:val="0"/>
+          <w:color w:val="000000"/>
+          <w:sz w:val="24"/>
+          <w:szCs w:val="24"/>
+          <w:u w:val="none"/>
+          <w:vertAlign w:val="baseline"/>
+        </w:rPr>
+      </w:pPr>
+      <w:r>
+        <w:rPr>
+          <w:b w:val="0"/>
+          <w:i w:val="0"/>
+          <w:smallCaps w:val="0"/>
+          <w:strike w:val="0"/>
+          <w:color w:val="000000"/>
+          <w:sz w:val="24"/>
+          <w:szCs w:val="24"/>
+          <w:u w:val="none"/>
+          <w:shd w:fill="auto" w:val="clear"/>
+          <w:vertAlign w:val="baseline"/>
+          <w:rtl w:val="0"/>
+        </w:rPr>
+        <w:t xml:space="preserve">E Предельное</w:t>
+      </w:r>
+      <w:r>
+        <w:rPr>
+          <w:rtl w:val="0"/>
+        </w:rPr>
+      </w:r>
+    </w:p>
+    <w:p>
+      <w:pPr>
+        <w:tabs>
+          <w:tab w:val="left" w:pos="960"/>
+        </w:tabs>
+        <w:spacing w:line="360" w:lineRule="auto"/>
+        <w:ind w:right="540" w:firstLine="709"/>
+        <w:jc w:val="both"/>
+        <w:rPr>
+          <w:sz w:val="24"/>
+          <w:szCs w:val="24"/>
+        </w:rPr>
+      </w:pPr>
+      <w:r>
+        <w:rPr>
+          <w:sz w:val="24"/>
+          <w:szCs w:val="24"/>
+          <w:rtl w:val="0"/>
+        </w:rPr>
+        <w:t xml:space="preserve">Двигательные единицы относительно воображаемой вертикальной оси лица могут быть:</w:t>
+      </w:r>
+    </w:p>
+    <w:p>
+      <w:pPr>
+        <w:keepNext w:val="0"/>
+        <w:keepLines w:val="0"/>
+        <w:pageBreakBefore w:val="0"/>
+        <w:widowControl w:val="0"/>
         <w:numPr>
           <w:ilvl w:val="0"/>
           <w:numId w:val="5"/>
         </w:numPr>
-        <w:spacing w:after="0" w:before="240" w:line="360" w:lineRule="auto"/>
-        <w:ind w:left="283" w:firstLine="425"/>
-        <w:jc w:val="both"/>
-        <w:rPr/>
-      </w:pPr>
-      <w:r>
-        <w:rPr>
-          <w:sz w:val="24"/>
-          <w:szCs w:val="24"/>
-          <w:rtl w:val="0"/>
-        </w:rPr>
-        <w:t xml:space="preserve">загрузка моделей (1 или нескольких)</w:t>
-      </w:r>
-      <w:r>
-        <w:rPr>
-          <w:rtl w:val="0"/>
-        </w:rPr>
-      </w:r>
-    </w:p>
-    <w:p>
-      <w:pPr>
+        <w:shd w:fill="auto" w:val="clear"/>
+        <w:tabs>
+          <w:tab w:val="left" w:pos="993"/>
+        </w:tabs>
+        <w:spacing w:after="0" w:before="0" w:line="360" w:lineRule="auto"/>
+        <w:ind w:left="284" w:right="540" w:firstLine="425.00000000000006"/>
+        <w:jc w:val="both"/>
+        <w:rPr>
+          <w:b w:val="0"/>
+          <w:i w:val="0"/>
+          <w:smallCaps w:val="0"/>
+          <w:strike w:val="0"/>
+          <w:color w:val="000000"/>
+          <w:sz w:val="24"/>
+          <w:szCs w:val="24"/>
+          <w:u w:val="none"/>
+          <w:vertAlign w:val="baseline"/>
+        </w:rPr>
+      </w:pPr>
+      <w:r>
+        <w:rPr>
+          <w:b w:val="0"/>
+          <w:i w:val="0"/>
+          <w:smallCaps w:val="0"/>
+          <w:strike w:val="0"/>
+          <w:color w:val="000000"/>
+          <w:sz w:val="24"/>
+          <w:szCs w:val="24"/>
+          <w:u w:val="none"/>
+          <w:shd w:fill="auto" w:val="clear"/>
+          <w:vertAlign w:val="baseline"/>
+          <w:rtl w:val="0"/>
+        </w:rPr>
+        <w:t xml:space="preserve">Двусторонние, симметричные (B — bilateral). Например, (B)1.</w:t>
+      </w:r>
+      <w:r>
+        <w:rPr>
+          <w:rtl w:val="0"/>
+        </w:rPr>
+      </w:r>
+    </w:p>
+    <w:p>
+      <w:pPr>
+        <w:keepNext w:val="0"/>
+        <w:keepLines w:val="0"/>
+        <w:pageBreakBefore w:val="0"/>
+        <w:widowControl w:val="0"/>
         <w:numPr>
           <w:ilvl w:val="0"/>
           <w:numId w:val="5"/>
         </w:numPr>
+        <w:shd w:fill="auto" w:val="clear"/>
+        <w:tabs>
+          <w:tab w:val="left" w:pos="993"/>
+        </w:tabs>
         <w:spacing w:after="0" w:before="0" w:line="360" w:lineRule="auto"/>
-        <w:ind w:left="283" w:firstLine="425"/>
-        <w:jc w:val="both"/>
-        <w:rPr/>
-      </w:pPr>
-      <w:r>
-        <w:rPr>
-          <w:sz w:val="24"/>
-          <w:szCs w:val="24"/>
-          <w:rtl w:val="0"/>
-        </w:rPr>
-        <w:t xml:space="preserve">выбор типа преобразования (2 -&gt; 7, 7 -&gt; 2, 42 -&gt; 7, 7 -&gt; 42, 2 -&gt; 42, 42 -&gt; 2)</w:t>
-      </w:r>
-      <w:r>
-        <w:rPr>
-          <w:rtl w:val="0"/>
-        </w:rPr>
-      </w:r>
-    </w:p>
-    <w:p>
-      <w:pPr>
+        <w:ind w:left="284" w:right="540" w:firstLine="425.00000000000006"/>
+        <w:jc w:val="both"/>
+        <w:rPr>
+          <w:b w:val="0"/>
+          <w:i w:val="0"/>
+          <w:smallCaps w:val="0"/>
+          <w:strike w:val="0"/>
+          <w:color w:val="000000"/>
+          <w:sz w:val="24"/>
+          <w:szCs w:val="24"/>
+          <w:u w:val="none"/>
+          <w:vertAlign w:val="baseline"/>
+        </w:rPr>
+      </w:pPr>
+      <w:r>
+        <w:rPr>
+          <w:b w:val="0"/>
+          <w:i w:val="0"/>
+          <w:smallCaps w:val="0"/>
+          <w:strike w:val="0"/>
+          <w:color w:val="000000"/>
+          <w:sz w:val="24"/>
+          <w:szCs w:val="24"/>
+          <w:u w:val="none"/>
+          <w:shd w:fill="auto" w:val="clear"/>
+          <w:vertAlign w:val="baseline"/>
+          <w:rtl w:val="0"/>
+        </w:rPr>
+        <w:t xml:space="preserve">Односторонние (U — unilateral). Например, U12, U14:</w:t>
+      </w:r>
+      <w:r>
+        <w:rPr>
+          <w:rtl w:val="0"/>
+        </w:rPr>
+      </w:r>
+    </w:p>
+    <w:p>
+      <w:pPr>
+        <w:keepNext w:val="0"/>
+        <w:keepLines w:val="0"/>
+        <w:pageBreakBefore w:val="0"/>
+        <w:widowControl w:val="0"/>
         <w:numPr>
           <w:ilvl w:val="0"/>
-          <w:numId w:val="5"/>
+          <w:numId w:val="1"/>
+        </w:numPr>
+        <w:shd w:fill="auto" w:val="clear"/>
+        <w:tabs>
+          <w:tab w:val="left" w:pos="993"/>
+        </w:tabs>
+        <w:spacing w:after="0" w:before="0" w:line="360" w:lineRule="auto"/>
+        <w:ind w:left="567" w:right="540" w:firstLine="425"/>
+        <w:jc w:val="both"/>
+        <w:rPr>
+          <w:b w:val="0"/>
+          <w:i w:val="0"/>
+          <w:smallCaps w:val="0"/>
+          <w:strike w:val="0"/>
+          <w:color w:val="000000"/>
+          <w:sz w:val="24"/>
+          <w:szCs w:val="24"/>
+          <w:u w:val="none"/>
+          <w:vertAlign w:val="baseline"/>
+        </w:rPr>
+      </w:pPr>
+      <w:r>
+        <w:rPr>
+          <w:b w:val="0"/>
+          <w:i w:val="0"/>
+          <w:smallCaps w:val="0"/>
+          <w:strike w:val="0"/>
+          <w:color w:val="000000"/>
+          <w:sz w:val="24"/>
+          <w:szCs w:val="24"/>
+          <w:u w:val="none"/>
+          <w:shd w:fill="auto" w:val="clear"/>
+          <w:vertAlign w:val="baseline"/>
+          <w:rtl w:val="0"/>
+        </w:rPr>
+        <w:t xml:space="preserve">левая (L — left). Например, L12.</w:t>
+      </w:r>
+      <w:r>
+        <w:rPr>
+          <w:rtl w:val="0"/>
+        </w:rPr>
+      </w:r>
+    </w:p>
+    <w:p>
+      <w:pPr>
+        <w:keepNext w:val="0"/>
+        <w:keepLines w:val="0"/>
+        <w:pageBreakBefore w:val="0"/>
+        <w:widowControl w:val="0"/>
+        <w:numPr>
+          <w:ilvl w:val="0"/>
+          <w:numId w:val="1"/>
+        </w:numPr>
+        <w:shd w:fill="auto" w:val="clear"/>
+        <w:tabs>
+          <w:tab w:val="left" w:pos="993"/>
+        </w:tabs>
+        <w:spacing w:after="0" w:before="0" w:line="360" w:lineRule="auto"/>
+        <w:ind w:left="567" w:right="540" w:firstLine="425"/>
+        <w:jc w:val="both"/>
+        <w:rPr>
+          <w:b w:val="0"/>
+          <w:i w:val="0"/>
+          <w:smallCaps w:val="0"/>
+          <w:strike w:val="0"/>
+          <w:color w:val="000000"/>
+          <w:sz w:val="24"/>
+          <w:szCs w:val="24"/>
+          <w:u w:val="none"/>
+          <w:vertAlign w:val="baseline"/>
+        </w:rPr>
+      </w:pPr>
+      <w:r>
+        <w:rPr>
+          <w:b w:val="0"/>
+          <w:i w:val="0"/>
+          <w:smallCaps w:val="0"/>
+          <w:strike w:val="0"/>
+          <w:color w:val="000000"/>
+          <w:sz w:val="24"/>
+          <w:szCs w:val="24"/>
+          <w:u w:val="none"/>
+          <w:shd w:fill="auto" w:val="clear"/>
+          <w:vertAlign w:val="baseline"/>
+          <w:rtl w:val="0"/>
+        </w:rPr>
+        <w:t xml:space="preserve">правая (R — right). Например, R14.</w:t>
+      </w:r>
+      <w:r>
+        <w:rPr>
+          <w:rtl w:val="0"/>
+        </w:rPr>
+      </w:r>
+    </w:p>
+    <w:p>
+      <w:pPr>
+        <w:tabs>
+          <w:tab w:val="left" w:pos="993"/>
+        </w:tabs>
+        <w:spacing w:line="360" w:lineRule="auto"/>
+        <w:ind w:right="540" w:firstLine="709"/>
+        <w:jc w:val="both"/>
+        <w:rPr/>
+      </w:pPr>
+      <w:r>
+        <w:rPr>
+          <w:sz w:val="24"/>
+          <w:szCs w:val="24"/>
+          <w:rtl w:val="0"/>
+        </w:rPr>
+        <w:t xml:space="preserve">Примеры кодирования лицевых движений с помощью FACS можно изучить подробнее по ссылке [3].</w:t>
+      </w:r>
+      <w:r>
+        <w:rPr>
+          <w:rtl w:val="0"/>
+        </w:rPr>
+      </w:r>
+    </w:p>
+    <w:p>
+      <w:pPr>
+        <w:tabs>
+          <w:tab w:val="left" w:pos="960"/>
+        </w:tabs>
+        <w:spacing w:line="360" w:lineRule="auto"/>
+        <w:ind w:left="0" w:right="540" w:firstLine="705"/>
+        <w:jc w:val="both"/>
+        <w:rPr/>
+      </w:pPr>
+      <w:r>
+        <w:rPr>
+          <w:sz w:val="24"/>
+          <w:szCs w:val="24"/>
+          <w:rtl w:val="0"/>
+        </w:rPr>
+        <w:t xml:space="preserve">С помощью двигательных единиц из FACS Полом Экманом и Уоллесом Фризеном была создана эмоциональная система кодирования лицевых движений (EmFACS), которая рассматривает только лицевые движения, связанные с эмоциями. Стоит отметить, что в научном мире нет единого мнения на тему однозначного соответствия между мимикой и эмоциями для всех людей [5]. Таким образом нельзя с полной уверенностью сказать, что, например, выражение лица любого человека, который испытывает страх выглядит именно так, а никак иначе. Однако, большинство людей в современном обществе выражает эмоции приблизительно одинаково, что даёт возможность использовать труды Пола Экмана в данной работе.</w:t>
+      </w:r>
+      <w:r>
+        <w:rPr>
+          <w:rtl w:val="0"/>
+        </w:rPr>
+      </w:r>
+    </w:p>
+    <w:p>
+      <w:pPr>
+        <w:pStyle w:val="Heading2"/>
+        <w:spacing w:line="360" w:lineRule="auto"/>
+        <w:ind w:firstLine="708"/>
+        <w:rPr>
+          <w:rFonts w:ascii="Times New Roman" w:cs="Times New Roman" w:eastAsia="Times New Roman" w:hAnsi="Times New Roman"/>
+          <w:i w:val="0"/>
+        </w:rPr>
+      </w:pPr>
+      <w:bookmarkStart w:colFirst="0" w:colLast="0" w:name="_3rdcrjn" w:id="11"/>
+      <w:bookmarkEnd w:id="11"/>
+      <w:r>
+        <w:rPr>
+          <w:rFonts w:ascii="Times New Roman" w:cs="Times New Roman" w:eastAsia="Times New Roman" w:hAnsi="Times New Roman"/>
+          <w:i w:val="0"/>
+          <w:rtl w:val="0"/>
+        </w:rPr>
+        <w:t xml:space="preserve">1.3 Постановка задачи, требования к разрабатываемому ПО.</w:t>
+      </w:r>
+    </w:p>
+    <w:p>
+      <w:pPr>
+        <w:spacing w:after="0" w:before="200" w:line="360" w:lineRule="auto"/>
+        <w:ind w:right="540" w:firstLine="708"/>
+        <w:jc w:val="both"/>
+        <w:rPr>
+          <w:sz w:val="24"/>
+          <w:szCs w:val="24"/>
+        </w:rPr>
+      </w:pPr>
+      <w:r>
+        <w:rPr>
+          <w:sz w:val="24"/>
+          <w:szCs w:val="24"/>
+          <w:rtl w:val="0"/>
+        </w:rPr>
+        <w:t xml:space="preserve">С учётом вышесказанного, встаёт вопрос о необходимости иметь возможность отображать пространства эмоций различных размерностей друг в друга. Так, в научно-исследовательской работе 1-го семестра, были обучены нейросетевые модели, решающие задачу отображения из двухмерного пространства в семимерное. По сути, были построены функции для отображения вектора модели эмоционального состояния PA (координатная плоскость pleasure, arousal из пространства PAD) в вектор 7-ми эмоций из непрерывной модели Пола Экмана (Neutral – нейтральная, Happy – радость, Sad – печаль, Angry – гнев, Surprised – удивление, Scared – страх, Disgusted – отвращение).</w:t>
+      </w:r>
+    </w:p>
+    <w:p>
+      <w:pPr>
+        <w:spacing w:after="0" w:before="200" w:line="360" w:lineRule="auto"/>
+        <w:ind w:right="540" w:firstLine="708"/>
+        <w:jc w:val="both"/>
+        <w:rPr>
+          <w:sz w:val="24"/>
+          <w:szCs w:val="24"/>
+        </w:rPr>
+      </w:pPr>
+      <w:r>
+        <w:rPr>
+          <w:sz w:val="24"/>
+          <w:szCs w:val="24"/>
+          <w:rtl w:val="0"/>
+        </w:rPr>
+        <w:t xml:space="preserve">В дальнейших семестрах планируется обучить модели на решение задач обратного отображения из 7-ми мерного в 2-х мерное. Также будут затронуты вопросы отображения выражений лиц людей закодированных с помощью FACS в многомерную модель PA и обратно, а также из FACS в непрерывную модель Пола Экмана и обратно.</w:t>
+      </w:r>
+    </w:p>
+    <w:p>
+      <w:pPr>
+        <w:spacing w:after="0" w:before="200" w:line="360" w:lineRule="auto"/>
+        <w:ind w:right="540" w:firstLine="708"/>
+        <w:jc w:val="both"/>
+        <w:rPr>
+          <w:sz w:val="24"/>
+          <w:szCs w:val="24"/>
+        </w:rPr>
+      </w:pPr>
+      <w:r>
+        <w:rPr>
+          <w:sz w:val="24"/>
+          <w:szCs w:val="24"/>
+          <w:rtl w:val="0"/>
+        </w:rPr>
+        <w:t xml:space="preserve">Если в прошлой работе была использована исключительно нейросетевая модель, то далее будут использованы ещё и регрессионные статистические модели. Это разнообразие моделей позволит сравнивать результаты между собой и оценивать их качество.</w:t>
+      </w:r>
+    </w:p>
+    <w:p>
+      <w:pPr>
+        <w:spacing w:after="0" w:before="200" w:line="360" w:lineRule="auto"/>
+        <w:ind w:firstLine="708"/>
+        <w:jc w:val="both"/>
+        <w:rPr>
+          <w:sz w:val="24"/>
+          <w:szCs w:val="24"/>
+        </w:rPr>
+      </w:pPr>
+      <w:r>
+        <w:rPr>
+          <w:sz w:val="24"/>
+          <w:szCs w:val="24"/>
+          <w:rtl w:val="0"/>
+        </w:rPr>
+        <w:t xml:space="preserve">Целью же данной работы, является упрощение взаимодействия пользователя с обученными моделями. Для достижения этой цели ведётся разработка программного обеспечения (ПО) – web-сервиса, являющегося удобным программным интерфейсом для работы с обученными моделями. Разрабатываемое ПО должно обладать следующими возможностями:</w:t>
+      </w:r>
+    </w:p>
+    <w:p>
+      <w:pPr>
+        <w:numPr>
+          <w:ilvl w:val="0"/>
+          <w:numId w:val="2"/>
+        </w:numPr>
+        <w:spacing w:after="0" w:before="240" w:line="360" w:lineRule="auto"/>
+        <w:ind w:left="283" w:firstLine="425"/>
+        <w:jc w:val="both"/>
+        <w:rPr/>
+      </w:pPr>
+      <w:r>
+        <w:rPr>
+          <w:sz w:val="24"/>
+          <w:szCs w:val="24"/>
+          <w:rtl w:val="0"/>
+        </w:rPr>
+        <w:t xml:space="preserve">загрузка моделей (1 или нескольких)</w:t>
+      </w:r>
+      <w:r>
+        <w:rPr>
+          <w:rtl w:val="0"/>
+        </w:rPr>
+      </w:r>
+    </w:p>
+    <w:p>
+      <w:pPr>
+        <w:numPr>
+          <w:ilvl w:val="0"/>
+          <w:numId w:val="2"/>
         </w:numPr>
         <w:spacing w:after="0" w:before="0" w:line="360" w:lineRule="auto"/>
         <w:ind w:left="283" w:firstLine="425"/>
@@ -6038,7 +6013,7 @@
           <w:szCs w:val="24"/>
           <w:rtl w:val="0"/>
         </w:rPr>
-        <w:t xml:space="preserve">визуализация полученного преобразования входных данных в выходные данные</w:t>
+        <w:t xml:space="preserve">выбор типа преобразования (2 -&gt; 7, 7 -&gt; 2, 42 -&gt; 7, 7 -&gt; 42, 2 -&gt; 42, 42 -&gt; 2)</w:t>
       </w:r>
       <w:r>
         <w:rPr>
@@ -6050,7 +6025,32 @@
       <w:pPr>
         <w:numPr>
           <w:ilvl w:val="0"/>
-          <w:numId w:val="5"/>
+          <w:numId w:val="2"/>
+        </w:numPr>
+        <w:spacing w:after="0" w:before="0" w:line="360" w:lineRule="auto"/>
+        <w:ind w:left="283" w:firstLine="425"/>
+        <w:jc w:val="both"/>
+        <w:rPr/>
+      </w:pPr>
+      <w:r>
+        <w:rPr>
+          <w:sz w:val="24"/>
+          <w:szCs w:val="24"/>
+          <w:rtl w:val="0"/>
+        </w:rPr>
+        <w:t xml:space="preserve">визуализация полученного преобразования входных данных в выходные данные</w:t>
+      </w:r>
+      <w:r>
+        <w:rPr>
+          <w:rtl w:val="0"/>
+        </w:rPr>
+      </w:r>
+    </w:p>
+    <w:p>
+      <w:pPr>
+        <w:numPr>
+          <w:ilvl w:val="0"/>
+          <w:numId w:val="2"/>
         </w:numPr>
         <w:spacing w:after="240" w:before="0" w:line="360" w:lineRule="auto"/>
         <w:ind w:left="283" w:firstLine="425"/>
@@ -6210,7 +6210,11 @@
         <w:spacing w:line="360" w:lineRule="auto"/>
         <w:ind w:right="780" w:firstLine="709"/>
         <w:jc w:val="both"/>
-        <w:rPr/>
+        <w:rPr>
+          <w:sz w:val="24"/>
+          <w:szCs w:val="24"/>
+          <w:highlight w:val="white"/>
+        </w:rPr>
       </w:pPr>
       <w:r>
         <w:rPr>
@@ -6219,6 +6223,73 @@
           <w:rtl w:val="0"/>
         </w:rPr>
         <w:t xml:space="preserve">В данном разделе описываются основные особенности паттерна Фасад и рассматривается возможность его применения в разрабатываемом ПО.</w:t>
+      </w:r>
+      <w:r>
+        <w:rPr>
+          <w:rtl w:val="0"/>
+        </w:rPr>
+      </w:r>
+    </w:p>
+    <w:p>
+      <w:pPr>
+        <w:spacing w:line="360" w:lineRule="auto"/>
+        <w:ind w:right="780" w:firstLine="709"/>
+        <w:jc w:val="both"/>
+        <w:rPr>
+          <w:sz w:val="24"/>
+          <w:szCs w:val="24"/>
+          <w:highlight w:val="white"/>
+        </w:rPr>
+      </w:pPr>
+      <w:r>
+        <w:rPr>
+          <w:sz w:val="24"/>
+          <w:szCs w:val="24"/>
+          <w:highlight w:val="white"/>
+          <w:rtl w:val="0"/>
+        </w:rPr>
+        <w:t xml:space="preserve">Фасад - структурный шаблон проектирования. # (N коротко о нём)</w:t>
+      </w:r>
+    </w:p>
+    <w:p>
+      <w:pPr>
+        <w:spacing w:line="360" w:lineRule="auto"/>
+        <w:ind w:right="780" w:firstLine="709"/>
+        <w:jc w:val="both"/>
+        <w:rPr>
+          <w:sz w:val="24"/>
+          <w:szCs w:val="24"/>
+          <w:highlight w:val="white"/>
+        </w:rPr>
+      </w:pPr>
+      <w:r>
+        <w:rPr>
+          <w:sz w:val="24"/>
+          <w:szCs w:val="24"/>
+          <w:highlight w:val="white"/>
+          <w:rtl w:val="0"/>
+        </w:rPr>
+        <w:t xml:space="preserve">Фасад обеспечивает единственную точку входа для служб подсистемы. Фасад имеет обязанность по взаимодействию с подсистемой, упрощает интерфейс</w:t>
+      </w:r>
+    </w:p>
+    <w:p>
+      <w:pPr>
+        <w:spacing w:line="360" w:lineRule="auto"/>
+        <w:ind w:right="780" w:firstLine="709"/>
+        <w:jc w:val="both"/>
+        <w:rPr>
+          <w:sz w:val="24"/>
+          <w:szCs w:val="24"/>
+        </w:rPr>
+      </w:pPr>
+      <w:r>
+        <w:rPr>
+          <w:sz w:val="24"/>
+          <w:szCs w:val="24"/>
+          <w:highlight w:val="white"/>
+          <w:rtl w:val="0"/>
+        </w:rPr>
+        <w:t xml:space="preserve">Структурные шаблоны проектирования - шаблоны проектирования, в которых рассматриваются вопросы о том, как из классов и объектов образуются более крупные архитектуры. Примеры структурных шаблонов проектирования: Адаптер, Мост, Компоновщик, Декоратор, Фасад, Единая точка входа, Приспособленец, Заместитель.</w:t>
       </w:r>
       <w:r>
         <w:rPr>
@@ -6236,7 +6307,7 @@
           <w:i w:val="0"/>
         </w:rPr>
       </w:pPr>
-      <w:bookmarkStart w:colFirst="0" w:colLast="0" w:name="_1y810tw" w:id="17"/>
+      <w:bookmarkStart w:colFirst="0" w:colLast="0" w:name="_2jxsxqh" w:id="17"/>
       <w:bookmarkEnd w:id="17"/>
       <w:r>
         <w:rPr>
@@ -6274,12 +6345,17 @@
         <w:rPr>
           <w:sz w:val="24"/>
           <w:szCs w:val="24"/>
-        </w:rPr>
-      </w:pPr>
-      <w:r>
-        <w:rPr>
-          <w:rtl w:val="0"/>
-        </w:rPr>
+          <w:highlight w:val="white"/>
+        </w:rPr>
+      </w:pPr>
+      <w:r>
+        <w:rPr>
+          <w:sz w:val="24"/>
+          <w:szCs w:val="24"/>
+          <w:highlight w:val="white"/>
+          <w:rtl w:val="0"/>
+        </w:rPr>
+        <w:t xml:space="preserve">Модель с нейронками - папка с файлами.</w:t>
       </w:r>
     </w:p>
     <w:p>
@@ -6290,12 +6366,17 @@
         <w:rPr>
           <w:sz w:val="24"/>
           <w:szCs w:val="24"/>
-        </w:rPr>
-      </w:pPr>
-      <w:r>
-        <w:rPr>
-          <w:rtl w:val="0"/>
-        </w:rPr>
+          <w:highlight w:val="white"/>
+        </w:rPr>
+      </w:pPr>
+      <w:r>
+        <w:rPr>
+          <w:sz w:val="24"/>
+          <w:szCs w:val="24"/>
+          <w:highlight w:val="white"/>
+          <w:rtl w:val="0"/>
+        </w:rPr>
+        <w:t xml:space="preserve">Формат моделей:</w:t>
       </w:r>
     </w:p>
     <w:p>
@@ -6306,12 +6387,17 @@
         <w:rPr>
           <w:sz w:val="24"/>
           <w:szCs w:val="24"/>
-        </w:rPr>
-      </w:pPr>
-      <w:r>
-        <w:rPr>
-          <w:rtl w:val="0"/>
-        </w:rPr>
+          <w:highlight w:val="white"/>
+        </w:rPr>
+      </w:pPr>
+      <w:r>
+        <w:rPr>
+          <w:sz w:val="24"/>
+          <w:szCs w:val="24"/>
+          <w:highlight w:val="white"/>
+          <w:rtl w:val="0"/>
+        </w:rPr>
+        <w:t xml:space="preserve">1 папка, внутри:</w:t>
       </w:r>
     </w:p>
     <w:p>
@@ -6322,12 +6408,17 @@
         <w:rPr>
           <w:sz w:val="24"/>
           <w:szCs w:val="24"/>
-        </w:rPr>
-      </w:pPr>
-      <w:r>
-        <w:rPr>
-          <w:rtl w:val="0"/>
-        </w:rPr>
+          <w:highlight w:val="white"/>
+        </w:rPr>
+      </w:pPr>
+      <w:r>
+        <w:rPr>
+          <w:sz w:val="24"/>
+          <w:szCs w:val="24"/>
+          <w:highlight w:val="white"/>
+          <w:rtl w:val="0"/>
+        </w:rPr>
+        <w:t xml:space="preserve">1) type.txt файл с указанием типа модели</w:t>
       </w:r>
     </w:p>
     <w:p>
@@ -6338,12 +6429,17 @@
         <w:rPr>
           <w:sz w:val="24"/>
           <w:szCs w:val="24"/>
-        </w:rPr>
-      </w:pPr>
-      <w:r>
-        <w:rPr>
-          <w:rtl w:val="0"/>
-        </w:rPr>
+          <w:highlight w:val="white"/>
+        </w:rPr>
+      </w:pPr>
+      <w:r>
+        <w:rPr>
+          <w:sz w:val="24"/>
+          <w:szCs w:val="24"/>
+          <w:highlight w:val="white"/>
+          <w:rtl w:val="0"/>
+        </w:rPr>
+        <w:t xml:space="preserve">2) файлы .pkl (pickle) модели для мат. стат моделей (по одному на каждую)</w:t>
       </w:r>
     </w:p>
     <w:p>
@@ -6354,12 +6450,17 @@
         <w:rPr>
           <w:sz w:val="24"/>
           <w:szCs w:val="24"/>
-        </w:rPr>
-      </w:pPr>
-      <w:r>
-        <w:rPr>
-          <w:rtl w:val="0"/>
-        </w:rPr>
+          <w:highlight w:val="white"/>
+        </w:rPr>
+      </w:pPr>
+      <w:r>
+        <w:rPr>
+          <w:sz w:val="24"/>
+          <w:szCs w:val="24"/>
+          <w:highlight w:val="white"/>
+          <w:rtl w:val="0"/>
+        </w:rPr>
+        <w:t xml:space="preserve">3) папки с моделями для нейросетевых моделей (keras) (по одной папке на модель)</w:t>
       </w:r>
     </w:p>
     <w:p>
@@ -6370,12 +6471,17 @@
         <w:rPr>
           <w:sz w:val="24"/>
           <w:szCs w:val="24"/>
-        </w:rPr>
-      </w:pPr>
-      <w:r>
-        <w:rPr>
-          <w:rtl w:val="0"/>
-        </w:rPr>
+          <w:highlight w:val="white"/>
+        </w:rPr>
+      </w:pPr>
+      <w:r>
+        <w:rPr>
+          <w:sz w:val="24"/>
+          <w:szCs w:val="24"/>
+          <w:highlight w:val="white"/>
+          <w:rtl w:val="0"/>
+        </w:rPr>
+        <w:t xml:space="preserve">pickle - модуль для мат. стат моделей</w:t>
       </w:r>
     </w:p>
     <w:p>
@@ -6386,12 +6492,17 @@
         <w:rPr>
           <w:sz w:val="24"/>
           <w:szCs w:val="24"/>
-        </w:rPr>
-      </w:pPr>
-      <w:r>
-        <w:rPr>
-          <w:rtl w:val="0"/>
-        </w:rPr>
+          <w:highlight w:val="white"/>
+        </w:rPr>
+      </w:pPr>
+      <w:r>
+        <w:rPr>
+          <w:sz w:val="24"/>
+          <w:szCs w:val="24"/>
+          <w:highlight w:val="white"/>
+          <w:rtl w:val="0"/>
+        </w:rPr>
+        <w:t xml:space="preserve">Для реализации файлов с нужным форматом моделей - используем нейросетевые модели (keras) из 1-го семестра, пространства 2 -&gt; 7. Сохраняем их с помощью модуля pickle, словно это мат. стат модели. В случае, если необходима другая размерность моделей - используем заглушки внутри кода (искусственно созданные, недостающие данные).</w:t>
       </w:r>
     </w:p>
     <w:p>
@@ -6402,12 +6513,17 @@
         <w:rPr>
           <w:sz w:val="24"/>
           <w:szCs w:val="24"/>
-        </w:rPr>
-      </w:pPr>
-      <w:r>
-        <w:rPr>
-          <w:rtl w:val="0"/>
-        </w:rPr>
+          <w:highlight w:val="white"/>
+        </w:rPr>
+      </w:pPr>
+      <w:r>
+        <w:rPr>
+          <w:sz w:val="24"/>
+          <w:szCs w:val="24"/>
+          <w:highlight w:val="white"/>
+          <w:rtl w:val="0"/>
+        </w:rPr>
+        <w:t xml:space="preserve">Для более сложных преобразований (FACS), будут использованы формулы с сайта imotions: FACS vs Clear.</w:t>
       </w:r>
     </w:p>
     <w:p>
@@ -6418,12 +6534,17 @@
         <w:rPr>
           <w:sz w:val="24"/>
           <w:szCs w:val="24"/>
-        </w:rPr>
-      </w:pPr>
-      <w:r>
-        <w:rPr>
-          <w:rtl w:val="0"/>
-        </w:rPr>
+          <w:highlight w:val="white"/>
+        </w:rPr>
+      </w:pPr>
+      <w:r>
+        <w:rPr>
+          <w:sz w:val="24"/>
+          <w:szCs w:val="24"/>
+          <w:highlight w:val="white"/>
+          <w:rtl w:val="0"/>
+        </w:rPr>
+        <w:t xml:space="preserve">Happy == 6 + 12</w:t>
       </w:r>
     </w:p>
     <w:p>
@@ -6434,12 +6555,17 @@
         <w:rPr>
           <w:sz w:val="24"/>
           <w:szCs w:val="24"/>
-        </w:rPr>
-      </w:pPr>
-      <w:r>
-        <w:rPr>
-          <w:rtl w:val="0"/>
-        </w:rPr>
+          <w:highlight w:val="white"/>
+        </w:rPr>
+      </w:pPr>
+      <w:r>
+        <w:rPr>
+          <w:sz w:val="24"/>
+          <w:szCs w:val="24"/>
+          <w:highlight w:val="white"/>
+          <w:rtl w:val="0"/>
+        </w:rPr>
+        <w:t xml:space="preserve">Sad == ...</w:t>
       </w:r>
     </w:p>
     <w:p>
@@ -6450,12 +6576,17 @@
         <w:rPr>
           <w:sz w:val="24"/>
           <w:szCs w:val="24"/>
-        </w:rPr>
-      </w:pPr>
-      <w:r>
-        <w:rPr>
-          <w:rtl w:val="0"/>
-        </w:rPr>
+          <w:highlight w:val="white"/>
+        </w:rPr>
+      </w:pPr>
+      <w:r>
+        <w:rPr>
+          <w:sz w:val="24"/>
+          <w:szCs w:val="24"/>
+          <w:highlight w:val="white"/>
+          <w:rtl w:val="0"/>
+        </w:rPr>
+        <w:t xml:space="preserve">...</w:t>
       </w:r>
     </w:p>
     <w:p>
@@ -6470,6 +6601,15 @@
       </w:pPr>
       <w:r>
         <w:rPr>
+          <w:sz w:val="24"/>
+          <w:szCs w:val="24"/>
+          <w:highlight w:val="white"/>
+          <w:rtl w:val="0"/>
+        </w:rPr>
+        <w:t xml:space="preserve">? Neutral формула?</w:t>
+      </w:r>
+      <w:r>
+        <w:rPr>
           <w:rtl w:val="0"/>
         </w:rPr>
       </w:r>
@@ -6509,6 +6649,214 @@
     <w:p>
       <w:pPr>
         <w:spacing w:line="360" w:lineRule="auto"/>
+        <w:ind w:right="180" w:firstLine="709"/>
+        <w:jc w:val="both"/>
+        <w:rPr>
+          <w:sz w:val="24"/>
+          <w:szCs w:val="24"/>
+        </w:rPr>
+      </w:pPr>
+      <w:r>
+        <w:rPr>
+          <w:rtl w:val="0"/>
+        </w:rPr>
+      </w:r>
+    </w:p>
+    <w:p>
+      <w:pPr>
+        <w:spacing w:line="360" w:lineRule="auto"/>
+        <w:ind w:right="180" w:firstLine="709"/>
+        <w:jc w:val="both"/>
+        <w:rPr>
+          <w:sz w:val="24"/>
+          <w:szCs w:val="24"/>
+        </w:rPr>
+      </w:pPr>
+      <w:r>
+        <w:rPr>
+          <w:rtl w:val="0"/>
+        </w:rPr>
+      </w:r>
+    </w:p>
+    <w:p>
+      <w:pPr>
+        <w:spacing w:line="360" w:lineRule="auto"/>
+        <w:ind w:right="180" w:firstLine="709"/>
+        <w:jc w:val="both"/>
+        <w:rPr>
+          <w:sz w:val="24"/>
+          <w:szCs w:val="24"/>
+        </w:rPr>
+      </w:pPr>
+      <w:r>
+        <w:rPr>
+          <w:rtl w:val="0"/>
+        </w:rPr>
+      </w:r>
+    </w:p>
+    <w:p>
+      <w:pPr>
+        <w:spacing w:line="360" w:lineRule="auto"/>
+        <w:ind w:right="180" w:firstLine="709"/>
+        <w:jc w:val="both"/>
+        <w:rPr>
+          <w:sz w:val="24"/>
+          <w:szCs w:val="24"/>
+        </w:rPr>
+      </w:pPr>
+      <w:r>
+        <w:rPr>
+          <w:rtl w:val="0"/>
+        </w:rPr>
+      </w:r>
+    </w:p>
+    <w:p>
+      <w:pPr>
+        <w:spacing w:line="360" w:lineRule="auto"/>
+        <w:ind w:right="180" w:firstLine="709"/>
+        <w:jc w:val="both"/>
+        <w:rPr>
+          <w:sz w:val="24"/>
+          <w:szCs w:val="24"/>
+        </w:rPr>
+      </w:pPr>
+      <w:r>
+        <w:rPr>
+          <w:rtl w:val="0"/>
+        </w:rPr>
+      </w:r>
+    </w:p>
+    <w:p>
+      <w:pPr>
+        <w:spacing w:line="360" w:lineRule="auto"/>
+        <w:ind w:right="180" w:firstLine="709"/>
+        <w:jc w:val="both"/>
+        <w:rPr>
+          <w:sz w:val="24"/>
+          <w:szCs w:val="24"/>
+        </w:rPr>
+      </w:pPr>
+      <w:r>
+        <w:rPr>
+          <w:rtl w:val="0"/>
+        </w:rPr>
+      </w:r>
+    </w:p>
+    <w:p>
+      <w:pPr>
+        <w:spacing w:line="360" w:lineRule="auto"/>
+        <w:ind w:right="180" w:firstLine="709"/>
+        <w:jc w:val="both"/>
+        <w:rPr>
+          <w:sz w:val="24"/>
+          <w:szCs w:val="24"/>
+        </w:rPr>
+      </w:pPr>
+      <w:r>
+        <w:rPr>
+          <w:rtl w:val="0"/>
+        </w:rPr>
+      </w:r>
+    </w:p>
+    <w:p>
+      <w:pPr>
+        <w:spacing w:line="360" w:lineRule="auto"/>
+        <w:ind w:right="180" w:firstLine="709"/>
+        <w:jc w:val="both"/>
+        <w:rPr>
+          <w:sz w:val="24"/>
+          <w:szCs w:val="24"/>
+        </w:rPr>
+      </w:pPr>
+      <w:r>
+        <w:rPr>
+          <w:rtl w:val="0"/>
+        </w:rPr>
+      </w:r>
+    </w:p>
+    <w:p>
+      <w:pPr>
+        <w:spacing w:line="360" w:lineRule="auto"/>
+        <w:ind w:right="180" w:firstLine="709"/>
+        <w:jc w:val="both"/>
+        <w:rPr>
+          <w:sz w:val="24"/>
+          <w:szCs w:val="24"/>
+        </w:rPr>
+      </w:pPr>
+      <w:r>
+        <w:rPr>
+          <w:rtl w:val="0"/>
+        </w:rPr>
+      </w:r>
+    </w:p>
+    <w:p>
+      <w:pPr>
+        <w:spacing w:line="360" w:lineRule="auto"/>
+        <w:ind w:right="180" w:firstLine="709"/>
+        <w:jc w:val="both"/>
+        <w:rPr>
+          <w:sz w:val="24"/>
+          <w:szCs w:val="24"/>
+        </w:rPr>
+      </w:pPr>
+      <w:r>
+        <w:rPr>
+          <w:rtl w:val="0"/>
+        </w:rPr>
+      </w:r>
+    </w:p>
+    <w:p>
+      <w:pPr>
+        <w:spacing w:line="360" w:lineRule="auto"/>
+        <w:ind w:right="180" w:firstLine="709"/>
+        <w:jc w:val="both"/>
+        <w:rPr>
+          <w:sz w:val="24"/>
+          <w:szCs w:val="24"/>
+        </w:rPr>
+      </w:pPr>
+      <w:r>
+        <w:rPr>
+          <w:rtl w:val="0"/>
+        </w:rPr>
+      </w:r>
+    </w:p>
+    <w:p>
+      <w:pPr>
+        <w:spacing w:line="360" w:lineRule="auto"/>
+        <w:ind w:right="180" w:firstLine="709"/>
+        <w:jc w:val="both"/>
+        <w:rPr>
+          <w:sz w:val="24"/>
+          <w:szCs w:val="24"/>
+        </w:rPr>
+      </w:pPr>
+      <w:r>
+        <w:rPr>
+          <w:rtl w:val="0"/>
+        </w:rPr>
+      </w:r>
+    </w:p>
+    <w:p>
+      <w:pPr>
+        <w:spacing w:line="360" w:lineRule="auto"/>
+        <w:ind w:right="180" w:firstLine="709"/>
+        <w:jc w:val="both"/>
+        <w:rPr>
+          <w:sz w:val="24"/>
+          <w:szCs w:val="24"/>
+        </w:rPr>
+      </w:pPr>
+      <w:r>
+        <w:rPr>
+          <w:rtl w:val="0"/>
+        </w:rPr>
+      </w:r>
+    </w:p>
+    <w:p>
+      <w:pPr>
+        <w:spacing w:line="360" w:lineRule="auto"/>
         <w:ind w:left="0" w:right="180" w:firstLine="0"/>
         <w:jc w:val="both"/>
         <w:rPr>
@@ -6586,7 +6934,135 @@
         </w:rPr>
       </w:r>
     </w:p>
-    <w:bookmarkStart w:colFirst="0" w:colLast="0" w:name="4i7ojhp" w:id="18"/>
+    <w:p>
+      <w:pPr>
+        <w:spacing w:line="360" w:lineRule="auto"/>
+        <w:ind w:left="0" w:right="180" w:firstLine="0"/>
+        <w:jc w:val="both"/>
+        <w:rPr>
+          <w:sz w:val="24"/>
+          <w:szCs w:val="24"/>
+        </w:rPr>
+      </w:pPr>
+      <w:r>
+        <w:rPr>
+          <w:rtl w:val="0"/>
+        </w:rPr>
+      </w:r>
+    </w:p>
+    <w:p>
+      <w:pPr>
+        <w:spacing w:line="360" w:lineRule="auto"/>
+        <w:ind w:left="0" w:right="180" w:firstLine="0"/>
+        <w:jc w:val="both"/>
+        <w:rPr>
+          <w:sz w:val="24"/>
+          <w:szCs w:val="24"/>
+        </w:rPr>
+      </w:pPr>
+      <w:r>
+        <w:rPr>
+          <w:rtl w:val="0"/>
+        </w:rPr>
+      </w:r>
+    </w:p>
+    <w:p>
+      <w:pPr>
+        <w:spacing w:line="360" w:lineRule="auto"/>
+        <w:ind w:left="0" w:right="180" w:firstLine="0"/>
+        <w:jc w:val="both"/>
+        <w:rPr>
+          <w:sz w:val="24"/>
+          <w:szCs w:val="24"/>
+        </w:rPr>
+      </w:pPr>
+      <w:r>
+        <w:rPr>
+          <w:rtl w:val="0"/>
+        </w:rPr>
+      </w:r>
+    </w:p>
+    <w:p>
+      <w:pPr>
+        <w:spacing w:line="360" w:lineRule="auto"/>
+        <w:ind w:left="0" w:right="180" w:firstLine="0"/>
+        <w:jc w:val="both"/>
+        <w:rPr>
+          <w:sz w:val="24"/>
+          <w:szCs w:val="24"/>
+        </w:rPr>
+      </w:pPr>
+      <w:r>
+        <w:rPr>
+          <w:rtl w:val="0"/>
+        </w:rPr>
+      </w:r>
+    </w:p>
+    <w:p>
+      <w:pPr>
+        <w:spacing w:line="360" w:lineRule="auto"/>
+        <w:ind w:left="0" w:right="180" w:firstLine="0"/>
+        <w:jc w:val="both"/>
+        <w:rPr>
+          <w:sz w:val="24"/>
+          <w:szCs w:val="24"/>
+        </w:rPr>
+      </w:pPr>
+      <w:r>
+        <w:rPr>
+          <w:rtl w:val="0"/>
+        </w:rPr>
+      </w:r>
+    </w:p>
+    <w:p>
+      <w:pPr>
+        <w:spacing w:line="360" w:lineRule="auto"/>
+        <w:ind w:left="0" w:right="180" w:firstLine="0"/>
+        <w:jc w:val="both"/>
+        <w:rPr>
+          <w:sz w:val="24"/>
+          <w:szCs w:val="24"/>
+        </w:rPr>
+      </w:pPr>
+      <w:r>
+        <w:rPr>
+          <w:rtl w:val="0"/>
+        </w:rPr>
+      </w:r>
+    </w:p>
+    <w:p>
+      <w:pPr>
+        <w:spacing w:line="360" w:lineRule="auto"/>
+        <w:ind w:left="0" w:right="180" w:firstLine="0"/>
+        <w:jc w:val="both"/>
+        <w:rPr>
+          <w:sz w:val="24"/>
+          <w:szCs w:val="24"/>
+        </w:rPr>
+      </w:pPr>
+      <w:r>
+        <w:rPr>
+          <w:rtl w:val="0"/>
+        </w:rPr>
+      </w:r>
+    </w:p>
+    <w:p>
+      <w:pPr>
+        <w:spacing w:line="360" w:lineRule="auto"/>
+        <w:ind w:left="0" w:right="180" w:firstLine="0"/>
+        <w:jc w:val="both"/>
+        <w:rPr>
+          <w:sz w:val="24"/>
+          <w:szCs w:val="24"/>
+        </w:rPr>
+      </w:pPr>
+      <w:r>
+        <w:rPr>
+          <w:rtl w:val="0"/>
+        </w:rPr>
+      </w:r>
+    </w:p>
+    <w:bookmarkStart w:colFirst="0" w:colLast="0" w:name="z337ya" w:id="18"/>
     <w:bookmarkEnd w:id="18"/>
     <w:p>
       <w:pPr>
@@ -6614,7 +7090,7 @@
           <w:szCs w:val="28"/>
         </w:rPr>
       </w:pPr>
-      <w:bookmarkStart w:colFirst="0" w:colLast="0" w:name="_2xcytpi" w:id="19"/>
+      <w:bookmarkStart w:colFirst="0" w:colLast="0" w:name="_3j2qqm3" w:id="19"/>
       <w:bookmarkEnd w:id="19"/>
       <w:r>
         <w:rPr>
@@ -6636,7 +7112,7 @@
           <w:i w:val="0"/>
         </w:rPr>
       </w:pPr>
-      <w:bookmarkStart w:colFirst="0" w:colLast="0" w:name="_1ci93xb" w:id="20"/>
+      <w:bookmarkStart w:colFirst="0" w:colLast="0" w:name="_1y810tw" w:id="20"/>
       <w:bookmarkEnd w:id="20"/>
       <w:r>
         <w:rPr>
@@ -6658,8 +7134,6 @@
         <w:ind w:left="0" w:right="0" w:firstLine="720"/>
         <w:jc w:val="both"/>
         <w:rPr>
-          <w:rFonts w:ascii="Times New Roman" w:cs="Times New Roman" w:eastAsia="Times New Roman" w:hAnsi="Times New Roman"/>
-          <w:b w:val="0"/>
           <w:i w:val="0"/>
           <w:smallCaps w:val="0"/>
           <w:strike w:val="0"/>
@@ -6667,12 +7141,12 @@
           <w:sz w:val="24"/>
           <w:szCs w:val="24"/>
           <w:u w:val="none"/>
+          <w:shd w:fill="auto" w:val="clear"/>
           <w:vertAlign w:val="baseline"/>
         </w:rPr>
       </w:pPr>
       <w:r>
         <w:rPr>
-          <w:b w:val="0"/>
           <w:i w:val="0"/>
           <w:smallCaps w:val="0"/>
           <w:strike w:val="0"/>
@@ -6686,6 +7160,500 @@
         </w:rPr>
         <w:t xml:space="preserve">В данном разделе описывается процесс проектирования архитектуры приложения.</w:t>
       </w:r>
+    </w:p>
+    <w:p>
+      <w:pPr>
+        <w:keepNext w:val="0"/>
+        <w:keepLines w:val="0"/>
+        <w:pageBreakBefore w:val="0"/>
+        <w:widowControl w:val="0"/>
+        <w:shd w:fill="auto" w:val="clear"/>
+        <w:spacing w:after="0" w:before="0" w:line="360" w:lineRule="auto"/>
+        <w:ind w:left="0" w:right="0" w:firstLine="720"/>
+        <w:jc w:val="both"/>
+        <w:rPr>
+          <w:sz w:val="24"/>
+          <w:szCs w:val="24"/>
+          <w:highlight w:val="white"/>
+        </w:rPr>
+      </w:pPr>
+      <w:r>
+        <w:rPr>
+          <w:sz w:val="24"/>
+          <w:szCs w:val="24"/>
+          <w:highlight w:val="white"/>
+          <w:rtl w:val="0"/>
+        </w:rPr>
+        <w:t xml:space="preserve">Приложение данной научно-исследовательской работы является web-приложением. Оно состоит из клиентской части (front) и серверной части (back). Клиентская часть отвечает за действия, выполняемые пользователем, за отображение , серверная часть отвечает за...</w:t>
+      </w:r>
+    </w:p>
+    <w:p>
+      <w:pPr>
+        <w:keepNext w:val="0"/>
+        <w:keepLines w:val="0"/>
+        <w:pageBreakBefore w:val="0"/>
+        <w:widowControl w:val="0"/>
+        <w:shd w:fill="auto" w:val="clear"/>
+        <w:spacing w:after="0" w:before="0" w:line="360" w:lineRule="auto"/>
+        <w:ind w:left="0" w:right="0" w:firstLine="720"/>
+        <w:jc w:val="both"/>
+        <w:rPr>
+          <w:sz w:val="24"/>
+          <w:szCs w:val="24"/>
+        </w:rPr>
+      </w:pPr>
+      <w:r>
+        <w:rPr>
+          <w:rtl w:val="0"/>
+        </w:rPr>
+      </w:r>
+    </w:p>
+    <w:p>
+      <w:pPr>
+        <w:keepNext w:val="0"/>
+        <w:keepLines w:val="0"/>
+        <w:pageBreakBefore w:val="0"/>
+        <w:widowControl w:val="0"/>
+        <w:shd w:fill="auto" w:val="clear"/>
+        <w:spacing w:after="0" w:before="0" w:line="360" w:lineRule="auto"/>
+        <w:ind w:left="0" w:right="0" w:firstLine="720"/>
+        <w:jc w:val="both"/>
+        <w:rPr>
+          <w:sz w:val="24"/>
+          <w:szCs w:val="24"/>
+          <w:highlight w:val="white"/>
+        </w:rPr>
+      </w:pPr>
+      <w:r>
+        <w:rPr>
+          <w:sz w:val="24"/>
+          <w:szCs w:val="24"/>
+          <w:highlight w:val="white"/>
+          <w:rtl w:val="0"/>
+        </w:rPr>
+        <w:t xml:space="preserve">Диаграмма классов:</w:t>
+      </w:r>
+    </w:p>
+    <w:p>
+      <w:pPr>
+        <w:keepNext w:val="0"/>
+        <w:keepLines w:val="0"/>
+        <w:pageBreakBefore w:val="0"/>
+        <w:widowControl w:val="0"/>
+        <w:shd w:fill="auto" w:val="clear"/>
+        <w:spacing w:after="0" w:before="0" w:line="360" w:lineRule="auto"/>
+        <w:ind w:left="0" w:right="0" w:firstLine="720"/>
+        <w:jc w:val="both"/>
+        <w:rPr>
+          <w:sz w:val="24"/>
+          <w:szCs w:val="24"/>
+        </w:rPr>
+      </w:pPr>
+      <w:r>
+        <w:rPr>
+          <w:rtl w:val="0"/>
+        </w:rPr>
+      </w:r>
+    </w:p>
+    <w:p>
+      <w:pPr>
+        <w:keepNext w:val="0"/>
+        <w:keepLines w:val="0"/>
+        <w:pageBreakBefore w:val="0"/>
+        <w:widowControl w:val="0"/>
+        <w:shd w:fill="auto" w:val="clear"/>
+        <w:spacing w:after="0" w:before="0" w:line="360" w:lineRule="auto"/>
+        <w:ind w:left="0" w:right="0" w:firstLine="720"/>
+        <w:jc w:val="both"/>
+        <w:rPr>
+          <w:sz w:val="24"/>
+          <w:szCs w:val="24"/>
+          <w:highlight w:val="white"/>
+        </w:rPr>
+      </w:pPr>
+      <w:r>
+        <w:rPr>
+          <w:sz w:val="24"/>
+          <w:szCs w:val="24"/>
+          <w:highlight w:val="white"/>
+          <w:rtl w:val="0"/>
+        </w:rPr>
+        <w:t xml:space="preserve">Всего 6 типов преобразований:</w:t>
+      </w:r>
+    </w:p>
+    <w:p>
+      <w:pPr>
+        <w:keepNext w:val="0"/>
+        <w:keepLines w:val="0"/>
+        <w:pageBreakBefore w:val="0"/>
+        <w:widowControl w:val="0"/>
+        <w:shd w:fill="auto" w:val="clear"/>
+        <w:spacing w:after="0" w:before="0" w:line="360" w:lineRule="auto"/>
+        <w:ind w:left="0" w:right="0" w:firstLine="720"/>
+        <w:jc w:val="both"/>
+        <w:rPr>
+          <w:sz w:val="24"/>
+          <w:szCs w:val="24"/>
+        </w:rPr>
+      </w:pPr>
+      <w:r>
+        <w:rPr>
+          <w:rtl w:val="0"/>
+        </w:rPr>
+      </w:r>
+    </w:p>
+    <w:p>
+      <w:pPr>
+        <w:keepNext w:val="0"/>
+        <w:keepLines w:val="0"/>
+        <w:pageBreakBefore w:val="0"/>
+        <w:widowControl w:val="0"/>
+        <w:shd w:fill="auto" w:val="clear"/>
+        <w:spacing w:after="0" w:before="0" w:line="360" w:lineRule="auto"/>
+        <w:ind w:left="0" w:right="0" w:firstLine="720"/>
+        <w:jc w:val="both"/>
+        <w:rPr>
+          <w:sz w:val="24"/>
+          <w:szCs w:val="24"/>
+          <w:highlight w:val="white"/>
+        </w:rPr>
+      </w:pPr>
+      <w:r>
+        <w:rPr>
+          <w:sz w:val="24"/>
+          <w:szCs w:val="24"/>
+          <w:highlight w:val="white"/>
+          <w:rtl w:val="0"/>
+        </w:rPr>
+        <w:t xml:space="preserve">VA -&gt; clear</w:t>
+      </w:r>
+    </w:p>
+    <w:p>
+      <w:pPr>
+        <w:keepNext w:val="0"/>
+        <w:keepLines w:val="0"/>
+        <w:pageBreakBefore w:val="0"/>
+        <w:widowControl w:val="0"/>
+        <w:shd w:fill="auto" w:val="clear"/>
+        <w:spacing w:after="0" w:before="0" w:line="360" w:lineRule="auto"/>
+        <w:ind w:left="0" w:right="0" w:firstLine="720"/>
+        <w:jc w:val="both"/>
+        <w:rPr>
+          <w:sz w:val="24"/>
+          <w:szCs w:val="24"/>
+          <w:highlight w:val="white"/>
+        </w:rPr>
+      </w:pPr>
+      <w:r>
+        <w:rPr>
+          <w:sz w:val="24"/>
+          <w:szCs w:val="24"/>
+          <w:highlight w:val="white"/>
+          <w:rtl w:val="0"/>
+        </w:rPr>
+        <w:t xml:space="preserve">clear -&gt; VA</w:t>
+      </w:r>
+    </w:p>
+    <w:p>
+      <w:pPr>
+        <w:keepNext w:val="0"/>
+        <w:keepLines w:val="0"/>
+        <w:pageBreakBefore w:val="0"/>
+        <w:widowControl w:val="0"/>
+        <w:shd w:fill="auto" w:val="clear"/>
+        <w:spacing w:after="0" w:before="0" w:line="360" w:lineRule="auto"/>
+        <w:ind w:left="0" w:right="0" w:firstLine="720"/>
+        <w:jc w:val="both"/>
+        <w:rPr>
+          <w:sz w:val="24"/>
+          <w:szCs w:val="24"/>
+          <w:highlight w:val="white"/>
+        </w:rPr>
+      </w:pPr>
+      <w:r>
+        <w:rPr>
+          <w:sz w:val="24"/>
+          <w:szCs w:val="24"/>
+          <w:highlight w:val="white"/>
+          <w:rtl w:val="0"/>
+        </w:rPr>
+        <w:t xml:space="preserve">clear -&gt; FACS</w:t>
+      </w:r>
+    </w:p>
+    <w:p>
+      <w:pPr>
+        <w:keepNext w:val="0"/>
+        <w:keepLines w:val="0"/>
+        <w:pageBreakBefore w:val="0"/>
+        <w:widowControl w:val="0"/>
+        <w:shd w:fill="auto" w:val="clear"/>
+        <w:spacing w:after="0" w:before="0" w:line="360" w:lineRule="auto"/>
+        <w:ind w:left="0" w:right="0" w:firstLine="720"/>
+        <w:jc w:val="both"/>
+        <w:rPr>
+          <w:sz w:val="24"/>
+          <w:szCs w:val="24"/>
+          <w:highlight w:val="white"/>
+        </w:rPr>
+      </w:pPr>
+      <w:r>
+        <w:rPr>
+          <w:sz w:val="24"/>
+          <w:szCs w:val="24"/>
+          <w:highlight w:val="white"/>
+          <w:rtl w:val="0"/>
+        </w:rPr>
+        <w:t xml:space="preserve">FACS -&gt; clear</w:t>
+      </w:r>
+    </w:p>
+    <w:p>
+      <w:pPr>
+        <w:keepNext w:val="0"/>
+        <w:keepLines w:val="0"/>
+        <w:pageBreakBefore w:val="0"/>
+        <w:widowControl w:val="0"/>
+        <w:shd w:fill="auto" w:val="clear"/>
+        <w:spacing w:after="0" w:before="0" w:line="360" w:lineRule="auto"/>
+        <w:ind w:left="0" w:right="0" w:firstLine="720"/>
+        <w:jc w:val="both"/>
+        <w:rPr>
+          <w:sz w:val="24"/>
+          <w:szCs w:val="24"/>
+          <w:highlight w:val="white"/>
+        </w:rPr>
+      </w:pPr>
+      <w:r>
+        <w:rPr>
+          <w:sz w:val="24"/>
+          <w:szCs w:val="24"/>
+          <w:highlight w:val="white"/>
+          <w:rtl w:val="0"/>
+        </w:rPr>
+        <w:t xml:space="preserve">FACS -&gt; VA</w:t>
+      </w:r>
+    </w:p>
+    <w:p>
+      <w:pPr>
+        <w:keepNext w:val="0"/>
+        <w:keepLines w:val="0"/>
+        <w:pageBreakBefore w:val="0"/>
+        <w:widowControl w:val="0"/>
+        <w:shd w:fill="auto" w:val="clear"/>
+        <w:spacing w:after="0" w:before="0" w:line="360" w:lineRule="auto"/>
+        <w:ind w:left="0" w:right="0" w:firstLine="720"/>
+        <w:jc w:val="both"/>
+        <w:rPr>
+          <w:sz w:val="24"/>
+          <w:szCs w:val="24"/>
+          <w:highlight w:val="white"/>
+        </w:rPr>
+      </w:pPr>
+      <w:r>
+        <w:rPr>
+          <w:sz w:val="24"/>
+          <w:szCs w:val="24"/>
+          <w:highlight w:val="white"/>
+          <w:rtl w:val="0"/>
+        </w:rPr>
+        <w:t xml:space="preserve">VA -&gt; FACS</w:t>
+      </w:r>
+    </w:p>
+    <w:p>
+      <w:pPr>
+        <w:keepNext w:val="0"/>
+        <w:keepLines w:val="0"/>
+        <w:pageBreakBefore w:val="0"/>
+        <w:widowControl w:val="0"/>
+        <w:shd w:fill="auto" w:val="clear"/>
+        <w:spacing w:after="0" w:before="0" w:line="360" w:lineRule="auto"/>
+        <w:ind w:left="0" w:right="0" w:firstLine="720"/>
+        <w:jc w:val="both"/>
+        <w:rPr>
+          <w:sz w:val="24"/>
+          <w:szCs w:val="24"/>
+        </w:rPr>
+      </w:pPr>
+      <w:r>
+        <w:rPr>
+          <w:rtl w:val="0"/>
+        </w:rPr>
+      </w:r>
+    </w:p>
+    <w:p>
+      <w:pPr>
+        <w:keepNext w:val="0"/>
+        <w:keepLines w:val="0"/>
+        <w:pageBreakBefore w:val="0"/>
+        <w:widowControl w:val="0"/>
+        <w:shd w:fill="auto" w:val="clear"/>
+        <w:spacing w:after="0" w:before="0" w:line="360" w:lineRule="auto"/>
+        <w:ind w:left="0" w:right="0" w:firstLine="720"/>
+        <w:jc w:val="both"/>
+        <w:rPr>
+          <w:sz w:val="24"/>
+          <w:szCs w:val="24"/>
+          <w:highlight w:val="white"/>
+        </w:rPr>
+      </w:pPr>
+      <w:r>
+        <w:rPr>
+          <w:sz w:val="24"/>
+          <w:szCs w:val="24"/>
+          <w:highlight w:val="white"/>
+          <w:rtl w:val="0"/>
+        </w:rPr>
+        <w:t xml:space="preserve">Для каждого преобразования нужно реализовать свой класс, в котором будут атрибуты: type - с типом модели, model - с моделью, а также методы: .predict(input) - для преобразования входных (input) данных в выходные (с использованием модели атрибута model), .load_model(path) - загружает модель в оперативную память и сохраняет в атрибуте model.</w:t>
+      </w:r>
+    </w:p>
+    <w:p>
+      <w:pPr>
+        <w:keepNext w:val="0"/>
+        <w:keepLines w:val="0"/>
+        <w:pageBreakBefore w:val="0"/>
+        <w:widowControl w:val="0"/>
+        <w:shd w:fill="auto" w:val="clear"/>
+        <w:spacing w:after="0" w:before="0" w:line="360" w:lineRule="auto"/>
+        <w:ind w:left="0" w:right="0" w:firstLine="720"/>
+        <w:jc w:val="both"/>
+        <w:rPr>
+          <w:sz w:val="24"/>
+          <w:szCs w:val="24"/>
+          <w:highlight w:val="white"/>
+        </w:rPr>
+      </w:pPr>
+      <w:r>
+        <w:rPr>
+          <w:sz w:val="24"/>
+          <w:szCs w:val="24"/>
+          <w:highlight w:val="white"/>
+          <w:rtl w:val="0"/>
+        </w:rPr>
+        <w:t xml:space="preserve"># N остальные методы, атрибуты</w:t>
+      </w:r>
+    </w:p>
+    <w:p>
+      <w:pPr>
+        <w:keepNext w:val="0"/>
+        <w:keepLines w:val="0"/>
+        <w:pageBreakBefore w:val="0"/>
+        <w:widowControl w:val="0"/>
+        <w:shd w:fill="auto" w:val="clear"/>
+        <w:spacing w:after="0" w:before="0" w:line="360" w:lineRule="auto"/>
+        <w:ind w:left="0" w:right="0" w:firstLine="720"/>
+        <w:jc w:val="both"/>
+        <w:rPr>
+          <w:sz w:val="24"/>
+          <w:szCs w:val="24"/>
+        </w:rPr>
+      </w:pPr>
+      <w:r>
+        <w:rPr>
+          <w:rtl w:val="0"/>
+        </w:rPr>
+      </w:r>
+    </w:p>
+    <w:p>
+      <w:pPr>
+        <w:keepNext w:val="0"/>
+        <w:keepLines w:val="0"/>
+        <w:pageBreakBefore w:val="0"/>
+        <w:widowControl w:val="0"/>
+        <w:shd w:fill="auto" w:val="clear"/>
+        <w:spacing w:after="0" w:before="0" w:line="360" w:lineRule="auto"/>
+        <w:ind w:left="0" w:right="0" w:firstLine="720"/>
+        <w:jc w:val="both"/>
+        <w:rPr>
+          <w:sz w:val="24"/>
+          <w:szCs w:val="24"/>
+          <w:highlight w:val="white"/>
+        </w:rPr>
+      </w:pPr>
+      <w:r>
+        <w:rPr>
+          <w:sz w:val="24"/>
+          <w:szCs w:val="24"/>
+          <w:highlight w:val="white"/>
+          <w:rtl w:val="0"/>
+        </w:rPr>
+        <w:t xml:space="preserve">Класс ModelFacade - объединяет в себе все классы моделей (N названия) и хранит их в атрибутах...</w:t>
+      </w:r>
+    </w:p>
+    <w:p>
+      <w:pPr>
+        <w:keepNext w:val="0"/>
+        <w:keepLines w:val="0"/>
+        <w:pageBreakBefore w:val="0"/>
+        <w:widowControl w:val="0"/>
+        <w:shd w:fill="auto" w:val="clear"/>
+        <w:spacing w:after="0" w:before="0" w:line="360" w:lineRule="auto"/>
+        <w:ind w:left="0" w:right="0" w:firstLine="720"/>
+        <w:jc w:val="both"/>
+        <w:rPr>
+          <w:sz w:val="24"/>
+          <w:szCs w:val="24"/>
+          <w:highlight w:val="white"/>
+        </w:rPr>
+      </w:pPr>
+      <w:r>
+        <w:rPr>
+          <w:sz w:val="24"/>
+          <w:szCs w:val="24"/>
+          <w:highlight w:val="white"/>
+          <w:rtl w:val="0"/>
+        </w:rPr>
+        <w:t xml:space="preserve">При загрузке новой модели определенного типа, создаётся объект класса соответствующего типа и записывается в нужный атрибут класса ModelFacade. В случае ошибки создания, атрибут должен восстановить предыдущее значение (прошлый объект класса модели).</w:t>
+      </w:r>
+    </w:p>
+    <w:p>
+      <w:pPr>
+        <w:keepNext w:val="0"/>
+        <w:keepLines w:val="0"/>
+        <w:pageBreakBefore w:val="0"/>
+        <w:widowControl w:val="0"/>
+        <w:shd w:fill="auto" w:val="clear"/>
+        <w:spacing w:after="0" w:before="0" w:line="360" w:lineRule="auto"/>
+        <w:ind w:left="0" w:right="0" w:firstLine="720"/>
+        <w:jc w:val="both"/>
+        <w:rPr>
+          <w:sz w:val="24"/>
+          <w:szCs w:val="24"/>
+          <w:highlight w:val="white"/>
+        </w:rPr>
+      </w:pPr>
+      <w:r>
+        <w:rPr>
+          <w:sz w:val="24"/>
+          <w:szCs w:val="24"/>
+          <w:highlight w:val="white"/>
+          <w:rtl w:val="0"/>
+        </w:rPr>
+        <w:t xml:space="preserve">По умолчанию, все атрибуты класса ModelFacade принимают значения None.</w:t>
+      </w:r>
+    </w:p>
+    <w:p>
+      <w:pPr>
+        <w:keepNext w:val="0"/>
+        <w:keepLines w:val="0"/>
+        <w:pageBreakBefore w:val="0"/>
+        <w:widowControl w:val="0"/>
+        <w:shd w:fill="auto" w:val="clear"/>
+        <w:spacing w:after="0" w:before="0" w:line="360" w:lineRule="auto"/>
+        <w:ind w:left="0" w:right="0" w:firstLine="720"/>
+        <w:jc w:val="both"/>
+        <w:rPr>
+          <w:sz w:val="24"/>
+          <w:szCs w:val="24"/>
+        </w:rPr>
+      </w:pPr>
+      <w:r>
+        <w:rPr>
+          <w:sz w:val="24"/>
+          <w:szCs w:val="24"/>
+          <w:highlight w:val="white"/>
+          <w:rtl w:val="0"/>
+        </w:rPr>
+        <w:t xml:space="preserve">Критерием для загрузки/незагрузки модели служит проверка атрибута is None. Если атрибут is None =&gt; модель не загружена, иначе - загрузка успешна и моделью можно пользоваться.</w:t>
+      </w:r>
       <w:r>
         <w:rPr>
           <w:rtl w:val="0"/>
@@ -6702,7 +7670,7 @@
           <w:i w:val="0"/>
         </w:rPr>
       </w:pPr>
-      <w:bookmarkStart w:colFirst="0" w:colLast="0" w:name="_3whwml4" w:id="21"/>
+      <w:bookmarkStart w:colFirst="0" w:colLast="0" w:name="_4i7ojhp" w:id="21"/>
       <w:bookmarkEnd w:id="21"/>
       <w:r>
         <w:rPr>
@@ -6743,7 +7711,7 @@
           <w:i w:val="0"/>
         </w:rPr>
       </w:pPr>
-      <w:bookmarkStart w:colFirst="0" w:colLast="0" w:name="_2bn6wsx" w:id="22"/>
+      <w:bookmarkStart w:colFirst="0" w:colLast="0" w:name="_2xcytpi" w:id="22"/>
       <w:bookmarkEnd w:id="22"/>
       <w:r>
         <w:rPr>
@@ -6757,13 +7725,14 @@
     <w:p>
       <w:pPr>
         <w:spacing w:line="360" w:lineRule="auto"/>
-        <w:jc w:val="both"/>
-        <w:rPr>
-          <w:sz w:val="24"/>
-          <w:szCs w:val="24"/>
-        </w:rPr>
-      </w:pPr>
-      <w:bookmarkStart w:colFirst="0" w:colLast="0" w:name="_qsh70q" w:id="23"/>
+        <w:ind w:firstLine="708.6614173228347"/>
+        <w:jc w:val="both"/>
+        <w:rPr>
+          <w:sz w:val="24"/>
+          <w:szCs w:val="24"/>
+        </w:rPr>
+      </w:pPr>
+      <w:bookmarkStart w:colFirst="0" w:colLast="0" w:name="_1ci93xb" w:id="23"/>
       <w:bookmarkEnd w:id="23"/>
       <w:r>
         <w:rPr>
@@ -6777,6 +7746,284 @@
     </w:p>
     <w:p>
       <w:pPr>
+        <w:spacing w:line="360" w:lineRule="auto"/>
+        <w:ind w:firstLine="708.6614173228347"/>
+        <w:jc w:val="both"/>
+        <w:rPr>
+          <w:sz w:val="24"/>
+          <w:szCs w:val="24"/>
+          <w:highlight w:val="white"/>
+        </w:rPr>
+      </w:pPr>
+      <w:bookmarkStart w:colFirst="0" w:colLast="0" w:name="_2barjfgem0ji" w:id="24"/>
+      <w:bookmarkEnd w:id="24"/>
+      <w:r>
+        <w:rPr>
+          <w:sz w:val="24"/>
+          <w:szCs w:val="24"/>
+          <w:highlight w:val="white"/>
+          <w:rtl w:val="0"/>
+        </w:rPr>
+        <w:t xml:space="preserve">Чтобы спроектировать более детальную диаграмму классов, необходимо для каждого типа преобразования составить алгоритм расчёта выходных данных.</w:t>
+      </w:r>
+    </w:p>
+    <w:p>
+      <w:pPr>
+        <w:spacing w:line="360" w:lineRule="auto"/>
+        <w:ind w:firstLine="708.6614173228347"/>
+        <w:jc w:val="both"/>
+        <w:rPr>
+          <w:sz w:val="24"/>
+          <w:szCs w:val="24"/>
+        </w:rPr>
+      </w:pPr>
+      <w:bookmarkStart w:colFirst="0" w:colLast="0" w:name="_xqk99easgde1" w:id="25"/>
+      <w:bookmarkEnd w:id="25"/>
+      <w:r>
+        <w:rPr>
+          <w:rtl w:val="0"/>
+        </w:rPr>
+      </w:r>
+    </w:p>
+    <w:p>
+      <w:pPr>
+        <w:spacing w:line="360" w:lineRule="auto"/>
+        <w:ind w:firstLine="708.6614173228347"/>
+        <w:jc w:val="both"/>
+        <w:rPr>
+          <w:sz w:val="24"/>
+          <w:szCs w:val="24"/>
+          <w:highlight w:val="white"/>
+        </w:rPr>
+      </w:pPr>
+      <w:bookmarkStart w:colFirst="0" w:colLast="0" w:name="_kkxemfgpry1" w:id="26"/>
+      <w:bookmarkEnd w:id="26"/>
+      <w:r>
+        <w:rPr>
+          <w:sz w:val="24"/>
+          <w:szCs w:val="24"/>
+          <w:highlight w:val="white"/>
+          <w:rtl w:val="0"/>
+        </w:rPr>
+        <w:t xml:space="preserve">Так, для преобразования 2 -&gt; 7 можно использовать как нейромодель, так и статистическую. Поэтому внутри класса в атрибуте model могут быть как .pkl файлы, и так и keras папки моделей.</w:t>
+      </w:r>
+    </w:p>
+    <w:p>
+      <w:pPr>
+        <w:spacing w:line="360" w:lineRule="auto"/>
+        <w:ind w:firstLine="708.6614173228347"/>
+        <w:jc w:val="both"/>
+        <w:rPr>
+          <w:sz w:val="24"/>
+          <w:szCs w:val="24"/>
+          <w:highlight w:val="white"/>
+        </w:rPr>
+      </w:pPr>
+      <w:bookmarkStart w:colFirst="0" w:colLast="0" w:name="_1sorg65hjgi2" w:id="27"/>
+      <w:bookmarkEnd w:id="27"/>
+      <w:r>
+        <w:rPr>
+          <w:sz w:val="24"/>
+          <w:szCs w:val="24"/>
+          <w:highlight w:val="white"/>
+          <w:rtl w:val="0"/>
+        </w:rPr>
+        <w:t xml:space="preserve">Для простоты разделим эти 2 случая на 2 класса: ModelVAClearNeural, ModelVAClearStat.</w:t>
+      </w:r>
+    </w:p>
+    <w:p>
+      <w:pPr>
+        <w:spacing w:line="360" w:lineRule="auto"/>
+        <w:ind w:firstLine="708.6614173228347"/>
+        <w:jc w:val="both"/>
+        <w:rPr>
+          <w:sz w:val="24"/>
+          <w:szCs w:val="24"/>
+          <w:highlight w:val="white"/>
+        </w:rPr>
+      </w:pPr>
+      <w:bookmarkStart w:colFirst="0" w:colLast="0" w:name="_ibrr9e5zto8a" w:id="28"/>
+      <w:bookmarkEnd w:id="28"/>
+      <w:r>
+        <w:rPr>
+          <w:sz w:val="24"/>
+          <w:szCs w:val="24"/>
+          <w:highlight w:val="white"/>
+          <w:rtl w:val="0"/>
+        </w:rPr>
+        <w:t xml:space="preserve">Для класса ModelVAClearNeural необходим лишь один атрибут model, для класса ModelVAClearStat необходимо несколько атрибутов, model_neutral, model_happy, model_sad, model_angry, model_surprised, model_scared, model_disgusted - 7 .pkl файлов, каждый выдаёт единственное выходное значение (7 регрессионных моделей).</w:t>
+      </w:r>
+    </w:p>
+    <w:p>
+      <w:pPr>
+        <w:spacing w:line="360" w:lineRule="auto"/>
+        <w:ind w:firstLine="708.6614173228347"/>
+        <w:jc w:val="both"/>
+        <w:rPr>
+          <w:sz w:val="24"/>
+          <w:szCs w:val="24"/>
+        </w:rPr>
+      </w:pPr>
+      <w:bookmarkStart w:colFirst="0" w:colLast="0" w:name="_vm3cip39zoan" w:id="29"/>
+      <w:bookmarkEnd w:id="29"/>
+      <w:r>
+        <w:rPr>
+          <w:rtl w:val="0"/>
+        </w:rPr>
+      </w:r>
+    </w:p>
+    <w:p>
+      <w:pPr>
+        <w:spacing w:line="360" w:lineRule="auto"/>
+        <w:ind w:firstLine="708.6614173228347"/>
+        <w:jc w:val="both"/>
+        <w:rPr>
+          <w:sz w:val="24"/>
+          <w:szCs w:val="24"/>
+          <w:highlight w:val="white"/>
+        </w:rPr>
+      </w:pPr>
+      <w:bookmarkStart w:colFirst="0" w:colLast="0" w:name="_7zvfz4tz8crc" w:id="30"/>
+      <w:bookmarkEnd w:id="30"/>
+      <w:r>
+        <w:rPr>
+          <w:sz w:val="24"/>
+          <w:szCs w:val="24"/>
+          <w:highlight w:val="white"/>
+          <w:rtl w:val="0"/>
+        </w:rPr>
+        <w:t xml:space="preserve">С помощью аналогичных рассуждений выпишем недостающие атрибуты для хранения моделей для оставшихся классов: ModelClearVANeural (атрибут model хранит нейромодель), ModelClearVAStat (model_valence, model_arousal - 2 регрессионные модели, выдают по 1 значению Valence и Arousal)</w:t>
+      </w:r>
+    </w:p>
+    <w:p>
+      <w:pPr>
+        <w:spacing w:line="360" w:lineRule="auto"/>
+        <w:ind w:firstLine="708.6614173228347"/>
+        <w:jc w:val="both"/>
+        <w:rPr>
+          <w:sz w:val="24"/>
+          <w:szCs w:val="24"/>
+        </w:rPr>
+      </w:pPr>
+      <w:bookmarkStart w:colFirst="0" w:colLast="0" w:name="_vhcxguepv89" w:id="31"/>
+      <w:bookmarkEnd w:id="31"/>
+      <w:r>
+        <w:rPr>
+          <w:rtl w:val="0"/>
+        </w:rPr>
+      </w:r>
+    </w:p>
+    <w:p>
+      <w:pPr>
+        <w:spacing w:line="360" w:lineRule="auto"/>
+        <w:ind w:firstLine="708.6614173228347"/>
+        <w:jc w:val="both"/>
+        <w:rPr>
+          <w:sz w:val="24"/>
+          <w:szCs w:val="24"/>
+          <w:highlight w:val="white"/>
+        </w:rPr>
+      </w:pPr>
+      <w:bookmarkStart w:colFirst="0" w:colLast="0" w:name="_wfv5useacsfi" w:id="32"/>
+      <w:bookmarkEnd w:id="32"/>
+      <w:r>
+        <w:rPr>
+          <w:sz w:val="24"/>
+          <w:szCs w:val="24"/>
+          <w:highlight w:val="white"/>
+          <w:rtl w:val="0"/>
+        </w:rPr>
+        <w:t xml:space="preserve">N описать ModelClearFACSNeural, ModelFACSClearStat</w:t>
+      </w:r>
+    </w:p>
+    <w:p>
+      <w:pPr>
+        <w:spacing w:line="360" w:lineRule="auto"/>
+        <w:ind w:firstLine="708.6614173228347"/>
+        <w:jc w:val="both"/>
+        <w:rPr>
+          <w:sz w:val="24"/>
+          <w:szCs w:val="24"/>
+        </w:rPr>
+      </w:pPr>
+      <w:bookmarkStart w:colFirst="0" w:colLast="0" w:name="_pbj1hw4570dq" w:id="33"/>
+      <w:bookmarkEnd w:id="33"/>
+      <w:r>
+        <w:rPr>
+          <w:rtl w:val="0"/>
+        </w:rPr>
+      </w:r>
+    </w:p>
+    <w:p>
+      <w:pPr>
+        <w:spacing w:line="360" w:lineRule="auto"/>
+        <w:ind w:firstLine="708.6614173228347"/>
+        <w:jc w:val="both"/>
+        <w:rPr>
+          <w:sz w:val="24"/>
+          <w:szCs w:val="24"/>
+          <w:highlight w:val="white"/>
+        </w:rPr>
+      </w:pPr>
+      <w:bookmarkStart w:colFirst="0" w:colLast="0" w:name="_qus0ljqvsjge" w:id="34"/>
+      <w:bookmarkEnd w:id="34"/>
+      <w:r>
+        <w:rPr>
+          <w:sz w:val="24"/>
+          <w:szCs w:val="24"/>
+          <w:highlight w:val="white"/>
+          <w:rtl w:val="0"/>
+        </w:rPr>
+        <w:t xml:space="preserve">Класс ModelFACSVA реализует преобразование 42 -&gt; 2 и использует готовые классы преобразований 42 -&gt; 7 (ModelFACSClearStat), 7 -&gt; 2 (ModelClearVANeural, ModelClearVAStat). Следовательно, необходимо всего 2 атрибута класса: model_facs_clear, model_clear_va.</w:t>
+      </w:r>
+    </w:p>
+    <w:p>
+      <w:pPr>
+        <w:spacing w:line="360" w:lineRule="auto"/>
+        <w:ind w:firstLine="708.6614173228347"/>
+        <w:jc w:val="both"/>
+        <w:rPr>
+          <w:sz w:val="24"/>
+          <w:szCs w:val="24"/>
+        </w:rPr>
+      </w:pPr>
+      <w:bookmarkStart w:colFirst="0" w:colLast="0" w:name="_7hd6xkqirrx1" w:id="35"/>
+      <w:bookmarkEnd w:id="35"/>
+      <w:r>
+        <w:rPr>
+          <w:rtl w:val="0"/>
+        </w:rPr>
+      </w:r>
+    </w:p>
+    <w:p>
+      <w:pPr>
+        <w:spacing w:line="360" w:lineRule="auto"/>
+        <w:ind w:firstLine="708.6614173228347"/>
+        <w:jc w:val="both"/>
+        <w:rPr>
+          <w:sz w:val="24"/>
+          <w:szCs w:val="24"/>
+        </w:rPr>
+      </w:pPr>
+      <w:bookmarkStart w:colFirst="0" w:colLast="0" w:name="_abhzfxvveiq7" w:id="36"/>
+      <w:bookmarkEnd w:id="36"/>
+      <w:r>
+        <w:rPr>
+          <w:sz w:val="24"/>
+          <w:szCs w:val="24"/>
+          <w:highlight w:val="white"/>
+          <w:rtl w:val="0"/>
+        </w:rPr>
+        <w:t xml:space="preserve">Аналогично класс ModelVAFACS реализует преобразование 2 -&gt; 42, используя готовые классы 2 -&gt; 7 (ModelVAClearNeural, ModelVAClearStat), 7 -&gt; 42 (ModelClearFACSNeural). Необходимы всего 2 атрибута класса: model_va_clear, model_clear_facs.</w:t>
+      </w:r>
+      <w:r>
+        <w:rPr>
+          <w:rtl w:val="0"/>
+        </w:rPr>
+      </w:r>
+    </w:p>
+    <w:p>
+      <w:pPr>
         <w:pStyle w:val="Heading3"/>
         <w:spacing w:line="360" w:lineRule="auto"/>
         <w:rPr>
@@ -6785,8 +8032,8 @@
           <w:szCs w:val="24"/>
         </w:rPr>
       </w:pPr>
-      <w:bookmarkStart w:colFirst="0" w:colLast="0" w:name="_3j2qqm3" w:id="24"/>
-      <w:bookmarkEnd w:id="24"/>
+      <w:bookmarkStart w:colFirst="0" w:colLast="0" w:name="_3whwml4" w:id="37"/>
+      <w:bookmarkEnd w:id="37"/>
       <w:r>
         <w:rPr>
           <w:rFonts w:ascii="Times New Roman" w:cs="Times New Roman" w:eastAsia="Times New Roman" w:hAnsi="Times New Roman"/>
@@ -6816,19 +8063,279 @@
         <w:t xml:space="preserve">В данном подразделе разрабатываются алгоритмы загрузки, сохранения и создания модели на сервере.</w:t>
       </w:r>
     </w:p>
-    <w:bookmarkStart w:colFirst="0" w:colLast="0" w:name="3as4poj" w:id="25"/>
-    <w:bookmarkEnd w:id="25"/>
-    <w:p>
-      <w:pPr>
-        <w:spacing w:line="360" w:lineRule="auto"/>
-        <w:jc w:val="both"/>
-        <w:rPr>
-          <w:sz w:val="24"/>
-          <w:szCs w:val="24"/>
-        </w:rPr>
-      </w:pPr>
-      <w:bookmarkStart w:colFirst="0" w:colLast="0" w:name="_gwm1rrlapnug" w:id="26"/>
-      <w:bookmarkEnd w:id="26"/>
+    <w:p>
+      <w:pPr>
+        <w:spacing w:line="360" w:lineRule="auto"/>
+        <w:ind w:right="780" w:firstLine="709"/>
+        <w:jc w:val="both"/>
+        <w:rPr>
+          <w:sz w:val="24"/>
+          <w:szCs w:val="24"/>
+        </w:rPr>
+      </w:pPr>
+      <w:r>
+        <w:rPr>
+          <w:sz w:val="24"/>
+          <w:szCs w:val="24"/>
+          <w:rtl w:val="0"/>
+        </w:rPr>
+        <w:t xml:space="preserve"># N из листочка.</w:t>
+      </w:r>
+    </w:p>
+    <w:p>
+      <w:pPr>
+        <w:spacing w:line="360" w:lineRule="auto"/>
+        <w:ind w:right="780" w:firstLine="709"/>
+        <w:jc w:val="both"/>
+        <w:rPr>
+          <w:sz w:val="24"/>
+          <w:szCs w:val="24"/>
+          <w:highlight w:val="white"/>
+        </w:rPr>
+      </w:pPr>
+      <w:r>
+        <w:rPr>
+          <w:sz w:val="24"/>
+          <w:szCs w:val="24"/>
+          <w:highlight w:val="white"/>
+          <w:rtl w:val="0"/>
+        </w:rPr>
+        <w:t xml:space="preserve">Загрузка:</w:t>
+      </w:r>
+    </w:p>
+    <w:p>
+      <w:pPr>
+        <w:spacing w:line="360" w:lineRule="auto"/>
+        <w:ind w:right="780" w:firstLine="709"/>
+        <w:jc w:val="both"/>
+        <w:rPr>
+          <w:sz w:val="24"/>
+          <w:szCs w:val="24"/>
+          <w:highlight w:val="white"/>
+        </w:rPr>
+      </w:pPr>
+      <w:r>
+        <w:rPr>
+          <w:sz w:val="24"/>
+          <w:szCs w:val="24"/>
+          <w:highlight w:val="white"/>
+          <w:rtl w:val="0"/>
+        </w:rPr>
+        <w:t xml:space="preserve">2 входных параметра у каждого файла:</w:t>
+      </w:r>
+    </w:p>
+    <w:p>
+      <w:pPr>
+        <w:spacing w:line="360" w:lineRule="auto"/>
+        <w:ind w:right="780" w:firstLine="709"/>
+        <w:jc w:val="both"/>
+        <w:rPr>
+          <w:sz w:val="24"/>
+          <w:szCs w:val="24"/>
+          <w:highlight w:val="white"/>
+        </w:rPr>
+      </w:pPr>
+      <w:r>
+        <w:rPr>
+          <w:sz w:val="24"/>
+          <w:szCs w:val="24"/>
+          <w:highlight w:val="white"/>
+          <w:rtl w:val="0"/>
+        </w:rPr>
+        <w:t xml:space="preserve">1) имя файла</w:t>
+      </w:r>
+    </w:p>
+    <w:p>
+      <w:pPr>
+        <w:spacing w:line="360" w:lineRule="auto"/>
+        <w:ind w:right="780" w:firstLine="709"/>
+        <w:jc w:val="both"/>
+        <w:rPr>
+          <w:sz w:val="24"/>
+          <w:szCs w:val="24"/>
+          <w:highlight w:val="white"/>
+        </w:rPr>
+      </w:pPr>
+      <w:r>
+        <w:rPr>
+          <w:sz w:val="24"/>
+          <w:szCs w:val="24"/>
+          <w:highlight w:val="white"/>
+          <w:rtl w:val="0"/>
+        </w:rPr>
+        <w:t xml:space="preserve">2) поток байт</w:t>
+      </w:r>
+    </w:p>
+    <w:p>
+      <w:pPr>
+        <w:spacing w:line="360" w:lineRule="auto"/>
+        <w:ind w:right="780" w:firstLine="709"/>
+        <w:jc w:val="both"/>
+        <w:rPr>
+          <w:sz w:val="24"/>
+          <w:szCs w:val="24"/>
+        </w:rPr>
+      </w:pPr>
+      <w:r>
+        <w:rPr>
+          <w:rtl w:val="0"/>
+        </w:rPr>
+      </w:r>
+    </w:p>
+    <w:p>
+      <w:pPr>
+        <w:spacing w:line="360" w:lineRule="auto"/>
+        <w:ind w:right="780" w:firstLine="709"/>
+        <w:jc w:val="both"/>
+        <w:rPr>
+          <w:sz w:val="24"/>
+          <w:szCs w:val="24"/>
+          <w:highlight w:val="white"/>
+        </w:rPr>
+      </w:pPr>
+      <w:r>
+        <w:rPr>
+          <w:sz w:val="24"/>
+          <w:szCs w:val="24"/>
+          <w:highlight w:val="white"/>
+          <w:rtl w:val="0"/>
+        </w:rPr>
+        <w:t xml:space="preserve">Сохранение:</w:t>
+      </w:r>
+    </w:p>
+    <w:p>
+      <w:pPr>
+        <w:spacing w:line="360" w:lineRule="auto"/>
+        <w:ind w:right="780" w:firstLine="709"/>
+        <w:jc w:val="both"/>
+        <w:rPr>
+          <w:sz w:val="24"/>
+          <w:szCs w:val="24"/>
+          <w:highlight w:val="white"/>
+        </w:rPr>
+      </w:pPr>
+      <w:r>
+        <w:rPr>
+          <w:sz w:val="24"/>
+          <w:szCs w:val="24"/>
+          <w:highlight w:val="white"/>
+          <w:rtl w:val="0"/>
+        </w:rPr>
+        <w:t xml:space="preserve">Во временный файл сохранить. Путь: папка_model_.../tmp...</w:t>
+      </w:r>
+    </w:p>
+    <w:p>
+      <w:pPr>
+        <w:spacing w:line="360" w:lineRule="auto"/>
+        <w:ind w:right="780" w:firstLine="709"/>
+        <w:jc w:val="both"/>
+        <w:rPr>
+          <w:sz w:val="24"/>
+          <w:szCs w:val="24"/>
+        </w:rPr>
+      </w:pPr>
+      <w:r>
+        <w:rPr>
+          <w:rtl w:val="0"/>
+        </w:rPr>
+      </w:r>
+    </w:p>
+    <w:p>
+      <w:pPr>
+        <w:spacing w:line="360" w:lineRule="auto"/>
+        <w:ind w:right="780" w:firstLine="709"/>
+        <w:jc w:val="both"/>
+        <w:rPr>
+          <w:sz w:val="24"/>
+          <w:szCs w:val="24"/>
+          <w:highlight w:val="white"/>
+        </w:rPr>
+      </w:pPr>
+      <w:r>
+        <w:rPr>
+          <w:sz w:val="24"/>
+          <w:szCs w:val="24"/>
+          <w:highlight w:val="white"/>
+          <w:rtl w:val="0"/>
+        </w:rPr>
+        <w:t xml:space="preserve">Создание модели:</w:t>
+      </w:r>
+    </w:p>
+    <w:p>
+      <w:pPr>
+        <w:spacing w:line="360" w:lineRule="auto"/>
+        <w:ind w:right="780" w:firstLine="709"/>
+        <w:jc w:val="both"/>
+        <w:rPr>
+          <w:sz w:val="24"/>
+          <w:szCs w:val="24"/>
+          <w:highlight w:val="white"/>
+        </w:rPr>
+      </w:pPr>
+      <w:r>
+        <w:rPr>
+          <w:sz w:val="24"/>
+          <w:szCs w:val="24"/>
+          <w:highlight w:val="white"/>
+          <w:rtl w:val="0"/>
+        </w:rPr>
+        <w:t xml:space="preserve">Создать объект класса модели по созданному временному пути (выше).</w:t>
+      </w:r>
+    </w:p>
+    <w:p>
+      <w:pPr>
+        <w:spacing w:line="360" w:lineRule="auto"/>
+        <w:ind w:right="780" w:firstLine="709"/>
+        <w:jc w:val="both"/>
+        <w:rPr>
+          <w:sz w:val="24"/>
+          <w:szCs w:val="24"/>
+        </w:rPr>
+      </w:pPr>
+      <w:r>
+        <w:rPr>
+          <w:rtl w:val="0"/>
+        </w:rPr>
+      </w:r>
+    </w:p>
+    <w:p>
+      <w:pPr>
+        <w:spacing w:line="360" w:lineRule="auto"/>
+        <w:ind w:right="780" w:firstLine="709"/>
+        <w:jc w:val="both"/>
+        <w:rPr>
+          <w:sz w:val="24"/>
+          <w:szCs w:val="24"/>
+        </w:rPr>
+      </w:pPr>
+      <w:r>
+        <w:rPr>
+          <w:sz w:val="24"/>
+          <w:szCs w:val="24"/>
+          <w:highlight w:val="white"/>
+          <w:rtl w:val="0"/>
+        </w:rPr>
+        <w:t xml:space="preserve">Удалить всю папку временных файлов.</w:t>
+      </w:r>
+      <w:r>
+        <w:rPr>
+          <w:rtl w:val="0"/>
+        </w:rPr>
+      </w:r>
+    </w:p>
+    <w:bookmarkStart w:colFirst="0" w:colLast="0" w:name="2bn6wsx" w:id="38"/>
+    <w:bookmarkEnd w:id="38"/>
+    <w:p>
+      <w:pPr>
+        <w:spacing w:line="360" w:lineRule="auto"/>
+        <w:jc w:val="both"/>
+        <w:rPr>
+          <w:sz w:val="24"/>
+          <w:szCs w:val="24"/>
+        </w:rPr>
+      </w:pPr>
+      <w:bookmarkStart w:colFirst="0" w:colLast="0" w:name="_qsh70q" w:id="39"/>
+      <w:bookmarkEnd w:id="39"/>
       <w:r>
         <w:rPr>
           <w:rtl w:val="0"/>
@@ -6927,55 +8434,6 @@
       <w:pPr>
         <w:spacing w:line="360" w:lineRule="auto"/>
         <w:rPr/>
-      </w:pPr>
-      <w:r>
-        <w:rPr>
-          <w:rtl w:val="0"/>
-        </w:rPr>
-      </w:r>
-    </w:p>
-    <w:p>
-      <w:pPr>
-        <w:spacing w:line="360" w:lineRule="auto"/>
-        <w:rPr/>
-      </w:pPr>
-      <w:r>
-        <w:rPr>
-          <w:rtl w:val="0"/>
-        </w:rPr>
-      </w:r>
-    </w:p>
-    <w:p>
-      <w:pPr>
-        <w:spacing w:line="360" w:lineRule="auto"/>
-        <w:rPr/>
-      </w:pPr>
-      <w:r>
-        <w:rPr>
-          <w:rtl w:val="0"/>
-        </w:rPr>
-      </w:r>
-    </w:p>
-    <w:p>
-      <w:pPr>
-        <w:spacing w:line="360" w:lineRule="auto"/>
-        <w:rPr/>
-      </w:pPr>
-      <w:r>
-        <w:rPr>
-          <w:rtl w:val="0"/>
-        </w:rPr>
-      </w:r>
-    </w:p>
-    <w:p>
-      <w:pPr>
-        <w:pStyle w:val="Heading1"/>
-        <w:spacing w:line="360" w:lineRule="auto"/>
-        <w:jc w:val="left"/>
-        <w:rPr>
-          <w:sz w:val="28"/>
-          <w:szCs w:val="28"/>
-        </w:rPr>
       </w:pPr>
       <w:r>
         <w:rPr>
@@ -7015,8 +8473,8 @@
           <w:szCs w:val="28"/>
         </w:rPr>
       </w:pPr>
-      <w:bookmarkStart w:colFirst="0" w:colLast="0" w:name="_1pxezwc" w:id="27"/>
-      <w:bookmarkEnd w:id="27"/>
+      <w:bookmarkStart w:colFirst="0" w:colLast="0" w:name="_3as4poj" w:id="40"/>
+      <w:bookmarkEnd w:id="40"/>
       <w:r>
         <w:rPr>
           <w:b w:val="1"/>
@@ -7037,8 +8495,8 @@
           <w:i w:val="0"/>
         </w:rPr>
       </w:pPr>
-      <w:bookmarkStart w:colFirst="0" w:colLast="0" w:name="_49x2ik5" w:id="28"/>
-      <w:bookmarkEnd w:id="28"/>
+      <w:bookmarkStart w:colFirst="0" w:colLast="0" w:name="_1pxezwc" w:id="41"/>
+      <w:bookmarkEnd w:id="41"/>
       <w:r>
         <w:rPr>
           <w:rFonts w:ascii="Times New Roman" w:cs="Times New Roman" w:eastAsia="Times New Roman" w:hAnsi="Times New Roman"/>
@@ -7076,8 +8534,8 @@
           <w:i w:val="0"/>
         </w:rPr>
       </w:pPr>
-      <w:bookmarkStart w:colFirst="0" w:colLast="0" w:name="_2p2csry" w:id="29"/>
-      <w:bookmarkEnd w:id="29"/>
+      <w:bookmarkStart w:colFirst="0" w:colLast="0" w:name="_49x2ik5" w:id="42"/>
+      <w:bookmarkEnd w:id="42"/>
       <w:r>
         <w:rPr>
           <w:rFonts w:ascii="Times New Roman" w:cs="Times New Roman" w:eastAsia="Times New Roman" w:hAnsi="Times New Roman"/>
@@ -7406,8 +8864,8 @@
           <w:szCs w:val="28"/>
         </w:rPr>
       </w:pPr>
-      <w:bookmarkStart w:colFirst="0" w:colLast="0" w:name="_ihv636" w:id="31"/>
-      <w:bookmarkEnd w:id="31"/>
+      <w:bookmarkStart w:colFirst="0" w:colLast="0" w:name="_2p2csry" w:id="44"/>
+      <w:bookmarkEnd w:id="44"/>
       <w:r>
         <w:rPr>
           <w:b w:val="1"/>
@@ -7417,8 +8875,8 @@
         </w:rPr>
         <w:t xml:space="preserve">Заключение</w:t>
       </w:r>
-      <w:bookmarkStart w:colFirst="0" w:colLast="0" w:name="32hioqz" w:id="30"/>
-      <w:bookmarkEnd w:id="30"/>
+      <w:bookmarkStart w:colFirst="0" w:colLast="0" w:name="147n2zr" w:id="43"/>
+      <w:bookmarkEnd w:id="43"/>
       <w:r>
         <w:rPr>
           <w:rtl w:val="0"/>
@@ -7805,8 +9263,8 @@
           <w:szCs w:val="28"/>
         </w:rPr>
       </w:pPr>
-      <w:bookmarkStart w:colFirst="0" w:colLast="0" w:name="_1hmsyys" w:id="32"/>
-      <w:bookmarkEnd w:id="32"/>
+      <w:bookmarkStart w:colFirst="0" w:colLast="0" w:name="_3o7alnk" w:id="45"/>
+      <w:bookmarkEnd w:id="45"/>
       <w:r>
         <w:rPr>
           <w:b w:val="1"/>
@@ -7822,7 +9280,7 @@
         <w:widowControl w:val="1"/>
         <w:numPr>
           <w:ilvl w:val="0"/>
-          <w:numId w:val="1"/>
+          <w:numId w:val="3"/>
         </w:numPr>
         <w:tabs>
           <w:tab w:val="left" w:pos="993"/>
@@ -7831,8 +9289,8 @@
         <w:ind w:left="993" w:hanging="283"/>
         <w:rPr/>
       </w:pPr>
-      <w:bookmarkStart w:colFirst="0" w:colLast="0" w:name="_41mghml" w:id="33"/>
-      <w:bookmarkEnd w:id="33"/>
+      <w:bookmarkStart w:colFirst="0" w:colLast="0" w:name="_23ckvvd" w:id="46"/>
+      <w:bookmarkEnd w:id="46"/>
       <w:r>
         <w:rPr>
           <w:sz w:val="24"/>
@@ -7852,7 +9310,7 @@
         <w:widowControl w:val="1"/>
         <w:numPr>
           <w:ilvl w:val="0"/>
-          <w:numId w:val="1"/>
+          <w:numId w:val="3"/>
         </w:numPr>
         <w:tabs>
           <w:tab w:val="left" w:pos="993"/>
@@ -7880,7 +9338,7 @@
         <w:widowControl w:val="1"/>
         <w:numPr>
           <w:ilvl w:val="0"/>
-          <w:numId w:val="1"/>
+          <w:numId w:val="3"/>
         </w:numPr>
         <w:tabs>
           <w:tab w:val="left" w:pos="993"/>
@@ -7908,7 +9366,7 @@
         <w:widowControl w:val="1"/>
         <w:numPr>
           <w:ilvl w:val="0"/>
-          <w:numId w:val="1"/>
+          <w:numId w:val="3"/>
         </w:numPr>
         <w:tabs>
           <w:tab w:val="left" w:pos="993"/>
@@ -7936,7 +9394,7 @@
         <w:widowControl w:val="1"/>
         <w:numPr>
           <w:ilvl w:val="0"/>
-          <w:numId w:val="1"/>
+          <w:numId w:val="3"/>
         </w:numPr>
         <w:tabs>
           <w:tab w:val="left" w:pos="993"/>
@@ -7964,7 +9422,7 @@
         <w:widowControl w:val="1"/>
         <w:numPr>
           <w:ilvl w:val="0"/>
-          <w:numId w:val="1"/>
+          <w:numId w:val="3"/>
         </w:numPr>
         <w:tabs>
           <w:tab w:val="left" w:pos="993"/>
@@ -7992,7 +9450,7 @@
         <w:widowControl w:val="1"/>
         <w:numPr>
           <w:ilvl w:val="0"/>
-          <w:numId w:val="1"/>
+          <w:numId w:val="3"/>
         </w:numPr>
         <w:tabs>
           <w:tab w:val="left" w:pos="993"/>
@@ -8020,7 +9478,7 @@
         <w:widowControl w:val="1"/>
         <w:numPr>
           <w:ilvl w:val="0"/>
-          <w:numId w:val="1"/>
+          <w:numId w:val="3"/>
         </w:numPr>
         <w:tabs>
           <w:tab w:val="left" w:pos="993"/>
@@ -8048,7 +9506,7 @@
         <w:widowControl w:val="1"/>
         <w:numPr>
           <w:ilvl w:val="0"/>
-          <w:numId w:val="1"/>
+          <w:numId w:val="3"/>
         </w:numPr>
         <w:tabs>
           <w:tab w:val="left" w:pos="993"/>
@@ -8076,7 +9534,7 @@
         <w:widowControl w:val="1"/>
         <w:numPr>
           <w:ilvl w:val="0"/>
-          <w:numId w:val="1"/>
+          <w:numId w:val="3"/>
         </w:numPr>
         <w:tabs>
           <w:tab w:val="left" w:pos="993"/>
@@ -8104,7 +9562,7 @@
         <w:widowControl w:val="1"/>
         <w:numPr>
           <w:ilvl w:val="0"/>
-          <w:numId w:val="1"/>
+          <w:numId w:val="3"/>
         </w:numPr>
         <w:tabs>
           <w:tab w:val="left" w:pos="993"/>
@@ -8132,7 +9590,7 @@
         <w:widowControl w:val="1"/>
         <w:numPr>
           <w:ilvl w:val="0"/>
-          <w:numId w:val="1"/>
+          <w:numId w:val="3"/>
         </w:numPr>
         <w:tabs>
           <w:tab w:val="left" w:pos="993"/>
@@ -8160,7 +9618,7 @@
         <w:widowControl w:val="1"/>
         <w:numPr>
           <w:ilvl w:val="0"/>
-          <w:numId w:val="1"/>
+          <w:numId w:val="3"/>
         </w:numPr>
         <w:tabs>
           <w:tab w:val="left" w:pos="993"/>
@@ -8188,7 +9646,7 @@
         <w:widowControl w:val="1"/>
         <w:numPr>
           <w:ilvl w:val="0"/>
-          <w:numId w:val="1"/>
+          <w:numId w:val="3"/>
         </w:numPr>
         <w:tabs>
           <w:tab w:val="left" w:pos="851"/>
@@ -8217,7 +9675,7 @@
         <w:widowControl w:val="1"/>
         <w:numPr>
           <w:ilvl w:val="0"/>
-          <w:numId w:val="1"/>
+          <w:numId w:val="3"/>
         </w:numPr>
         <w:tabs>
           <w:tab w:val="left" w:pos="993"/>
@@ -8245,7 +9703,7 @@
         <w:widowControl w:val="1"/>
         <w:numPr>
           <w:ilvl w:val="0"/>
-          <w:numId w:val="1"/>
+          <w:numId w:val="3"/>
         </w:numPr>
         <w:tabs>
           <w:tab w:val="left" w:pos="993"/>
@@ -8273,7 +9731,7 @@
         <w:widowControl w:val="1"/>
         <w:numPr>
           <w:ilvl w:val="0"/>
-          <w:numId w:val="1"/>
+          <w:numId w:val="3"/>
         </w:numPr>
         <w:tabs>
           <w:tab w:val="left" w:pos="993"/>
@@ -8301,7 +9759,7 @@
         <w:widowControl w:val="1"/>
         <w:numPr>
           <w:ilvl w:val="0"/>
-          <w:numId w:val="1"/>
+          <w:numId w:val="3"/>
         </w:numPr>
         <w:tabs>
           <w:tab w:val="left" w:pos="993"/>
@@ -8329,7 +9787,7 @@
         <w:widowControl w:val="1"/>
         <w:numPr>
           <w:ilvl w:val="0"/>
-          <w:numId w:val="1"/>
+          <w:numId w:val="3"/>
         </w:numPr>
         <w:tabs>
           <w:tab w:val="left" w:pos="993"/>
@@ -8357,7 +9815,7 @@
         <w:widowControl w:val="1"/>
         <w:numPr>
           <w:ilvl w:val="0"/>
-          <w:numId w:val="1"/>
+          <w:numId w:val="3"/>
         </w:numPr>
         <w:tabs>
           <w:tab w:val="left" w:pos="993"/>
@@ -8582,12 +10040,12 @@
             <wp:anchor allowOverlap="1" behindDoc="0" distB="0" distT="0" distL="0" distR="0" hidden="0" layoutInCell="1" locked="0" relativeHeight="0" simplePos="0">
               <wp:simplePos x="0" y="0"/>
               <wp:positionH relativeFrom="column">
-                <wp:posOffset>5880100</wp:posOffset>
+                <wp:posOffset>5867400</wp:posOffset>
               </wp:positionH>
               <wp:positionV relativeFrom="paragraph">
                 <wp:posOffset>0</wp:posOffset>
               </wp:positionV>
-              <wp:extent cx="52070" cy="236220"/>
+              <wp:extent cx="61595" cy="245745"/>
               <wp:effectExtent b="0" l="0" r="0" t="0"/>
               <wp:wrapSquare wrapText="bothSides" distB="0" distT="0" distL="0" distR="0"/>
               <wp:docPr id="1" name=""/>
@@ -8635,12 +10093,12 @@
             <wp:anchor allowOverlap="1" behindDoc="0" distB="0" distT="0" distL="0" distR="0" hidden="0" layoutInCell="1" locked="0" relativeHeight="0" simplePos="0">
               <wp:simplePos x="0" y="0"/>
               <wp:positionH relativeFrom="column">
-                <wp:posOffset>5880100</wp:posOffset>
+                <wp:posOffset>5867400</wp:posOffset>
               </wp:positionH>
               <wp:positionV relativeFrom="paragraph">
                 <wp:posOffset>0</wp:posOffset>
               </wp:positionV>
-              <wp:extent cx="52070" cy="236220"/>
+              <wp:extent cx="61595" cy="245745"/>
               <wp:effectExtent b="0" l="0" r="0" t="0"/>
               <wp:wrapSquare wrapText="bothSides" distB="0" distT="0" distL="0" distR="0"/>
               <wp:docPr id="1" name="image3.png"/>
@@ -8661,7 +10119,7 @@
                     <pic:spPr>
                       <a:xfrm>
                         <a:off x="0" y="0"/>
-                        <a:ext cx="52070" cy="236220"/>
+                        <a:ext cx="61595" cy="245745"/>
                       </a:xfrm>
                       <a:prstGeom prst="rect"/>
                       <a:ln/>
@@ -8683,6 +10141,226 @@
   <w:abstractNum w:abstractNumId="1">
     <w:lvl w:ilvl="0">
       <w:start w:val="1"/>
+      <w:numFmt w:val="bullet"/>
+      <w:lvlText w:val="▪"/>
+      <w:lvlJc w:val="left"/>
+      <w:pPr>
+        <w:ind w:left="1429" w:hanging="360"/>
+      </w:pPr>
+      <w:rPr>
+        <w:rFonts w:ascii="Noto Sans Symbols" w:cs="Noto Sans Symbols" w:eastAsia="Noto Sans Symbols" w:hAnsi="Noto Sans Symbols"/>
+      </w:rPr>
+    </w:lvl>
+    <w:lvl w:ilvl="1">
+      <w:start w:val="1"/>
+      <w:numFmt w:val="bullet"/>
+      <w:lvlText w:val="o"/>
+      <w:lvlJc w:val="left"/>
+      <w:pPr>
+        <w:ind w:left="2149" w:hanging="360"/>
+      </w:pPr>
+      <w:rPr>
+        <w:rFonts w:ascii="Courier New" w:cs="Courier New" w:eastAsia="Courier New" w:hAnsi="Courier New"/>
+      </w:rPr>
+    </w:lvl>
+    <w:lvl w:ilvl="2">
+      <w:start w:val="1"/>
+      <w:numFmt w:val="bullet"/>
+      <w:lvlText w:val="▪"/>
+      <w:lvlJc w:val="left"/>
+      <w:pPr>
+        <w:ind w:left="2869" w:hanging="360"/>
+      </w:pPr>
+      <w:rPr>
+        <w:rFonts w:ascii="Noto Sans Symbols" w:cs="Noto Sans Symbols" w:eastAsia="Noto Sans Symbols" w:hAnsi="Noto Sans Symbols"/>
+      </w:rPr>
+    </w:lvl>
+    <w:lvl w:ilvl="3">
+      <w:start w:val="1"/>
+      <w:numFmt w:val="bullet"/>
+      <w:lvlText w:val="●"/>
+      <w:lvlJc w:val="left"/>
+      <w:pPr>
+        <w:ind w:left="3589" w:hanging="360"/>
+      </w:pPr>
+      <w:rPr>
+        <w:rFonts w:ascii="Noto Sans Symbols" w:cs="Noto Sans Symbols" w:eastAsia="Noto Sans Symbols" w:hAnsi="Noto Sans Symbols"/>
+      </w:rPr>
+    </w:lvl>
+    <w:lvl w:ilvl="4">
+      <w:start w:val="1"/>
+      <w:numFmt w:val="bullet"/>
+      <w:lvlText w:val="o"/>
+      <w:lvlJc w:val="left"/>
+      <w:pPr>
+        <w:ind w:left="4309" w:hanging="360"/>
+      </w:pPr>
+      <w:rPr>
+        <w:rFonts w:ascii="Courier New" w:cs="Courier New" w:eastAsia="Courier New" w:hAnsi="Courier New"/>
+      </w:rPr>
+    </w:lvl>
+    <w:lvl w:ilvl="5">
+      <w:start w:val="1"/>
+      <w:numFmt w:val="bullet"/>
+      <w:lvlText w:val="▪"/>
+      <w:lvlJc w:val="left"/>
+      <w:pPr>
+        <w:ind w:left="5029" w:hanging="360"/>
+      </w:pPr>
+      <w:rPr>
+        <w:rFonts w:ascii="Noto Sans Symbols" w:cs="Noto Sans Symbols" w:eastAsia="Noto Sans Symbols" w:hAnsi="Noto Sans Symbols"/>
+      </w:rPr>
+    </w:lvl>
+    <w:lvl w:ilvl="6">
+      <w:start w:val="1"/>
+      <w:numFmt w:val="bullet"/>
+      <w:lvlText w:val="●"/>
+      <w:lvlJc w:val="left"/>
+      <w:pPr>
+        <w:ind w:left="5749" w:hanging="360"/>
+      </w:pPr>
+      <w:rPr>
+        <w:rFonts w:ascii="Noto Sans Symbols" w:cs="Noto Sans Symbols" w:eastAsia="Noto Sans Symbols" w:hAnsi="Noto Sans Symbols"/>
+      </w:rPr>
+    </w:lvl>
+    <w:lvl w:ilvl="7">
+      <w:start w:val="1"/>
+      <w:numFmt w:val="bullet"/>
+      <w:lvlText w:val="o"/>
+      <w:lvlJc w:val="left"/>
+      <w:pPr>
+        <w:ind w:left="6469" w:hanging="360"/>
+      </w:pPr>
+      <w:rPr>
+        <w:rFonts w:ascii="Courier New" w:cs="Courier New" w:eastAsia="Courier New" w:hAnsi="Courier New"/>
+      </w:rPr>
+    </w:lvl>
+    <w:lvl w:ilvl="8">
+      <w:start w:val="1"/>
+      <w:numFmt w:val="bullet"/>
+      <w:lvlText w:val="▪"/>
+      <w:lvlJc w:val="left"/>
+      <w:pPr>
+        <w:ind w:left="7189" w:hanging="360"/>
+      </w:pPr>
+      <w:rPr>
+        <w:rFonts w:ascii="Noto Sans Symbols" w:cs="Noto Sans Symbols" w:eastAsia="Noto Sans Symbols" w:hAnsi="Noto Sans Symbols"/>
+      </w:rPr>
+    </w:lvl>
+  </w:abstractNum>
+  <w:abstractNum w:abstractNumId="2">
+    <w:lvl w:ilvl="0">
+      <w:start w:val="1"/>
+      <w:numFmt w:val="decimal"/>
+      <w:lvlText w:val="%1)"/>
+      <w:lvlJc w:val="left"/>
+      <w:pPr>
+        <w:ind w:left="720" w:hanging="360"/>
+      </w:pPr>
+      <w:rPr>
+        <w:u w:val="none"/>
+      </w:rPr>
+    </w:lvl>
+    <w:lvl w:ilvl="1">
+      <w:start w:val="1"/>
+      <w:numFmt w:val="lowerLetter"/>
+      <w:lvlText w:val="%2)"/>
+      <w:lvlJc w:val="left"/>
+      <w:pPr>
+        <w:ind w:left="1440" w:hanging="360"/>
+      </w:pPr>
+      <w:rPr>
+        <w:u w:val="none"/>
+      </w:rPr>
+    </w:lvl>
+    <w:lvl w:ilvl="2">
+      <w:start w:val="1"/>
+      <w:numFmt w:val="lowerRoman"/>
+      <w:lvlText w:val="%3)"/>
+      <w:lvlJc w:val="right"/>
+      <w:pPr>
+        <w:ind w:left="2160" w:hanging="360"/>
+      </w:pPr>
+      <w:rPr>
+        <w:u w:val="none"/>
+      </w:rPr>
+    </w:lvl>
+    <w:lvl w:ilvl="3">
+      <w:start w:val="1"/>
+      <w:numFmt w:val="decimal"/>
+      <w:lvlText w:val="(%4)"/>
+      <w:lvlJc w:val="left"/>
+      <w:pPr>
+        <w:ind w:left="2880" w:hanging="360"/>
+      </w:pPr>
+      <w:rPr>
+        <w:u w:val="none"/>
+      </w:rPr>
+    </w:lvl>
+    <w:lvl w:ilvl="4">
+      <w:start w:val="1"/>
+      <w:numFmt w:val="lowerLetter"/>
+      <w:lvlText w:val="(%5)"/>
+      <w:lvlJc w:val="left"/>
+      <w:pPr>
+        <w:ind w:left="3600" w:hanging="360"/>
+      </w:pPr>
+      <w:rPr>
+        <w:u w:val="none"/>
+      </w:rPr>
+    </w:lvl>
+    <w:lvl w:ilvl="5">
+      <w:start w:val="1"/>
+      <w:numFmt w:val="lowerRoman"/>
+      <w:lvlText w:val="(%6)"/>
+      <w:lvlJc w:val="right"/>
+      <w:pPr>
+        <w:ind w:left="4320" w:hanging="360"/>
+      </w:pPr>
+      <w:rPr>
+        <w:u w:val="none"/>
+      </w:rPr>
+    </w:lvl>
+    <w:lvl w:ilvl="6">
+      <w:start w:val="1"/>
+      <w:numFmt w:val="decimal"/>
+      <w:lvlText w:val="%7."/>
+      <w:lvlJc w:val="left"/>
+      <w:pPr>
+        <w:ind w:left="5040" w:hanging="360"/>
+      </w:pPr>
+      <w:rPr>
+        <w:u w:val="none"/>
+      </w:rPr>
+    </w:lvl>
+    <w:lvl w:ilvl="7">
+      <w:start w:val="1"/>
+      <w:numFmt w:val="lowerLetter"/>
+      <w:lvlText w:val="%8."/>
+      <w:lvlJc w:val="left"/>
+      <w:pPr>
+        <w:ind w:left="5760" w:hanging="360"/>
+      </w:pPr>
+      <w:rPr>
+        <w:u w:val="none"/>
+      </w:rPr>
+    </w:lvl>
+    <w:lvl w:ilvl="8">
+      <w:start w:val="1"/>
+      <w:numFmt w:val="lowerRoman"/>
+      <w:lvlText w:val="%9."/>
+      <w:lvlJc w:val="right"/>
+      <w:pPr>
+        <w:ind w:left="6480" w:hanging="360"/>
+      </w:pPr>
+      <w:rPr>
+        <w:u w:val="none"/>
+      </w:rPr>
+    </w:lvl>
+  </w:abstractNum>
+  <w:abstractNum w:abstractNumId="3">
+    <w:lvl w:ilvl="0">
+      <w:start w:val="1"/>
       <w:numFmt w:val="decimal"/>
       <w:lvlText w:val="%1."/>
       <w:lvlJc w:val="left"/>
@@ -8775,7 +10453,7 @@
       <w:rPr/>
     </w:lvl>
   </w:abstractNum>
-  <w:abstractNum w:abstractNumId="2">
+  <w:abstractNum w:abstractNumId="4">
     <w:lvl w:ilvl="0">
       <w:start w:val="1"/>
       <w:numFmt w:val="bullet"/>
@@ -8885,7 +10563,7 @@
       </w:rPr>
     </w:lvl>
   </w:abstractNum>
-  <w:abstractNum w:abstractNumId="3">
+  <w:abstractNum w:abstractNumId="5">
     <w:lvl w:ilvl="0">
       <w:start w:val="1"/>
       <w:numFmt w:val="bullet"/>
@@ -8992,226 +10670,6 @@
       </w:pPr>
       <w:rPr>
         <w:rFonts w:ascii="Noto Sans Symbols" w:cs="Noto Sans Symbols" w:eastAsia="Noto Sans Symbols" w:hAnsi="Noto Sans Symbols"/>
-      </w:rPr>
-    </w:lvl>
-  </w:abstractNum>
-  <w:abstractNum w:abstractNumId="4">
-    <w:lvl w:ilvl="0">
-      <w:start w:val="1"/>
-      <w:numFmt w:val="bullet"/>
-      <w:lvlText w:val="▪"/>
-      <w:lvlJc w:val="left"/>
-      <w:pPr>
-        <w:ind w:left="1429" w:hanging="360"/>
-      </w:pPr>
-      <w:rPr>
-        <w:rFonts w:ascii="Noto Sans Symbols" w:cs="Noto Sans Symbols" w:eastAsia="Noto Sans Symbols" w:hAnsi="Noto Sans Symbols"/>
-      </w:rPr>
-    </w:lvl>
-    <w:lvl w:ilvl="1">
-      <w:start w:val="1"/>
-      <w:numFmt w:val="bullet"/>
-      <w:lvlText w:val="o"/>
-      <w:lvlJc w:val="left"/>
-      <w:pPr>
-        <w:ind w:left="2149" w:hanging="360"/>
-      </w:pPr>
-      <w:rPr>
-        <w:rFonts w:ascii="Courier New" w:cs="Courier New" w:eastAsia="Courier New" w:hAnsi="Courier New"/>
-      </w:rPr>
-    </w:lvl>
-    <w:lvl w:ilvl="2">
-      <w:start w:val="1"/>
-      <w:numFmt w:val="bullet"/>
-      <w:lvlText w:val="▪"/>
-      <w:lvlJc w:val="left"/>
-      <w:pPr>
-        <w:ind w:left="2869" w:hanging="360"/>
-      </w:pPr>
-      <w:rPr>
-        <w:rFonts w:ascii="Noto Sans Symbols" w:cs="Noto Sans Symbols" w:eastAsia="Noto Sans Symbols" w:hAnsi="Noto Sans Symbols"/>
-      </w:rPr>
-    </w:lvl>
-    <w:lvl w:ilvl="3">
-      <w:start w:val="1"/>
-      <w:numFmt w:val="bullet"/>
-      <w:lvlText w:val="●"/>
-      <w:lvlJc w:val="left"/>
-      <w:pPr>
-        <w:ind w:left="3589" w:hanging="360"/>
-      </w:pPr>
-      <w:rPr>
-        <w:rFonts w:ascii="Noto Sans Symbols" w:cs="Noto Sans Symbols" w:eastAsia="Noto Sans Symbols" w:hAnsi="Noto Sans Symbols"/>
-      </w:rPr>
-    </w:lvl>
-    <w:lvl w:ilvl="4">
-      <w:start w:val="1"/>
-      <w:numFmt w:val="bullet"/>
-      <w:lvlText w:val="o"/>
-      <w:lvlJc w:val="left"/>
-      <w:pPr>
-        <w:ind w:left="4309" w:hanging="360"/>
-      </w:pPr>
-      <w:rPr>
-        <w:rFonts w:ascii="Courier New" w:cs="Courier New" w:eastAsia="Courier New" w:hAnsi="Courier New"/>
-      </w:rPr>
-    </w:lvl>
-    <w:lvl w:ilvl="5">
-      <w:start w:val="1"/>
-      <w:numFmt w:val="bullet"/>
-      <w:lvlText w:val="▪"/>
-      <w:lvlJc w:val="left"/>
-      <w:pPr>
-        <w:ind w:left="5029" w:hanging="360"/>
-      </w:pPr>
-      <w:rPr>
-        <w:rFonts w:ascii="Noto Sans Symbols" w:cs="Noto Sans Symbols" w:eastAsia="Noto Sans Symbols" w:hAnsi="Noto Sans Symbols"/>
-      </w:rPr>
-    </w:lvl>
-    <w:lvl w:ilvl="6">
-      <w:start w:val="1"/>
-      <w:numFmt w:val="bullet"/>
-      <w:lvlText w:val="●"/>
-      <w:lvlJc w:val="left"/>
-      <w:pPr>
-        <w:ind w:left="5749" w:hanging="360"/>
-      </w:pPr>
-      <w:rPr>
-        <w:rFonts w:ascii="Noto Sans Symbols" w:cs="Noto Sans Symbols" w:eastAsia="Noto Sans Symbols" w:hAnsi="Noto Sans Symbols"/>
-      </w:rPr>
-    </w:lvl>
-    <w:lvl w:ilvl="7">
-      <w:start w:val="1"/>
-      <w:numFmt w:val="bullet"/>
-      <w:lvlText w:val="o"/>
-      <w:lvlJc w:val="left"/>
-      <w:pPr>
-        <w:ind w:left="6469" w:hanging="360"/>
-      </w:pPr>
-      <w:rPr>
-        <w:rFonts w:ascii="Courier New" w:cs="Courier New" w:eastAsia="Courier New" w:hAnsi="Courier New"/>
-      </w:rPr>
-    </w:lvl>
-    <w:lvl w:ilvl="8">
-      <w:start w:val="1"/>
-      <w:numFmt w:val="bullet"/>
-      <w:lvlText w:val="▪"/>
-      <w:lvlJc w:val="left"/>
-      <w:pPr>
-        <w:ind w:left="7189" w:hanging="360"/>
-      </w:pPr>
-      <w:rPr>
-        <w:rFonts w:ascii="Noto Sans Symbols" w:cs="Noto Sans Symbols" w:eastAsia="Noto Sans Symbols" w:hAnsi="Noto Sans Symbols"/>
-      </w:rPr>
-    </w:lvl>
-  </w:abstractNum>
-  <w:abstractNum w:abstractNumId="5">
-    <w:lvl w:ilvl="0">
-      <w:start w:val="1"/>
-      <w:numFmt w:val="decimal"/>
-      <w:lvlText w:val="%1)"/>
-      <w:lvlJc w:val="left"/>
-      <w:pPr>
-        <w:ind w:left="720" w:hanging="360"/>
-      </w:pPr>
-      <w:rPr>
-        <w:u w:val="none"/>
-      </w:rPr>
-    </w:lvl>
-    <w:lvl w:ilvl="1">
-      <w:start w:val="1"/>
-      <w:numFmt w:val="lowerLetter"/>
-      <w:lvlText w:val="%2)"/>
-      <w:lvlJc w:val="left"/>
-      <w:pPr>
-        <w:ind w:left="1440" w:hanging="360"/>
-      </w:pPr>
-      <w:rPr>
-        <w:u w:val="none"/>
-      </w:rPr>
-    </w:lvl>
-    <w:lvl w:ilvl="2">
-      <w:start w:val="1"/>
-      <w:numFmt w:val="lowerRoman"/>
-      <w:lvlText w:val="%3)"/>
-      <w:lvlJc w:val="right"/>
-      <w:pPr>
-        <w:ind w:left="2160" w:hanging="360"/>
-      </w:pPr>
-      <w:rPr>
-        <w:u w:val="none"/>
-      </w:rPr>
-    </w:lvl>
-    <w:lvl w:ilvl="3">
-      <w:start w:val="1"/>
-      <w:numFmt w:val="decimal"/>
-      <w:lvlText w:val="(%4)"/>
-      <w:lvlJc w:val="left"/>
-      <w:pPr>
-        <w:ind w:left="2880" w:hanging="360"/>
-      </w:pPr>
-      <w:rPr>
-        <w:u w:val="none"/>
-      </w:rPr>
-    </w:lvl>
-    <w:lvl w:ilvl="4">
-      <w:start w:val="1"/>
-      <w:numFmt w:val="lowerLetter"/>
-      <w:lvlText w:val="(%5)"/>
-      <w:lvlJc w:val="left"/>
-      <w:pPr>
-        <w:ind w:left="3600" w:hanging="360"/>
-      </w:pPr>
-      <w:rPr>
-        <w:u w:val="none"/>
-      </w:rPr>
-    </w:lvl>
-    <w:lvl w:ilvl="5">
-      <w:start w:val="1"/>
-      <w:numFmt w:val="lowerRoman"/>
-      <w:lvlText w:val="(%6)"/>
-      <w:lvlJc w:val="right"/>
-      <w:pPr>
-        <w:ind w:left="4320" w:hanging="360"/>
-      </w:pPr>
-      <w:rPr>
-        <w:u w:val="none"/>
-      </w:rPr>
-    </w:lvl>
-    <w:lvl w:ilvl="6">
-      <w:start w:val="1"/>
-      <w:numFmt w:val="decimal"/>
-      <w:lvlText w:val="%7."/>
-      <w:lvlJc w:val="left"/>
-      <w:pPr>
-        <w:ind w:left="5040" w:hanging="360"/>
-      </w:pPr>
-      <w:rPr>
-        <w:u w:val="none"/>
-      </w:rPr>
-    </w:lvl>
-    <w:lvl w:ilvl="7">
-      <w:start w:val="1"/>
-      <w:numFmt w:val="lowerLetter"/>
-      <w:lvlText w:val="%8."/>
-      <w:lvlJc w:val="left"/>
-      <w:pPr>
-        <w:ind w:left="5760" w:hanging="360"/>
-      </w:pPr>
-      <w:rPr>
-        <w:u w:val="none"/>
-      </w:rPr>
-    </w:lvl>
-    <w:lvl w:ilvl="8">
-      <w:start w:val="1"/>
-      <w:numFmt w:val="lowerRoman"/>
-      <w:lvlText w:val="%9."/>
-      <w:lvlJc w:val="right"/>
-      <w:pPr>
-        <w:ind w:left="6480" w:hanging="360"/>
-      </w:pPr>
-      <w:rPr>
-        <w:u w:val="none"/>
       </w:rPr>
     </w:lvl>
   </w:abstractNum>

</xml_diff>

<commit_message>
finish unit 2.2 about ModelFacade
</commit_message>
<xml_diff>
--- a/my_rspz.docx
+++ b/my_rspz.docx
@@ -6248,7 +6248,7 @@
           <w:highlight w:val="white"/>
           <w:rtl w:val="0"/>
         </w:rPr>
-        <w:t xml:space="preserve">Фасад - структурный шаблон проектирования. # (N коротко о нём)</w:t>
+        <w:t xml:space="preserve">Фасад - структурный шаблон проектирования. Структурные шаблоны проектирования - шаблоны проектирования, в которых рассматриваются вопросы о том, как из классов и объектов образуются более крупные архитектуры. Примеры структурных шаблонов проектирования: Адаптер, Мост, Компоновщик, Декоратор, Фасад, Единая точка входа, Приспособленец, Заместитель.</w:t>
       </w:r>
     </w:p>
     <w:p>
@@ -6269,7 +6269,7 @@
           <w:highlight w:val="white"/>
           <w:rtl w:val="0"/>
         </w:rPr>
-        <w:t xml:space="preserve">Фасад обеспечивает единственную точку входа для служб подсистемы. Фасад имеет обязанность по взаимодействию с подсистемой, упрощает интерфейс</w:t>
+        <w:t xml:space="preserve">Фасад обеспечивает единственную точку входа для служб подсистемы. Фасад имеет обязанность по взаимодействию с подсистемами, упрощает интерфейс. Другими словами паттерн Фасад скрывает несколько подсистем в одном месте и благодаря несложному интерфейсу позволяет удобно пользоваться каждой из них.</w:t>
       </w:r>
     </w:p>
     <w:p>
@@ -6280,17 +6280,76 @@
         <w:rPr>
           <w:sz w:val="24"/>
           <w:szCs w:val="24"/>
-        </w:rPr>
-      </w:pPr>
-      <w:r>
-        <w:rPr>
-          <w:sz w:val="24"/>
-          <w:szCs w:val="24"/>
           <w:highlight w:val="white"/>
-          <w:rtl w:val="0"/>
-        </w:rPr>
-        <w:t xml:space="preserve">Структурные шаблоны проектирования - шаблоны проектирования, в которых рассматриваются вопросы о том, как из классов и объектов образуются более крупные архитектуры. Примеры структурных шаблонов проектирования: Адаптер, Мост, Компоновщик, Декоратор, Фасад, Единая точка входа, Приспособленец, Заместитель.</w:t>
-      </w:r>
+        </w:rPr>
+      </w:pPr>
+      <w:r>
+        <w:rPr>
+          <w:sz w:val="24"/>
+          <w:szCs w:val="24"/>
+          <w:highlight w:val="white"/>
+          <w:rtl w:val="0"/>
+        </w:rPr>
+        <w:t xml:space="preserve">В данной работе паттерн Фасад (класс ModelFacade) объединяет в себе все классы моделей (классы ModelVAClearNeural, ModelVAClearStat, ModelClearVANeural, ModelClearVAStat, ModelClearFACSNeural, ModelFACSClearStat, ModelVAFACS, ModelFACSVA) и хранит их в собственных атрибутах (self.model_va_clear, self.model_clear_va, self.model_clear_facs, self.model_facs_clear, self.model_va_facs, self.model_facs_va). Т.е. паттерн Фасад отвечает за хранение и использование загружаемых моделей в программе.</w:t>
+      </w:r>
+    </w:p>
+    <w:p>
+      <w:pPr>
+        <w:spacing w:line="360" w:lineRule="auto"/>
+        <w:ind w:firstLine="720"/>
+        <w:jc w:val="both"/>
+        <w:rPr>
+          <w:sz w:val="24"/>
+          <w:szCs w:val="24"/>
+          <w:highlight w:val="white"/>
+        </w:rPr>
+      </w:pPr>
+      <w:r>
+        <w:rPr>
+          <w:sz w:val="24"/>
+          <w:szCs w:val="24"/>
+          <w:highlight w:val="white"/>
+          <w:rtl w:val="0"/>
+        </w:rPr>
+        <w:t xml:space="preserve">При загрузке новой модели определенного типа, создаётся объект класса соответствующего типа и записывается в нужный атрибут класса ModelFacade. В случае ошибки создания, атрибут должен восстановить предыдущее значение (прошлый объект класса модели).</w:t>
+      </w:r>
+    </w:p>
+    <w:p>
+      <w:pPr>
+        <w:spacing w:line="360" w:lineRule="auto"/>
+        <w:ind w:firstLine="720"/>
+        <w:jc w:val="both"/>
+        <w:rPr>
+          <w:sz w:val="24"/>
+          <w:szCs w:val="24"/>
+        </w:rPr>
+      </w:pPr>
+      <w:r>
+        <w:rPr>
+          <w:sz w:val="24"/>
+          <w:szCs w:val="24"/>
+          <w:highlight w:val="white"/>
+          <w:rtl w:val="0"/>
+        </w:rPr>
+        <w:t xml:space="preserve">По умолчанию, все атрибуты класса ModelFacade принимают значения None. Критерием для загрузки/незагрузки модели служит проверка атрибута is None. Если атрибут is None, значит модель не загружена, иначе - загрузка успешна и моделью можно пользоваться.</w:t>
+      </w:r>
+      <w:r>
+        <w:rPr>
+          <w:rtl w:val="0"/>
+        </w:rPr>
+      </w:r>
+    </w:p>
+    <w:p>
+      <w:pPr>
+        <w:spacing w:line="360" w:lineRule="auto"/>
+        <w:ind w:right="780" w:firstLine="709"/>
+        <w:jc w:val="both"/>
+        <w:rPr>
+          <w:sz w:val="24"/>
+          <w:szCs w:val="24"/>
+          <w:highlight w:val="white"/>
+        </w:rPr>
+      </w:pPr>
       <w:r>
         <w:rPr>
           <w:rtl w:val="0"/>
@@ -7563,6 +7622,7 @@
         <w:ind w:left="0" w:right="0" w:firstLine="720"/>
         <w:jc w:val="both"/>
         <w:rPr>
+          <w:i w:val="1"/>
           <w:sz w:val="24"/>
           <w:szCs w:val="24"/>
           <w:highlight w:val="white"/>
@@ -7570,12 +7630,13 @@
       </w:pPr>
       <w:r>
         <w:rPr>
+          <w:i w:val="1"/>
           <w:sz w:val="24"/>
           <w:szCs w:val="24"/>
           <w:highlight w:val="white"/>
           <w:rtl w:val="0"/>
         </w:rPr>
-        <w:t xml:space="preserve">Класс ModelFacade - объединяет в себе все классы моделей (N названия) и хранит их в атрибутах...</w:t>
+        <w:t xml:space="preserve">Класс ModelFacade - объединяет в себе все классы моделей (N названия) и хранит их в атрибутах… # курсив =&gt; использовал текст ранее</w:t>
       </w:r>
     </w:p>
     <w:p>
@@ -7589,6 +7650,7 @@
         <w:ind w:left="0" w:right="0" w:firstLine="720"/>
         <w:jc w:val="both"/>
         <w:rPr>
+          <w:i w:val="1"/>
           <w:sz w:val="24"/>
           <w:szCs w:val="24"/>
           <w:highlight w:val="white"/>
@@ -7596,6 +7658,7 @@
       </w:pPr>
       <w:r>
         <w:rPr>
+          <w:i w:val="1"/>
           <w:sz w:val="24"/>
           <w:szCs w:val="24"/>
           <w:highlight w:val="white"/>
@@ -7615,6 +7678,7 @@
         <w:ind w:left="0" w:right="0" w:firstLine="720"/>
         <w:jc w:val="both"/>
         <w:rPr>
+          <w:i w:val="1"/>
           <w:sz w:val="24"/>
           <w:szCs w:val="24"/>
           <w:highlight w:val="white"/>
@@ -7622,6 +7686,7 @@
       </w:pPr>
       <w:r>
         <w:rPr>
+          <w:i w:val="1"/>
           <w:sz w:val="24"/>
           <w:szCs w:val="24"/>
           <w:highlight w:val="white"/>
@@ -7641,12 +7706,14 @@
         <w:ind w:left="0" w:right="0" w:firstLine="720"/>
         <w:jc w:val="both"/>
         <w:rPr>
-          <w:sz w:val="24"/>
-          <w:szCs w:val="24"/>
-        </w:rPr>
-      </w:pPr>
-      <w:r>
-        <w:rPr>
+          <w:i w:val="1"/>
+          <w:sz w:val="24"/>
+          <w:szCs w:val="24"/>
+        </w:rPr>
+      </w:pPr>
+      <w:r>
+        <w:rPr>
+          <w:i w:val="1"/>
           <w:sz w:val="24"/>
           <w:szCs w:val="24"/>
           <w:highlight w:val="white"/>

</xml_diff>

<commit_message>
start unit 2.3 about format of model files
</commit_message>
<xml_diff>
--- a/my_rspz.docx
+++ b/my_rspz.docx
@@ -3110,7 +3110,7 @@
               <w:vertAlign w:val="baseline"/>
             </w:rPr>
           </w:pPr>
-          <w:hyperlink w:anchor="_3whwml4">
+          <w:hyperlink w:anchor="_41mghml">
             <w:r>
               <w:rPr>
                 <w:rFonts w:ascii="Times New Roman" w:cs="Times New Roman" w:eastAsia="Times New Roman" w:hAnsi="Times New Roman"/>
@@ -3148,7 +3148,7 @@
           </w:r>
           <w:r>
             <w:fldChar w:fldCharType="begin"/>
-            <w:instrText xml:space="preserve"> PAGEREF _3whwml4 \h </w:instrText>
+            <w:instrText xml:space="preserve"> PAGEREF _41mghml \h </w:instrText>
             <w:fldChar w:fldCharType="separate"/>
           </w:r>
           <w:r>
@@ -3198,7 +3198,7 @@
               <w:vertAlign w:val="baseline"/>
             </w:rPr>
           </w:pPr>
-          <w:hyperlink w:anchor="_3as4poj">
+          <w:hyperlink w:anchor="_3fwokq0">
             <w:r>
               <w:rPr>
                 <w:rFonts w:ascii="Times New Roman" w:cs="Times New Roman" w:eastAsia="Times New Roman" w:hAnsi="Times New Roman"/>
@@ -3236,7 +3236,7 @@
           </w:r>
           <w:r>
             <w:fldChar w:fldCharType="begin"/>
-            <w:instrText xml:space="preserve"> PAGEREF _3as4poj \h </w:instrText>
+            <w:instrText xml:space="preserve"> PAGEREF _3fwokq0 \h </w:instrText>
             <w:fldChar w:fldCharType="separate"/>
           </w:r>
           <w:r>
@@ -3286,7 +3286,7 @@
               <w:vertAlign w:val="baseline"/>
             </w:rPr>
           </w:pPr>
-          <w:hyperlink w:anchor="_1pxezwc">
+          <w:hyperlink w:anchor="_1v1yuxt">
             <w:r>
               <w:rPr>
                 <w:rFonts w:ascii="Times New Roman" w:cs="Times New Roman" w:eastAsia="Times New Roman" w:hAnsi="Times New Roman"/>
@@ -3324,7 +3324,7 @@
           </w:r>
           <w:r>
             <w:fldChar w:fldCharType="begin"/>
-            <w:instrText xml:space="preserve"> PAGEREF _1pxezwc \h </w:instrText>
+            <w:instrText xml:space="preserve"> PAGEREF _1v1yuxt \h </w:instrText>
             <w:fldChar w:fldCharType="separate"/>
           </w:r>
           <w:r>
@@ -3374,7 +3374,7 @@
               <w:vertAlign w:val="baseline"/>
             </w:rPr>
           </w:pPr>
-          <w:hyperlink w:anchor="_49x2ik5">
+          <w:hyperlink w:anchor="_4f1mdlm">
             <w:r>
               <w:rPr>
                 <w:rFonts w:ascii="Times New Roman" w:cs="Times New Roman" w:eastAsia="Times New Roman" w:hAnsi="Times New Roman"/>
@@ -3412,7 +3412,7 @@
           </w:r>
           <w:r>
             <w:fldChar w:fldCharType="begin"/>
-            <w:instrText xml:space="preserve"> PAGEREF _49x2ik5 \h </w:instrText>
+            <w:instrText xml:space="preserve"> PAGEREF _4f1mdlm \h </w:instrText>
             <w:fldChar w:fldCharType="separate"/>
           </w:r>
           <w:r>
@@ -3462,7 +3462,7 @@
               <w:vertAlign w:val="baseline"/>
             </w:rPr>
           </w:pPr>
-          <w:hyperlink w:anchor="_2p2csry">
+          <w:hyperlink w:anchor="_2u6wntf">
             <w:r>
               <w:rPr>
                 <w:rFonts w:ascii="Times New Roman" w:cs="Times New Roman" w:eastAsia="Times New Roman" w:hAnsi="Times New Roman"/>
@@ -3500,7 +3500,7 @@
           </w:r>
           <w:r>
             <w:fldChar w:fldCharType="begin"/>
-            <w:instrText xml:space="preserve"> PAGEREF _2p2csry \h </w:instrText>
+            <w:instrText xml:space="preserve"> PAGEREF _2u6wntf \h </w:instrText>
             <w:fldChar w:fldCharType="separate"/>
           </w:r>
           <w:r>
@@ -3550,7 +3550,7 @@
               <w:vertAlign w:val="baseline"/>
             </w:rPr>
           </w:pPr>
-          <w:hyperlink w:anchor="_3o7alnk">
+          <w:hyperlink w:anchor="_3tbugp1">
             <w:r>
               <w:rPr>
                 <w:rFonts w:ascii="Times New Roman" w:cs="Times New Roman" w:eastAsia="Times New Roman" w:hAnsi="Times New Roman"/>
@@ -3588,7 +3588,7 @@
           </w:r>
           <w:r>
             <w:fldChar w:fldCharType="begin"/>
-            <w:instrText xml:space="preserve"> PAGEREF _3o7alnk \h </w:instrText>
+            <w:instrText xml:space="preserve"> PAGEREF _3tbugp1 \h </w:instrText>
             <w:fldChar w:fldCharType="separate"/>
           </w:r>
           <w:r>
@@ -5353,7 +5353,7 @@
         <w:widowControl w:val="0"/>
         <w:numPr>
           <w:ilvl w:val="0"/>
-          <w:numId w:val="4"/>
+          <w:numId w:val="1"/>
         </w:numPr>
         <w:shd w:fill="auto" w:val="clear"/>
         <w:tabs>
@@ -5389,334 +5389,6 @@
           <w:rtl w:val="0"/>
         </w:rPr>
         <w:t xml:space="preserve">A Слабо различимое</w:t>
-      </w:r>
-      <w:r>
-        <w:rPr>
-          <w:rtl w:val="0"/>
-        </w:rPr>
-      </w:r>
-    </w:p>
-    <w:p>
-      <w:pPr>
-        <w:keepNext w:val="0"/>
-        <w:keepLines w:val="0"/>
-        <w:pageBreakBefore w:val="0"/>
-        <w:widowControl w:val="0"/>
-        <w:numPr>
-          <w:ilvl w:val="0"/>
-          <w:numId w:val="4"/>
-        </w:numPr>
-        <w:shd w:fill="auto" w:val="clear"/>
-        <w:tabs>
-          <w:tab w:val="left" w:pos="960"/>
-        </w:tabs>
-        <w:spacing w:after="0" w:before="0" w:line="360" w:lineRule="auto"/>
-        <w:ind w:left="284" w:right="540" w:firstLine="425.00000000000006"/>
-        <w:jc w:val="both"/>
-        <w:rPr>
-          <w:b w:val="0"/>
-          <w:i w:val="0"/>
-          <w:smallCaps w:val="0"/>
-          <w:strike w:val="0"/>
-          <w:color w:val="000000"/>
-          <w:sz w:val="24"/>
-          <w:szCs w:val="24"/>
-          <w:u w:val="none"/>
-          <w:vertAlign w:val="baseline"/>
-        </w:rPr>
-      </w:pPr>
-      <w:r>
-        <w:rPr>
-          <w:b w:val="0"/>
-          <w:i w:val="0"/>
-          <w:smallCaps w:val="0"/>
-          <w:strike w:val="0"/>
-          <w:color w:val="000000"/>
-          <w:sz w:val="24"/>
-          <w:szCs w:val="24"/>
-          <w:u w:val="none"/>
-          <w:shd w:fill="auto" w:val="clear"/>
-          <w:vertAlign w:val="baseline"/>
-          <w:rtl w:val="0"/>
-        </w:rPr>
-        <w:t xml:space="preserve">B Незначительное</w:t>
-      </w:r>
-      <w:r>
-        <w:rPr>
-          <w:rtl w:val="0"/>
-        </w:rPr>
-      </w:r>
-    </w:p>
-    <w:p>
-      <w:pPr>
-        <w:keepNext w:val="0"/>
-        <w:keepLines w:val="0"/>
-        <w:pageBreakBefore w:val="0"/>
-        <w:widowControl w:val="0"/>
-        <w:numPr>
-          <w:ilvl w:val="0"/>
-          <w:numId w:val="4"/>
-        </w:numPr>
-        <w:shd w:fill="auto" w:val="clear"/>
-        <w:tabs>
-          <w:tab w:val="left" w:pos="960"/>
-        </w:tabs>
-        <w:spacing w:after="0" w:before="0" w:line="360" w:lineRule="auto"/>
-        <w:ind w:left="284" w:right="540" w:firstLine="425.00000000000006"/>
-        <w:jc w:val="both"/>
-        <w:rPr>
-          <w:b w:val="0"/>
-          <w:i w:val="0"/>
-          <w:smallCaps w:val="0"/>
-          <w:strike w:val="0"/>
-          <w:color w:val="000000"/>
-          <w:sz w:val="24"/>
-          <w:szCs w:val="24"/>
-          <w:u w:val="none"/>
-          <w:vertAlign w:val="baseline"/>
-        </w:rPr>
-      </w:pPr>
-      <w:r>
-        <w:rPr>
-          <w:b w:val="0"/>
-          <w:i w:val="0"/>
-          <w:smallCaps w:val="0"/>
-          <w:strike w:val="0"/>
-          <w:color w:val="000000"/>
-          <w:sz w:val="24"/>
-          <w:szCs w:val="24"/>
-          <w:u w:val="none"/>
-          <w:shd w:fill="auto" w:val="clear"/>
-          <w:vertAlign w:val="baseline"/>
-          <w:rtl w:val="0"/>
-        </w:rPr>
-        <w:t xml:space="preserve">C Заметное или ярко выраженное</w:t>
-      </w:r>
-      <w:r>
-        <w:rPr>
-          <w:rtl w:val="0"/>
-        </w:rPr>
-      </w:r>
-    </w:p>
-    <w:p>
-      <w:pPr>
-        <w:keepNext w:val="0"/>
-        <w:keepLines w:val="0"/>
-        <w:pageBreakBefore w:val="0"/>
-        <w:widowControl w:val="0"/>
-        <w:numPr>
-          <w:ilvl w:val="0"/>
-          <w:numId w:val="4"/>
-        </w:numPr>
-        <w:shd w:fill="auto" w:val="clear"/>
-        <w:tabs>
-          <w:tab w:val="left" w:pos="960"/>
-        </w:tabs>
-        <w:spacing w:after="0" w:before="0" w:line="360" w:lineRule="auto"/>
-        <w:ind w:left="284" w:right="540" w:firstLine="425.00000000000006"/>
-        <w:jc w:val="both"/>
-        <w:rPr>
-          <w:b w:val="0"/>
-          <w:i w:val="0"/>
-          <w:smallCaps w:val="0"/>
-          <w:strike w:val="0"/>
-          <w:color w:val="000000"/>
-          <w:sz w:val="24"/>
-          <w:szCs w:val="24"/>
-          <w:u w:val="none"/>
-          <w:vertAlign w:val="baseline"/>
-        </w:rPr>
-      </w:pPr>
-      <w:r>
-        <w:rPr>
-          <w:b w:val="0"/>
-          <w:i w:val="0"/>
-          <w:smallCaps w:val="0"/>
-          <w:strike w:val="0"/>
-          <w:color w:val="000000"/>
-          <w:sz w:val="24"/>
-          <w:szCs w:val="24"/>
-          <w:u w:val="none"/>
-          <w:shd w:fill="auto" w:val="clear"/>
-          <w:vertAlign w:val="baseline"/>
-          <w:rtl w:val="0"/>
-        </w:rPr>
-        <w:t xml:space="preserve">D Сильное или крайне заметное</w:t>
-      </w:r>
-      <w:r>
-        <w:rPr>
-          <w:rtl w:val="0"/>
-        </w:rPr>
-      </w:r>
-    </w:p>
-    <w:p>
-      <w:pPr>
-        <w:keepNext w:val="0"/>
-        <w:keepLines w:val="0"/>
-        <w:pageBreakBefore w:val="0"/>
-        <w:widowControl w:val="0"/>
-        <w:numPr>
-          <w:ilvl w:val="0"/>
-          <w:numId w:val="4"/>
-        </w:numPr>
-        <w:shd w:fill="auto" w:val="clear"/>
-        <w:tabs>
-          <w:tab w:val="left" w:pos="960"/>
-        </w:tabs>
-        <w:spacing w:after="0" w:before="0" w:line="360" w:lineRule="auto"/>
-        <w:ind w:left="284" w:right="540" w:firstLine="425.00000000000006"/>
-        <w:jc w:val="both"/>
-        <w:rPr>
-          <w:b w:val="0"/>
-          <w:i w:val="0"/>
-          <w:smallCaps w:val="0"/>
-          <w:strike w:val="0"/>
-          <w:color w:val="000000"/>
-          <w:sz w:val="24"/>
-          <w:szCs w:val="24"/>
-          <w:u w:val="none"/>
-          <w:vertAlign w:val="baseline"/>
-        </w:rPr>
-      </w:pPr>
-      <w:r>
-        <w:rPr>
-          <w:b w:val="0"/>
-          <w:i w:val="0"/>
-          <w:smallCaps w:val="0"/>
-          <w:strike w:val="0"/>
-          <w:color w:val="000000"/>
-          <w:sz w:val="24"/>
-          <w:szCs w:val="24"/>
-          <w:u w:val="none"/>
-          <w:shd w:fill="auto" w:val="clear"/>
-          <w:vertAlign w:val="baseline"/>
-          <w:rtl w:val="0"/>
-        </w:rPr>
-        <w:t xml:space="preserve">E Предельное</w:t>
-      </w:r>
-      <w:r>
-        <w:rPr>
-          <w:rtl w:val="0"/>
-        </w:rPr>
-      </w:r>
-    </w:p>
-    <w:p>
-      <w:pPr>
-        <w:tabs>
-          <w:tab w:val="left" w:pos="960"/>
-        </w:tabs>
-        <w:spacing w:line="360" w:lineRule="auto"/>
-        <w:ind w:right="540" w:firstLine="709"/>
-        <w:jc w:val="both"/>
-        <w:rPr>
-          <w:sz w:val="24"/>
-          <w:szCs w:val="24"/>
-        </w:rPr>
-      </w:pPr>
-      <w:r>
-        <w:rPr>
-          <w:sz w:val="24"/>
-          <w:szCs w:val="24"/>
-          <w:rtl w:val="0"/>
-        </w:rPr>
-        <w:t xml:space="preserve">Двигательные единицы относительно воображаемой вертикальной оси лица могут быть:</w:t>
-      </w:r>
-    </w:p>
-    <w:p>
-      <w:pPr>
-        <w:keepNext w:val="0"/>
-        <w:keepLines w:val="0"/>
-        <w:pageBreakBefore w:val="0"/>
-        <w:widowControl w:val="0"/>
-        <w:numPr>
-          <w:ilvl w:val="0"/>
-          <w:numId w:val="5"/>
-        </w:numPr>
-        <w:shd w:fill="auto" w:val="clear"/>
-        <w:tabs>
-          <w:tab w:val="left" w:pos="993"/>
-        </w:tabs>
-        <w:spacing w:after="0" w:before="0" w:line="360" w:lineRule="auto"/>
-        <w:ind w:left="284" w:right="540" w:firstLine="425.00000000000006"/>
-        <w:jc w:val="both"/>
-        <w:rPr>
-          <w:b w:val="0"/>
-          <w:i w:val="0"/>
-          <w:smallCaps w:val="0"/>
-          <w:strike w:val="0"/>
-          <w:color w:val="000000"/>
-          <w:sz w:val="24"/>
-          <w:szCs w:val="24"/>
-          <w:u w:val="none"/>
-          <w:vertAlign w:val="baseline"/>
-        </w:rPr>
-      </w:pPr>
-      <w:r>
-        <w:rPr>
-          <w:b w:val="0"/>
-          <w:i w:val="0"/>
-          <w:smallCaps w:val="0"/>
-          <w:strike w:val="0"/>
-          <w:color w:val="000000"/>
-          <w:sz w:val="24"/>
-          <w:szCs w:val="24"/>
-          <w:u w:val="none"/>
-          <w:shd w:fill="auto" w:val="clear"/>
-          <w:vertAlign w:val="baseline"/>
-          <w:rtl w:val="0"/>
-        </w:rPr>
-        <w:t xml:space="preserve">Двусторонние, симметричные (B — bilateral). Например, (B)1.</w:t>
-      </w:r>
-      <w:r>
-        <w:rPr>
-          <w:rtl w:val="0"/>
-        </w:rPr>
-      </w:r>
-    </w:p>
-    <w:p>
-      <w:pPr>
-        <w:keepNext w:val="0"/>
-        <w:keepLines w:val="0"/>
-        <w:pageBreakBefore w:val="0"/>
-        <w:widowControl w:val="0"/>
-        <w:numPr>
-          <w:ilvl w:val="0"/>
-          <w:numId w:val="5"/>
-        </w:numPr>
-        <w:shd w:fill="auto" w:val="clear"/>
-        <w:tabs>
-          <w:tab w:val="left" w:pos="993"/>
-        </w:tabs>
-        <w:spacing w:after="0" w:before="0" w:line="360" w:lineRule="auto"/>
-        <w:ind w:left="284" w:right="540" w:firstLine="425.00000000000006"/>
-        <w:jc w:val="both"/>
-        <w:rPr>
-          <w:b w:val="0"/>
-          <w:i w:val="0"/>
-          <w:smallCaps w:val="0"/>
-          <w:strike w:val="0"/>
-          <w:color w:val="000000"/>
-          <w:sz w:val="24"/>
-          <w:szCs w:val="24"/>
-          <w:u w:val="none"/>
-          <w:vertAlign w:val="baseline"/>
-        </w:rPr>
-      </w:pPr>
-      <w:r>
-        <w:rPr>
-          <w:b w:val="0"/>
-          <w:i w:val="0"/>
-          <w:smallCaps w:val="0"/>
-          <w:strike w:val="0"/>
-          <w:color w:val="000000"/>
-          <w:sz w:val="24"/>
-          <w:szCs w:val="24"/>
-          <w:u w:val="none"/>
-          <w:shd w:fill="auto" w:val="clear"/>
-          <w:vertAlign w:val="baseline"/>
-          <w:rtl w:val="0"/>
-        </w:rPr>
-        <w:t xml:space="preserve">Односторонние (U — unilateral). Например, U12, U14:</w:t>
       </w:r>
       <w:r>
         <w:rPr>
@@ -5736,10 +5408,10 @@
         </w:numPr>
         <w:shd w:fill="auto" w:val="clear"/>
         <w:tabs>
-          <w:tab w:val="left" w:pos="993"/>
+          <w:tab w:val="left" w:pos="960"/>
         </w:tabs>
         <w:spacing w:after="0" w:before="0" w:line="360" w:lineRule="auto"/>
-        <w:ind w:left="567" w:right="540" w:firstLine="425"/>
+        <w:ind w:left="284" w:right="540" w:firstLine="425.00000000000006"/>
         <w:jc w:val="both"/>
         <w:rPr>
           <w:b w:val="0"/>
@@ -5767,7 +5439,7 @@
           <w:vertAlign w:val="baseline"/>
           <w:rtl w:val="0"/>
         </w:rPr>
-        <w:t xml:space="preserve">левая (L — left). Например, L12.</w:t>
+        <w:t xml:space="preserve">B Незначительное</w:t>
       </w:r>
       <w:r>
         <w:rPr>
@@ -5787,10 +5459,10 @@
         </w:numPr>
         <w:shd w:fill="auto" w:val="clear"/>
         <w:tabs>
-          <w:tab w:val="left" w:pos="993"/>
+          <w:tab w:val="left" w:pos="960"/>
         </w:tabs>
         <w:spacing w:after="0" w:before="0" w:line="360" w:lineRule="auto"/>
-        <w:ind w:left="567" w:right="540" w:firstLine="425"/>
+        <w:ind w:left="284" w:right="540" w:firstLine="425.00000000000006"/>
         <w:jc w:val="both"/>
         <w:rPr>
           <w:b w:val="0"/>
@@ -5818,214 +5490,517 @@
           <w:vertAlign w:val="baseline"/>
           <w:rtl w:val="0"/>
         </w:rPr>
-        <w:t xml:space="preserve">правая (R — right). Например, R14.</w:t>
-      </w:r>
-      <w:r>
-        <w:rPr>
-          <w:rtl w:val="0"/>
-        </w:rPr>
-      </w:r>
-    </w:p>
-    <w:p>
-      <w:pPr>
-        <w:tabs>
-          <w:tab w:val="left" w:pos="993"/>
-        </w:tabs>
-        <w:spacing w:line="360" w:lineRule="auto"/>
-        <w:ind w:right="540" w:firstLine="709"/>
-        <w:jc w:val="both"/>
-        <w:rPr/>
-      </w:pPr>
-      <w:r>
-        <w:rPr>
-          <w:sz w:val="24"/>
-          <w:szCs w:val="24"/>
-          <w:rtl w:val="0"/>
-        </w:rPr>
-        <w:t xml:space="preserve">Примеры кодирования лицевых движений с помощью FACS можно изучить подробнее по ссылке [3].</w:t>
-      </w:r>
-      <w:r>
-        <w:rPr>
-          <w:rtl w:val="0"/>
-        </w:rPr>
-      </w:r>
-    </w:p>
-    <w:p>
-      <w:pPr>
+        <w:t xml:space="preserve">C Заметное или ярко выраженное</w:t>
+      </w:r>
+      <w:r>
+        <w:rPr>
+          <w:rtl w:val="0"/>
+        </w:rPr>
+      </w:r>
+    </w:p>
+    <w:p>
+      <w:pPr>
+        <w:keepNext w:val="0"/>
+        <w:keepLines w:val="0"/>
+        <w:pageBreakBefore w:val="0"/>
+        <w:widowControl w:val="0"/>
+        <w:numPr>
+          <w:ilvl w:val="0"/>
+          <w:numId w:val="1"/>
+        </w:numPr>
+        <w:shd w:fill="auto" w:val="clear"/>
         <w:tabs>
           <w:tab w:val="left" w:pos="960"/>
         </w:tabs>
-        <w:spacing w:line="360" w:lineRule="auto"/>
-        <w:ind w:left="0" w:right="540" w:firstLine="705"/>
-        <w:jc w:val="both"/>
-        <w:rPr/>
-      </w:pPr>
-      <w:r>
-        <w:rPr>
-          <w:sz w:val="24"/>
-          <w:szCs w:val="24"/>
-          <w:rtl w:val="0"/>
-        </w:rPr>
-        <w:t xml:space="preserve">С помощью двигательных единиц из FACS Полом Экманом и Уоллесом Фризеном была создана эмоциональная система кодирования лицевых движений (EmFACS), которая рассматривает только лицевые движения, связанные с эмоциями. Стоит отметить, что в научном мире нет единого мнения на тему однозначного соответствия между мимикой и эмоциями для всех людей [5]. Таким образом нельзя с полной уверенностью сказать, что, например, выражение лица любого человека, который испытывает страх выглядит именно так, а никак иначе. Однако, большинство людей в современном обществе выражает эмоции приблизительно одинаково, что даёт возможность использовать труды Пола Экмана в данной работе.</w:t>
-      </w:r>
-      <w:r>
-        <w:rPr>
-          <w:rtl w:val="0"/>
-        </w:rPr>
-      </w:r>
-    </w:p>
-    <w:p>
-      <w:pPr>
-        <w:pStyle w:val="Heading2"/>
-        <w:spacing w:line="360" w:lineRule="auto"/>
-        <w:ind w:firstLine="708"/>
-        <w:rPr>
-          <w:rFonts w:ascii="Times New Roman" w:cs="Times New Roman" w:eastAsia="Times New Roman" w:hAnsi="Times New Roman"/>
+        <w:spacing w:after="0" w:before="0" w:line="360" w:lineRule="auto"/>
+        <w:ind w:left="284" w:right="540" w:firstLine="425.00000000000006"/>
+        <w:jc w:val="both"/>
+        <w:rPr>
+          <w:b w:val="0"/>
           <w:i w:val="0"/>
-        </w:rPr>
-      </w:pPr>
-      <w:bookmarkStart w:colFirst="0" w:colLast="0" w:name="_3rdcrjn" w:id="11"/>
-      <w:bookmarkEnd w:id="11"/>
-      <w:r>
-        <w:rPr>
-          <w:rFonts w:ascii="Times New Roman" w:cs="Times New Roman" w:eastAsia="Times New Roman" w:hAnsi="Times New Roman"/>
+          <w:smallCaps w:val="0"/>
+          <w:strike w:val="0"/>
+          <w:color w:val="000000"/>
+          <w:sz w:val="24"/>
+          <w:szCs w:val="24"/>
+          <w:u w:val="none"/>
+          <w:vertAlign w:val="baseline"/>
+        </w:rPr>
+      </w:pPr>
+      <w:r>
+        <w:rPr>
+          <w:b w:val="0"/>
           <w:i w:val="0"/>
-          <w:rtl w:val="0"/>
-        </w:rPr>
-        <w:t xml:space="preserve">1.3 Постановка задачи, требования к разрабатываемому ПО.</w:t>
-      </w:r>
-    </w:p>
-    <w:p>
-      <w:pPr>
-        <w:spacing w:after="0" w:before="200" w:line="360" w:lineRule="auto"/>
-        <w:ind w:right="540" w:firstLine="708"/>
-        <w:jc w:val="both"/>
-        <w:rPr>
-          <w:sz w:val="24"/>
-          <w:szCs w:val="24"/>
-        </w:rPr>
-      </w:pPr>
-      <w:r>
-        <w:rPr>
-          <w:sz w:val="24"/>
-          <w:szCs w:val="24"/>
-          <w:rtl w:val="0"/>
-        </w:rPr>
-        <w:t xml:space="preserve">С учётом вышесказанного, встаёт вопрос о необходимости иметь возможность отображать пространства эмоций различных размерностей друг в друга. Так, в научно-исследовательской работе 1-го семестра, были обучены нейросетевые модели, решающие задачу отображения из двухмерного пространства в семимерное. По сути, были построены функции для отображения вектора модели эмоционального состояния PA (координатная плоскость pleasure, arousal из пространства PAD) в вектор 7-ми эмоций из непрерывной модели Пола Экмана (Neutral – нейтральная, Happy – радость, Sad – печаль, Angry – гнев, Surprised – удивление, Scared – страх, Disgusted – отвращение).</w:t>
-      </w:r>
-    </w:p>
-    <w:p>
-      <w:pPr>
-        <w:spacing w:after="0" w:before="200" w:line="360" w:lineRule="auto"/>
-        <w:ind w:right="540" w:firstLine="708"/>
-        <w:jc w:val="both"/>
-        <w:rPr>
-          <w:sz w:val="24"/>
-          <w:szCs w:val="24"/>
-        </w:rPr>
-      </w:pPr>
-      <w:r>
-        <w:rPr>
-          <w:sz w:val="24"/>
-          <w:szCs w:val="24"/>
-          <w:rtl w:val="0"/>
-        </w:rPr>
-        <w:t xml:space="preserve">В дальнейших семестрах планируется обучить модели на решение задач обратного отображения из 7-ми мерного в 2-х мерное. Также будут затронуты вопросы отображения выражений лиц людей закодированных с помощью FACS в многомерную модель PA и обратно, а также из FACS в непрерывную модель Пола Экмана и обратно.</w:t>
-      </w:r>
-    </w:p>
-    <w:p>
-      <w:pPr>
-        <w:spacing w:after="0" w:before="200" w:line="360" w:lineRule="auto"/>
-        <w:ind w:right="540" w:firstLine="708"/>
-        <w:jc w:val="both"/>
-        <w:rPr>
-          <w:sz w:val="24"/>
-          <w:szCs w:val="24"/>
-        </w:rPr>
-      </w:pPr>
-      <w:r>
-        <w:rPr>
-          <w:sz w:val="24"/>
-          <w:szCs w:val="24"/>
-          <w:rtl w:val="0"/>
-        </w:rPr>
-        <w:t xml:space="preserve">Если в прошлой работе была использована исключительно нейросетевая модель, то далее будут использованы ещё и регрессионные статистические модели. Это разнообразие моделей позволит сравнивать результаты между собой и оценивать их качество.</w:t>
-      </w:r>
-    </w:p>
-    <w:p>
-      <w:pPr>
-        <w:spacing w:after="0" w:before="200" w:line="360" w:lineRule="auto"/>
-        <w:ind w:firstLine="708"/>
-        <w:jc w:val="both"/>
-        <w:rPr>
-          <w:sz w:val="24"/>
-          <w:szCs w:val="24"/>
-        </w:rPr>
-      </w:pPr>
-      <w:r>
-        <w:rPr>
-          <w:sz w:val="24"/>
-          <w:szCs w:val="24"/>
-          <w:rtl w:val="0"/>
-        </w:rPr>
-        <w:t xml:space="preserve">Целью же данной работы, является упрощение взаимодействия пользователя с обученными моделями. Для достижения этой цели ведётся разработка программного обеспечения (ПО) – web-сервиса, являющегося удобным программным интерфейсом для работы с обученными моделями. Разрабатываемое ПО должно обладать следующими возможностями:</w:t>
-      </w:r>
-    </w:p>
-    <w:p>
-      <w:pPr>
+          <w:smallCaps w:val="0"/>
+          <w:strike w:val="0"/>
+          <w:color w:val="000000"/>
+          <w:sz w:val="24"/>
+          <w:szCs w:val="24"/>
+          <w:u w:val="none"/>
+          <w:shd w:fill="auto" w:val="clear"/>
+          <w:vertAlign w:val="baseline"/>
+          <w:rtl w:val="0"/>
+        </w:rPr>
+        <w:t xml:space="preserve">D Сильное или крайне заметное</w:t>
+      </w:r>
+      <w:r>
+        <w:rPr>
+          <w:rtl w:val="0"/>
+        </w:rPr>
+      </w:r>
+    </w:p>
+    <w:p>
+      <w:pPr>
+        <w:keepNext w:val="0"/>
+        <w:keepLines w:val="0"/>
+        <w:pageBreakBefore w:val="0"/>
+        <w:widowControl w:val="0"/>
+        <w:numPr>
+          <w:ilvl w:val="0"/>
+          <w:numId w:val="1"/>
+        </w:numPr>
+        <w:shd w:fill="auto" w:val="clear"/>
+        <w:tabs>
+          <w:tab w:val="left" w:pos="960"/>
+        </w:tabs>
+        <w:spacing w:after="0" w:before="0" w:line="360" w:lineRule="auto"/>
+        <w:ind w:left="284" w:right="540" w:firstLine="425.00000000000006"/>
+        <w:jc w:val="both"/>
+        <w:rPr>
+          <w:b w:val="0"/>
+          <w:i w:val="0"/>
+          <w:smallCaps w:val="0"/>
+          <w:strike w:val="0"/>
+          <w:color w:val="000000"/>
+          <w:sz w:val="24"/>
+          <w:szCs w:val="24"/>
+          <w:u w:val="none"/>
+          <w:vertAlign w:val="baseline"/>
+        </w:rPr>
+      </w:pPr>
+      <w:r>
+        <w:rPr>
+          <w:b w:val="0"/>
+          <w:i w:val="0"/>
+          <w:smallCaps w:val="0"/>
+          <w:strike w:val="0"/>
+          <w:color w:val="000000"/>
+          <w:sz w:val="24"/>
+          <w:szCs w:val="24"/>
+          <w:u w:val="none"/>
+          <w:shd w:fill="auto" w:val="clear"/>
+          <w:vertAlign w:val="baseline"/>
+          <w:rtl w:val="0"/>
+        </w:rPr>
+        <w:t xml:space="preserve">E Предельное</w:t>
+      </w:r>
+      <w:r>
+        <w:rPr>
+          <w:rtl w:val="0"/>
+        </w:rPr>
+      </w:r>
+    </w:p>
+    <w:p>
+      <w:pPr>
+        <w:tabs>
+          <w:tab w:val="left" w:pos="960"/>
+        </w:tabs>
+        <w:spacing w:line="360" w:lineRule="auto"/>
+        <w:ind w:right="540" w:firstLine="709"/>
+        <w:jc w:val="both"/>
+        <w:rPr>
+          <w:sz w:val="24"/>
+          <w:szCs w:val="24"/>
+        </w:rPr>
+      </w:pPr>
+      <w:r>
+        <w:rPr>
+          <w:sz w:val="24"/>
+          <w:szCs w:val="24"/>
+          <w:rtl w:val="0"/>
+        </w:rPr>
+        <w:t xml:space="preserve">Двигательные единицы относительно воображаемой вертикальной оси лица могут быть:</w:t>
+      </w:r>
+    </w:p>
+    <w:p>
+      <w:pPr>
+        <w:keepNext w:val="0"/>
+        <w:keepLines w:val="0"/>
+        <w:pageBreakBefore w:val="0"/>
+        <w:widowControl w:val="0"/>
         <w:numPr>
           <w:ilvl w:val="0"/>
           <w:numId w:val="2"/>
         </w:numPr>
-        <w:spacing w:after="0" w:before="240" w:line="360" w:lineRule="auto"/>
-        <w:ind w:left="283" w:firstLine="425"/>
-        <w:jc w:val="both"/>
-        <w:rPr/>
-      </w:pPr>
-      <w:r>
-        <w:rPr>
-          <w:sz w:val="24"/>
-          <w:szCs w:val="24"/>
-          <w:rtl w:val="0"/>
-        </w:rPr>
-        <w:t xml:space="preserve">загрузка моделей (1 или нескольких)</w:t>
-      </w:r>
-      <w:r>
-        <w:rPr>
-          <w:rtl w:val="0"/>
-        </w:rPr>
-      </w:r>
-    </w:p>
-    <w:p>
-      <w:pPr>
+        <w:shd w:fill="auto" w:val="clear"/>
+        <w:tabs>
+          <w:tab w:val="left" w:pos="993"/>
+        </w:tabs>
+        <w:spacing w:after="0" w:before="0" w:line="360" w:lineRule="auto"/>
+        <w:ind w:left="284" w:right="540" w:firstLine="425.00000000000006"/>
+        <w:jc w:val="both"/>
+        <w:rPr>
+          <w:b w:val="0"/>
+          <w:i w:val="0"/>
+          <w:smallCaps w:val="0"/>
+          <w:strike w:val="0"/>
+          <w:color w:val="000000"/>
+          <w:sz w:val="24"/>
+          <w:szCs w:val="24"/>
+          <w:u w:val="none"/>
+          <w:vertAlign w:val="baseline"/>
+        </w:rPr>
+      </w:pPr>
+      <w:r>
+        <w:rPr>
+          <w:b w:val="0"/>
+          <w:i w:val="0"/>
+          <w:smallCaps w:val="0"/>
+          <w:strike w:val="0"/>
+          <w:color w:val="000000"/>
+          <w:sz w:val="24"/>
+          <w:szCs w:val="24"/>
+          <w:u w:val="none"/>
+          <w:shd w:fill="auto" w:val="clear"/>
+          <w:vertAlign w:val="baseline"/>
+          <w:rtl w:val="0"/>
+        </w:rPr>
+        <w:t xml:space="preserve">Двусторонние, симметричные (B — bilateral). Например, (B)1.</w:t>
+      </w:r>
+      <w:r>
+        <w:rPr>
+          <w:rtl w:val="0"/>
+        </w:rPr>
+      </w:r>
+    </w:p>
+    <w:p>
+      <w:pPr>
+        <w:keepNext w:val="0"/>
+        <w:keepLines w:val="0"/>
+        <w:pageBreakBefore w:val="0"/>
+        <w:widowControl w:val="0"/>
         <w:numPr>
           <w:ilvl w:val="0"/>
           <w:numId w:val="2"/>
         </w:numPr>
+        <w:shd w:fill="auto" w:val="clear"/>
+        <w:tabs>
+          <w:tab w:val="left" w:pos="993"/>
+        </w:tabs>
         <w:spacing w:after="0" w:before="0" w:line="360" w:lineRule="auto"/>
-        <w:ind w:left="283" w:firstLine="425"/>
-        <w:jc w:val="both"/>
-        <w:rPr/>
-      </w:pPr>
-      <w:r>
-        <w:rPr>
-          <w:sz w:val="24"/>
-          <w:szCs w:val="24"/>
-          <w:rtl w:val="0"/>
-        </w:rPr>
-        <w:t xml:space="preserve">выбор типа преобразования (2 -&gt; 7, 7 -&gt; 2, 42 -&gt; 7, 7 -&gt; 42, 2 -&gt; 42, 42 -&gt; 2)</w:t>
-      </w:r>
-      <w:r>
-        <w:rPr>
-          <w:rtl w:val="0"/>
-        </w:rPr>
-      </w:r>
-    </w:p>
-    <w:p>
-      <w:pPr>
+        <w:ind w:left="284" w:right="540" w:firstLine="425.00000000000006"/>
+        <w:jc w:val="both"/>
+        <w:rPr>
+          <w:b w:val="0"/>
+          <w:i w:val="0"/>
+          <w:smallCaps w:val="0"/>
+          <w:strike w:val="0"/>
+          <w:color w:val="000000"/>
+          <w:sz w:val="24"/>
+          <w:szCs w:val="24"/>
+          <w:u w:val="none"/>
+          <w:vertAlign w:val="baseline"/>
+        </w:rPr>
+      </w:pPr>
+      <w:r>
+        <w:rPr>
+          <w:b w:val="0"/>
+          <w:i w:val="0"/>
+          <w:smallCaps w:val="0"/>
+          <w:strike w:val="0"/>
+          <w:color w:val="000000"/>
+          <w:sz w:val="24"/>
+          <w:szCs w:val="24"/>
+          <w:u w:val="none"/>
+          <w:shd w:fill="auto" w:val="clear"/>
+          <w:vertAlign w:val="baseline"/>
+          <w:rtl w:val="0"/>
+        </w:rPr>
+        <w:t xml:space="preserve">Односторонние (U — unilateral). Например, U12, U14:</w:t>
+      </w:r>
+      <w:r>
+        <w:rPr>
+          <w:rtl w:val="0"/>
+        </w:rPr>
+      </w:r>
+    </w:p>
+    <w:p>
+      <w:pPr>
+        <w:keepNext w:val="0"/>
+        <w:keepLines w:val="0"/>
+        <w:pageBreakBefore w:val="0"/>
+        <w:widowControl w:val="0"/>
         <w:numPr>
           <w:ilvl w:val="0"/>
-          <w:numId w:val="2"/>
+          <w:numId w:val="3"/>
+        </w:numPr>
+        <w:shd w:fill="auto" w:val="clear"/>
+        <w:tabs>
+          <w:tab w:val="left" w:pos="993"/>
+        </w:tabs>
+        <w:spacing w:after="0" w:before="0" w:line="360" w:lineRule="auto"/>
+        <w:ind w:left="567" w:right="540" w:firstLine="425"/>
+        <w:jc w:val="both"/>
+        <w:rPr>
+          <w:b w:val="0"/>
+          <w:i w:val="0"/>
+          <w:smallCaps w:val="0"/>
+          <w:strike w:val="0"/>
+          <w:color w:val="000000"/>
+          <w:sz w:val="24"/>
+          <w:szCs w:val="24"/>
+          <w:u w:val="none"/>
+          <w:vertAlign w:val="baseline"/>
+        </w:rPr>
+      </w:pPr>
+      <w:r>
+        <w:rPr>
+          <w:b w:val="0"/>
+          <w:i w:val="0"/>
+          <w:smallCaps w:val="0"/>
+          <w:strike w:val="0"/>
+          <w:color w:val="000000"/>
+          <w:sz w:val="24"/>
+          <w:szCs w:val="24"/>
+          <w:u w:val="none"/>
+          <w:shd w:fill="auto" w:val="clear"/>
+          <w:vertAlign w:val="baseline"/>
+          <w:rtl w:val="0"/>
+        </w:rPr>
+        <w:t xml:space="preserve">левая (L — left). Например, L12.</w:t>
+      </w:r>
+      <w:r>
+        <w:rPr>
+          <w:rtl w:val="0"/>
+        </w:rPr>
+      </w:r>
+    </w:p>
+    <w:p>
+      <w:pPr>
+        <w:keepNext w:val="0"/>
+        <w:keepLines w:val="0"/>
+        <w:pageBreakBefore w:val="0"/>
+        <w:widowControl w:val="0"/>
+        <w:numPr>
+          <w:ilvl w:val="0"/>
+          <w:numId w:val="3"/>
+        </w:numPr>
+        <w:shd w:fill="auto" w:val="clear"/>
+        <w:tabs>
+          <w:tab w:val="left" w:pos="993"/>
+        </w:tabs>
+        <w:spacing w:after="0" w:before="0" w:line="360" w:lineRule="auto"/>
+        <w:ind w:left="567" w:right="540" w:firstLine="425"/>
+        <w:jc w:val="both"/>
+        <w:rPr>
+          <w:b w:val="0"/>
+          <w:i w:val="0"/>
+          <w:smallCaps w:val="0"/>
+          <w:strike w:val="0"/>
+          <w:color w:val="000000"/>
+          <w:sz w:val="24"/>
+          <w:szCs w:val="24"/>
+          <w:u w:val="none"/>
+          <w:vertAlign w:val="baseline"/>
+        </w:rPr>
+      </w:pPr>
+      <w:r>
+        <w:rPr>
+          <w:b w:val="0"/>
+          <w:i w:val="0"/>
+          <w:smallCaps w:val="0"/>
+          <w:strike w:val="0"/>
+          <w:color w:val="000000"/>
+          <w:sz w:val="24"/>
+          <w:szCs w:val="24"/>
+          <w:u w:val="none"/>
+          <w:shd w:fill="auto" w:val="clear"/>
+          <w:vertAlign w:val="baseline"/>
+          <w:rtl w:val="0"/>
+        </w:rPr>
+        <w:t xml:space="preserve">правая (R — right). Например, R14.</w:t>
+      </w:r>
+      <w:r>
+        <w:rPr>
+          <w:rtl w:val="0"/>
+        </w:rPr>
+      </w:r>
+    </w:p>
+    <w:p>
+      <w:pPr>
+        <w:tabs>
+          <w:tab w:val="left" w:pos="993"/>
+        </w:tabs>
+        <w:spacing w:line="360" w:lineRule="auto"/>
+        <w:ind w:right="540" w:firstLine="709"/>
+        <w:jc w:val="both"/>
+        <w:rPr/>
+      </w:pPr>
+      <w:r>
+        <w:rPr>
+          <w:sz w:val="24"/>
+          <w:szCs w:val="24"/>
+          <w:rtl w:val="0"/>
+        </w:rPr>
+        <w:t xml:space="preserve">Примеры кодирования лицевых движений с помощью FACS можно изучить подробнее по ссылке [3].</w:t>
+      </w:r>
+      <w:r>
+        <w:rPr>
+          <w:rtl w:val="0"/>
+        </w:rPr>
+      </w:r>
+    </w:p>
+    <w:p>
+      <w:pPr>
+        <w:tabs>
+          <w:tab w:val="left" w:pos="960"/>
+        </w:tabs>
+        <w:spacing w:line="360" w:lineRule="auto"/>
+        <w:ind w:left="0" w:right="540" w:firstLine="705"/>
+        <w:jc w:val="both"/>
+        <w:rPr/>
+      </w:pPr>
+      <w:r>
+        <w:rPr>
+          <w:sz w:val="24"/>
+          <w:szCs w:val="24"/>
+          <w:rtl w:val="0"/>
+        </w:rPr>
+        <w:t xml:space="preserve">С помощью двигательных единиц из FACS Полом Экманом и Уоллесом Фризеном была создана эмоциональная система кодирования лицевых движений (EmFACS), которая рассматривает только лицевые движения, связанные с эмоциями. Стоит отметить, что в научном мире нет единого мнения на тему однозначного соответствия между мимикой и эмоциями для всех людей [5]. Таким образом нельзя с полной уверенностью сказать, что, например, выражение лица любого человека, который испытывает страх выглядит именно так, а никак иначе. Однако, большинство людей в современном обществе выражает эмоции приблизительно одинаково, что даёт возможность использовать труды Пола Экмана в данной работе.</w:t>
+      </w:r>
+      <w:r>
+        <w:rPr>
+          <w:rtl w:val="0"/>
+        </w:rPr>
+      </w:r>
+    </w:p>
+    <w:p>
+      <w:pPr>
+        <w:pStyle w:val="Heading2"/>
+        <w:spacing w:line="360" w:lineRule="auto"/>
+        <w:ind w:firstLine="708"/>
+        <w:rPr>
+          <w:rFonts w:ascii="Times New Roman" w:cs="Times New Roman" w:eastAsia="Times New Roman" w:hAnsi="Times New Roman"/>
+          <w:i w:val="0"/>
+        </w:rPr>
+      </w:pPr>
+      <w:bookmarkStart w:colFirst="0" w:colLast="0" w:name="_3rdcrjn" w:id="11"/>
+      <w:bookmarkEnd w:id="11"/>
+      <w:r>
+        <w:rPr>
+          <w:rFonts w:ascii="Times New Roman" w:cs="Times New Roman" w:eastAsia="Times New Roman" w:hAnsi="Times New Roman"/>
+          <w:i w:val="0"/>
+          <w:rtl w:val="0"/>
+        </w:rPr>
+        <w:t xml:space="preserve">1.3 Постановка задачи, требования к разрабатываемому ПО.</w:t>
+      </w:r>
+    </w:p>
+    <w:p>
+      <w:pPr>
+        <w:spacing w:after="0" w:before="200" w:line="360" w:lineRule="auto"/>
+        <w:ind w:right="540" w:firstLine="708"/>
+        <w:jc w:val="both"/>
+        <w:rPr>
+          <w:sz w:val="24"/>
+          <w:szCs w:val="24"/>
+        </w:rPr>
+      </w:pPr>
+      <w:r>
+        <w:rPr>
+          <w:sz w:val="24"/>
+          <w:szCs w:val="24"/>
+          <w:rtl w:val="0"/>
+        </w:rPr>
+        <w:t xml:space="preserve">С учётом вышесказанного, встаёт вопрос о необходимости иметь возможность отображать пространства эмоций различных размерностей друг в друга. Так, в научно-исследовательской работе 1-го семестра, были обучены нейросетевые модели, решающие задачу отображения из двухмерного пространства в семимерное. По сути, были построены функции для отображения вектора модели эмоционального состояния PA (координатная плоскость pleasure, arousal из пространства PAD) в вектор 7-ми эмоций из непрерывной модели Пола Экмана (Neutral – нейтральная, Happy – радость, Sad – печаль, Angry – гнев, Surprised – удивление, Scared – страх, Disgusted – отвращение).</w:t>
+      </w:r>
+    </w:p>
+    <w:p>
+      <w:pPr>
+        <w:spacing w:after="0" w:before="200" w:line="360" w:lineRule="auto"/>
+        <w:ind w:right="540" w:firstLine="708"/>
+        <w:jc w:val="both"/>
+        <w:rPr>
+          <w:sz w:val="24"/>
+          <w:szCs w:val="24"/>
+        </w:rPr>
+      </w:pPr>
+      <w:r>
+        <w:rPr>
+          <w:sz w:val="24"/>
+          <w:szCs w:val="24"/>
+          <w:rtl w:val="0"/>
+        </w:rPr>
+        <w:t xml:space="preserve">В дальнейших семестрах планируется обучить модели на решение задач обратного отображения из 7-ми мерного в 2-х мерное. Также будут затронуты вопросы отображения выражений лиц людей закодированных с помощью FACS в многомерную модель PA и обратно, а также из FACS в непрерывную модель Пола Экмана и обратно.</w:t>
+      </w:r>
+    </w:p>
+    <w:p>
+      <w:pPr>
+        <w:spacing w:after="0" w:before="200" w:line="360" w:lineRule="auto"/>
+        <w:ind w:right="540" w:firstLine="708"/>
+        <w:jc w:val="both"/>
+        <w:rPr>
+          <w:sz w:val="24"/>
+          <w:szCs w:val="24"/>
+        </w:rPr>
+      </w:pPr>
+      <w:r>
+        <w:rPr>
+          <w:sz w:val="24"/>
+          <w:szCs w:val="24"/>
+          <w:rtl w:val="0"/>
+        </w:rPr>
+        <w:t xml:space="preserve">Если в прошлой работе была использована исключительно нейросетевая модель, то далее будут использованы ещё и регрессионные статистические модели. Это разнообразие моделей позволит сравнивать результаты между собой и оценивать их качество.</w:t>
+      </w:r>
+    </w:p>
+    <w:p>
+      <w:pPr>
+        <w:spacing w:after="0" w:before="200" w:line="360" w:lineRule="auto"/>
+        <w:ind w:firstLine="708"/>
+        <w:jc w:val="both"/>
+        <w:rPr>
+          <w:sz w:val="24"/>
+          <w:szCs w:val="24"/>
+        </w:rPr>
+      </w:pPr>
+      <w:r>
+        <w:rPr>
+          <w:sz w:val="24"/>
+          <w:szCs w:val="24"/>
+          <w:rtl w:val="0"/>
+        </w:rPr>
+        <w:t xml:space="preserve">Целью же данной работы, является упрощение взаимодействия пользователя с обученными моделями. Для достижения этой цели ведётся разработка программного обеспечения (ПО) – web-сервиса, являющегося удобным программным интерфейсом для работы с обученными моделями. Разрабатываемое ПО должно обладать следующими возможностями:</w:t>
+      </w:r>
+    </w:p>
+    <w:p>
+      <w:pPr>
+        <w:numPr>
+          <w:ilvl w:val="0"/>
+          <w:numId w:val="4"/>
+        </w:numPr>
+        <w:spacing w:after="0" w:before="240" w:line="360" w:lineRule="auto"/>
+        <w:ind w:left="283" w:firstLine="425"/>
+        <w:jc w:val="both"/>
+        <w:rPr/>
+      </w:pPr>
+      <w:r>
+        <w:rPr>
+          <w:sz w:val="24"/>
+          <w:szCs w:val="24"/>
+          <w:rtl w:val="0"/>
+        </w:rPr>
+        <w:t xml:space="preserve">загрузка моделей (1 или нескольких)</w:t>
+      </w:r>
+      <w:r>
+        <w:rPr>
+          <w:rtl w:val="0"/>
+        </w:rPr>
+      </w:r>
+    </w:p>
+    <w:p>
+      <w:pPr>
+        <w:numPr>
+          <w:ilvl w:val="0"/>
+          <w:numId w:val="4"/>
         </w:numPr>
         <w:spacing w:after="0" w:before="0" w:line="360" w:lineRule="auto"/>
         <w:ind w:left="283" w:firstLine="425"/>
@@ -6038,7 +6013,7 @@
           <w:szCs w:val="24"/>
           <w:rtl w:val="0"/>
         </w:rPr>
-        <w:t xml:space="preserve">визуализация полученного преобразования входных данных в выходные данные</w:t>
+        <w:t xml:space="preserve">выбор типа преобразования (2 -&gt; 7, 7 -&gt; 2, 42 -&gt; 7, 7 -&gt; 42, 2 -&gt; 42, 42 -&gt; 2)</w:t>
       </w:r>
       <w:r>
         <w:rPr>
@@ -6050,7 +6025,32 @@
       <w:pPr>
         <w:numPr>
           <w:ilvl w:val="0"/>
-          <w:numId w:val="2"/>
+          <w:numId w:val="4"/>
+        </w:numPr>
+        <w:spacing w:after="0" w:before="0" w:line="360" w:lineRule="auto"/>
+        <w:ind w:left="283" w:firstLine="425"/>
+        <w:jc w:val="both"/>
+        <w:rPr/>
+      </w:pPr>
+      <w:r>
+        <w:rPr>
+          <w:sz w:val="24"/>
+          <w:szCs w:val="24"/>
+          <w:rtl w:val="0"/>
+        </w:rPr>
+        <w:t xml:space="preserve">визуализация полученного преобразования входных данных в выходные данные</w:t>
+      </w:r>
+      <w:r>
+        <w:rPr>
+          <w:rtl w:val="0"/>
+        </w:rPr>
+      </w:r>
+    </w:p>
+    <w:p>
+      <w:pPr>
+        <w:numPr>
+          <w:ilvl w:val="0"/>
+          <w:numId w:val="4"/>
         </w:numPr>
         <w:spacing w:after="240" w:before="0" w:line="360" w:lineRule="auto"/>
         <w:ind w:left="283" w:firstLine="425"/>
@@ -6186,6 +6186,24 @@
     </w:p>
     <w:p>
       <w:pPr>
+        <w:spacing w:line="360" w:lineRule="auto"/>
+        <w:ind w:firstLine="709"/>
+        <w:rPr>
+          <w:sz w:val="24"/>
+          <w:szCs w:val="24"/>
+        </w:rPr>
+      </w:pPr>
+      <w:r>
+        <w:rPr>
+          <w:sz w:val="24"/>
+          <w:szCs w:val="24"/>
+          <w:rtl w:val="0"/>
+        </w:rPr>
+        <w:t xml:space="preserve"># (dash, pickle, keras)</w:t>
+      </w:r>
+    </w:p>
+    <w:p>
+      <w:pPr>
         <w:pStyle w:val="Heading2"/>
         <w:spacing w:line="360" w:lineRule="auto"/>
         <w:ind w:firstLine="709"/>
@@ -6322,38 +6340,17 @@
         <w:rPr>
           <w:sz w:val="24"/>
           <w:szCs w:val="24"/>
-        </w:rPr>
-      </w:pPr>
-      <w:r>
-        <w:rPr>
-          <w:sz w:val="24"/>
-          <w:szCs w:val="24"/>
           <w:highlight w:val="white"/>
+        </w:rPr>
+      </w:pPr>
+      <w:r>
+        <w:rPr>
+          <w:sz w:val="24"/>
+          <w:szCs w:val="24"/>
+          <w:highlight w:val="white"/>
           <w:rtl w:val="0"/>
         </w:rPr>
         <w:t xml:space="preserve">По умолчанию, все атрибуты класса ModelFacade принимают значения None. Критерием для загрузки/незагрузки модели служит проверка атрибута is None. Если атрибут is None, значит модель не загружена, иначе - загрузка успешна и моделью можно пользоваться.</w:t>
-      </w:r>
-      <w:r>
-        <w:rPr>
-          <w:rtl w:val="0"/>
-        </w:rPr>
-      </w:r>
-    </w:p>
-    <w:p>
-      <w:pPr>
-        <w:spacing w:line="360" w:lineRule="auto"/>
-        <w:ind w:right="780" w:firstLine="709"/>
-        <w:jc w:val="both"/>
-        <w:rPr>
-          <w:sz w:val="24"/>
-          <w:szCs w:val="24"/>
-          <w:highlight w:val="white"/>
-        </w:rPr>
-      </w:pPr>
-      <w:r>
-        <w:rPr>
-          <w:rtl w:val="0"/>
-        </w:rPr>
       </w:r>
     </w:p>
     <w:p>
@@ -6411,10 +6408,73 @@
         <w:rPr>
           <w:sz w:val="24"/>
           <w:szCs w:val="24"/>
+          <w:rtl w:val="0"/>
+        </w:rPr>
+        <w:t xml:space="preserve">Как было сказано ранее, в научно-исследовательской работе 1-го семестра обучались нейросетевые модели, решающие задачу отображения из двухмерного пространства в семимерное. Следующим этапом после обучения стоял вопрос сохранения моделей. В библиотеке keras предусмотрен встроенный метод для нейросетевых моделей .save('path/to/location'), который сохраняет модель в виде папки с определённой структурой файлов по пути аргумента метода ('path/to/location'). Также есть функция для быстрого восстановления модели в оперативной памяти (в переменной ЯП) tf.keras.models.load_model('path/to/location'). Таким образом, можно сделать важный вывод: обученная </w:t>
+      </w:r>
+      <w:r>
+        <w:rPr>
+          <w:sz w:val="24"/>
+          <w:szCs w:val="24"/>
           <w:highlight w:val="white"/>
           <w:rtl w:val="0"/>
         </w:rPr>
-        <w:t xml:space="preserve">Модель с нейронками - папка с файлами.</w:t>
+        <w:t xml:space="preserve">нейросетевая</w:t>
+      </w:r>
+      <w:r>
+        <w:rPr>
+          <w:sz w:val="24"/>
+          <w:szCs w:val="24"/>
+          <w:rtl w:val="0"/>
+        </w:rPr>
+        <w:t xml:space="preserve"> </w:t>
+      </w:r>
+      <w:r>
+        <w:rPr>
+          <w:sz w:val="24"/>
+          <w:szCs w:val="24"/>
+          <w:highlight w:val="white"/>
+          <w:rtl w:val="0"/>
+        </w:rPr>
+        <w:t xml:space="preserve">модель - папка с файлами, которой можно легко пользоваться с помощью встроенных инструментов библиотеки </w:t>
+      </w:r>
+      <w:r>
+        <w:rPr>
+          <w:sz w:val="24"/>
+          <w:szCs w:val="24"/>
+          <w:rtl w:val="0"/>
+        </w:rPr>
+        <w:t xml:space="preserve">keras</w:t>
+      </w:r>
+      <w:r>
+        <w:rPr>
+          <w:sz w:val="24"/>
+          <w:szCs w:val="24"/>
+          <w:highlight w:val="white"/>
+          <w:rtl w:val="0"/>
+        </w:rPr>
+        <w:t xml:space="preserve">.</w:t>
+      </w:r>
+    </w:p>
+    <w:p>
+      <w:pPr>
+        <w:spacing w:line="360" w:lineRule="auto"/>
+        <w:ind w:right="180" w:firstLine="709"/>
+        <w:jc w:val="both"/>
+        <w:rPr>
+          <w:sz w:val="24"/>
+          <w:szCs w:val="24"/>
+          <w:highlight w:val="white"/>
+        </w:rPr>
+      </w:pPr>
+      <w:r>
+        <w:rPr>
+          <w:sz w:val="24"/>
+          <w:szCs w:val="24"/>
+          <w:highlight w:val="white"/>
+          <w:rtl w:val="0"/>
+        </w:rPr>
+        <w:t xml:space="preserve"># стат. (pickle) </w:t>
       </w:r>
     </w:p>
     <w:p>
@@ -7822,7 +7882,7 @@
           <w:highlight w:val="white"/>
         </w:rPr>
       </w:pPr>
-      <w:bookmarkStart w:colFirst="0" w:colLast="0" w:name="_2barjfgem0ji" w:id="24"/>
+      <w:bookmarkStart w:colFirst="0" w:colLast="0" w:name="_3whwml4" w:id="24"/>
       <w:bookmarkEnd w:id="24"/>
       <w:r>
         <w:rPr>
@@ -7844,7 +7904,7 @@
           <w:szCs w:val="24"/>
         </w:rPr>
       </w:pPr>
-      <w:bookmarkStart w:colFirst="0" w:colLast="0" w:name="_xqk99easgde1" w:id="25"/>
+      <w:bookmarkStart w:colFirst="0" w:colLast="0" w:name="_2bn6wsx" w:id="25"/>
       <w:bookmarkEnd w:id="25"/>
       <w:r>
         <w:rPr>
@@ -7863,7 +7923,7 @@
           <w:highlight w:val="white"/>
         </w:rPr>
       </w:pPr>
-      <w:bookmarkStart w:colFirst="0" w:colLast="0" w:name="_kkxemfgpry1" w:id="26"/>
+      <w:bookmarkStart w:colFirst="0" w:colLast="0" w:name="_qsh70q" w:id="26"/>
       <w:bookmarkEnd w:id="26"/>
       <w:r>
         <w:rPr>
@@ -7886,7 +7946,7 @@
           <w:highlight w:val="white"/>
         </w:rPr>
       </w:pPr>
-      <w:bookmarkStart w:colFirst="0" w:colLast="0" w:name="_1sorg65hjgi2" w:id="27"/>
+      <w:bookmarkStart w:colFirst="0" w:colLast="0" w:name="_3as4poj" w:id="27"/>
       <w:bookmarkEnd w:id="27"/>
       <w:r>
         <w:rPr>
@@ -7909,7 +7969,7 @@
           <w:highlight w:val="white"/>
         </w:rPr>
       </w:pPr>
-      <w:bookmarkStart w:colFirst="0" w:colLast="0" w:name="_ibrr9e5zto8a" w:id="28"/>
+      <w:bookmarkStart w:colFirst="0" w:colLast="0" w:name="_1pxezwc" w:id="28"/>
       <w:bookmarkEnd w:id="28"/>
       <w:r>
         <w:rPr>
@@ -7931,7 +7991,7 @@
           <w:szCs w:val="24"/>
         </w:rPr>
       </w:pPr>
-      <w:bookmarkStart w:colFirst="0" w:colLast="0" w:name="_vm3cip39zoan" w:id="29"/>
+      <w:bookmarkStart w:colFirst="0" w:colLast="0" w:name="_49x2ik5" w:id="29"/>
       <w:bookmarkEnd w:id="29"/>
       <w:r>
         <w:rPr>
@@ -7950,7 +8010,7 @@
           <w:highlight w:val="white"/>
         </w:rPr>
       </w:pPr>
-      <w:bookmarkStart w:colFirst="0" w:colLast="0" w:name="_7zvfz4tz8crc" w:id="30"/>
+      <w:bookmarkStart w:colFirst="0" w:colLast="0" w:name="_2p2csry" w:id="30"/>
       <w:bookmarkEnd w:id="30"/>
       <w:r>
         <w:rPr>
@@ -7972,7 +8032,7 @@
           <w:szCs w:val="24"/>
         </w:rPr>
       </w:pPr>
-      <w:bookmarkStart w:colFirst="0" w:colLast="0" w:name="_vhcxguepv89" w:id="31"/>
+      <w:bookmarkStart w:colFirst="0" w:colLast="0" w:name="_147n2zr" w:id="31"/>
       <w:bookmarkEnd w:id="31"/>
       <w:r>
         <w:rPr>
@@ -7991,7 +8051,7 @@
           <w:highlight w:val="white"/>
         </w:rPr>
       </w:pPr>
-      <w:bookmarkStart w:colFirst="0" w:colLast="0" w:name="_wfv5useacsfi" w:id="32"/>
+      <w:bookmarkStart w:colFirst="0" w:colLast="0" w:name="_3o7alnk" w:id="32"/>
       <w:bookmarkEnd w:id="32"/>
       <w:r>
         <w:rPr>
@@ -8013,7 +8073,7 @@
           <w:szCs w:val="24"/>
         </w:rPr>
       </w:pPr>
-      <w:bookmarkStart w:colFirst="0" w:colLast="0" w:name="_pbj1hw4570dq" w:id="33"/>
+      <w:bookmarkStart w:colFirst="0" w:colLast="0" w:name="_23ckvvd" w:id="33"/>
       <w:bookmarkEnd w:id="33"/>
       <w:r>
         <w:rPr>
@@ -8032,7 +8092,7 @@
           <w:highlight w:val="white"/>
         </w:rPr>
       </w:pPr>
-      <w:bookmarkStart w:colFirst="0" w:colLast="0" w:name="_qus0ljqvsjge" w:id="34"/>
+      <w:bookmarkStart w:colFirst="0" w:colLast="0" w:name="_ihv636" w:id="34"/>
       <w:bookmarkEnd w:id="34"/>
       <w:r>
         <w:rPr>
@@ -8054,7 +8114,7 @@
           <w:szCs w:val="24"/>
         </w:rPr>
       </w:pPr>
-      <w:bookmarkStart w:colFirst="0" w:colLast="0" w:name="_7hd6xkqirrx1" w:id="35"/>
+      <w:bookmarkStart w:colFirst="0" w:colLast="0" w:name="_32hioqz" w:id="35"/>
       <w:bookmarkEnd w:id="35"/>
       <w:r>
         <w:rPr>
@@ -8072,7 +8132,7 @@
           <w:szCs w:val="24"/>
         </w:rPr>
       </w:pPr>
-      <w:bookmarkStart w:colFirst="0" w:colLast="0" w:name="_abhzfxvveiq7" w:id="36"/>
+      <w:bookmarkStart w:colFirst="0" w:colLast="0" w:name="_1hmsyys" w:id="36"/>
       <w:bookmarkEnd w:id="36"/>
       <w:r>
         <w:rPr>
@@ -8099,7 +8159,7 @@
           <w:szCs w:val="24"/>
         </w:rPr>
       </w:pPr>
-      <w:bookmarkStart w:colFirst="0" w:colLast="0" w:name="_3whwml4" w:id="37"/>
+      <w:bookmarkStart w:colFirst="0" w:colLast="0" w:name="_41mghml" w:id="37"/>
       <w:bookmarkEnd w:id="37"/>
       <w:r>
         <w:rPr>
@@ -8390,7 +8450,7 @@
         </w:rPr>
       </w:r>
     </w:p>
-    <w:bookmarkStart w:colFirst="0" w:colLast="0" w:name="2bn6wsx" w:id="38"/>
+    <w:bookmarkStart w:colFirst="0" w:colLast="0" w:name="2grqrue" w:id="38"/>
     <w:bookmarkEnd w:id="38"/>
     <w:p>
       <w:pPr>
@@ -8401,7 +8461,7 @@
           <w:szCs w:val="24"/>
         </w:rPr>
       </w:pPr>
-      <w:bookmarkStart w:colFirst="0" w:colLast="0" w:name="_qsh70q" w:id="39"/>
+      <w:bookmarkStart w:colFirst="0" w:colLast="0" w:name="_vx1227" w:id="39"/>
       <w:bookmarkEnd w:id="39"/>
       <w:r>
         <w:rPr>
@@ -8540,7 +8600,7 @@
           <w:szCs w:val="28"/>
         </w:rPr>
       </w:pPr>
-      <w:bookmarkStart w:colFirst="0" w:colLast="0" w:name="_3as4poj" w:id="40"/>
+      <w:bookmarkStart w:colFirst="0" w:colLast="0" w:name="_3fwokq0" w:id="40"/>
       <w:bookmarkEnd w:id="40"/>
       <w:r>
         <w:rPr>
@@ -8562,7 +8622,7 @@
           <w:i w:val="0"/>
         </w:rPr>
       </w:pPr>
-      <w:bookmarkStart w:colFirst="0" w:colLast="0" w:name="_1pxezwc" w:id="41"/>
+      <w:bookmarkStart w:colFirst="0" w:colLast="0" w:name="_1v1yuxt" w:id="41"/>
       <w:bookmarkEnd w:id="41"/>
       <w:r>
         <w:rPr>
@@ -8601,7 +8661,7 @@
           <w:i w:val="0"/>
         </w:rPr>
       </w:pPr>
-      <w:bookmarkStart w:colFirst="0" w:colLast="0" w:name="_49x2ik5" w:id="42"/>
+      <w:bookmarkStart w:colFirst="0" w:colLast="0" w:name="_4f1mdlm" w:id="42"/>
       <w:bookmarkEnd w:id="42"/>
       <w:r>
         <w:rPr>
@@ -8931,7 +8991,7 @@
           <w:szCs w:val="28"/>
         </w:rPr>
       </w:pPr>
-      <w:bookmarkStart w:colFirst="0" w:colLast="0" w:name="_2p2csry" w:id="44"/>
+      <w:bookmarkStart w:colFirst="0" w:colLast="0" w:name="_2u6wntf" w:id="44"/>
       <w:bookmarkEnd w:id="44"/>
       <w:r>
         <w:rPr>
@@ -8942,7 +9002,7 @@
         </w:rPr>
         <w:t xml:space="preserve">Заключение</w:t>
       </w:r>
-      <w:bookmarkStart w:colFirst="0" w:colLast="0" w:name="147n2zr" w:id="43"/>
+      <w:bookmarkStart w:colFirst="0" w:colLast="0" w:name="19c6y18" w:id="43"/>
       <w:bookmarkEnd w:id="43"/>
       <w:r>
         <w:rPr>
@@ -9330,7 +9390,7 @@
           <w:szCs w:val="28"/>
         </w:rPr>
       </w:pPr>
-      <w:bookmarkStart w:colFirst="0" w:colLast="0" w:name="_3o7alnk" w:id="45"/>
+      <w:bookmarkStart w:colFirst="0" w:colLast="0" w:name="_3tbugp1" w:id="45"/>
       <w:bookmarkEnd w:id="45"/>
       <w:r>
         <w:rPr>
@@ -9347,7 +9407,7 @@
         <w:widowControl w:val="1"/>
         <w:numPr>
           <w:ilvl w:val="0"/>
-          <w:numId w:val="3"/>
+          <w:numId w:val="5"/>
         </w:numPr>
         <w:tabs>
           <w:tab w:val="left" w:pos="993"/>
@@ -9356,7 +9416,7 @@
         <w:ind w:left="993" w:hanging="283"/>
         <w:rPr/>
       </w:pPr>
-      <w:bookmarkStart w:colFirst="0" w:colLast="0" w:name="_23ckvvd" w:id="46"/>
+      <w:bookmarkStart w:colFirst="0" w:colLast="0" w:name="_28h4qwu" w:id="46"/>
       <w:bookmarkEnd w:id="46"/>
       <w:r>
         <w:rPr>
@@ -9377,7 +9437,7 @@
         <w:widowControl w:val="1"/>
         <w:numPr>
           <w:ilvl w:val="0"/>
-          <w:numId w:val="3"/>
+          <w:numId w:val="5"/>
         </w:numPr>
         <w:tabs>
           <w:tab w:val="left" w:pos="993"/>
@@ -9405,7 +9465,7 @@
         <w:widowControl w:val="1"/>
         <w:numPr>
           <w:ilvl w:val="0"/>
-          <w:numId w:val="3"/>
+          <w:numId w:val="5"/>
         </w:numPr>
         <w:tabs>
           <w:tab w:val="left" w:pos="993"/>
@@ -9433,7 +9493,7 @@
         <w:widowControl w:val="1"/>
         <w:numPr>
           <w:ilvl w:val="0"/>
-          <w:numId w:val="3"/>
+          <w:numId w:val="5"/>
         </w:numPr>
         <w:tabs>
           <w:tab w:val="left" w:pos="993"/>
@@ -9461,7 +9521,7 @@
         <w:widowControl w:val="1"/>
         <w:numPr>
           <w:ilvl w:val="0"/>
-          <w:numId w:val="3"/>
+          <w:numId w:val="5"/>
         </w:numPr>
         <w:tabs>
           <w:tab w:val="left" w:pos="993"/>
@@ -9489,7 +9549,7 @@
         <w:widowControl w:val="1"/>
         <w:numPr>
           <w:ilvl w:val="0"/>
-          <w:numId w:val="3"/>
+          <w:numId w:val="5"/>
         </w:numPr>
         <w:tabs>
           <w:tab w:val="left" w:pos="993"/>
@@ -9517,7 +9577,7 @@
         <w:widowControl w:val="1"/>
         <w:numPr>
           <w:ilvl w:val="0"/>
-          <w:numId w:val="3"/>
+          <w:numId w:val="5"/>
         </w:numPr>
         <w:tabs>
           <w:tab w:val="left" w:pos="993"/>
@@ -9545,7 +9605,7 @@
         <w:widowControl w:val="1"/>
         <w:numPr>
           <w:ilvl w:val="0"/>
-          <w:numId w:val="3"/>
+          <w:numId w:val="5"/>
         </w:numPr>
         <w:tabs>
           <w:tab w:val="left" w:pos="993"/>
@@ -9573,7 +9633,7 @@
         <w:widowControl w:val="1"/>
         <w:numPr>
           <w:ilvl w:val="0"/>
-          <w:numId w:val="3"/>
+          <w:numId w:val="5"/>
         </w:numPr>
         <w:tabs>
           <w:tab w:val="left" w:pos="993"/>
@@ -9601,7 +9661,7 @@
         <w:widowControl w:val="1"/>
         <w:numPr>
           <w:ilvl w:val="0"/>
-          <w:numId w:val="3"/>
+          <w:numId w:val="5"/>
         </w:numPr>
         <w:tabs>
           <w:tab w:val="left" w:pos="993"/>
@@ -9629,7 +9689,7 @@
         <w:widowControl w:val="1"/>
         <w:numPr>
           <w:ilvl w:val="0"/>
-          <w:numId w:val="3"/>
+          <w:numId w:val="5"/>
         </w:numPr>
         <w:tabs>
           <w:tab w:val="left" w:pos="993"/>
@@ -9657,7 +9717,7 @@
         <w:widowControl w:val="1"/>
         <w:numPr>
           <w:ilvl w:val="0"/>
-          <w:numId w:val="3"/>
+          <w:numId w:val="5"/>
         </w:numPr>
         <w:tabs>
           <w:tab w:val="left" w:pos="993"/>
@@ -9685,7 +9745,7 @@
         <w:widowControl w:val="1"/>
         <w:numPr>
           <w:ilvl w:val="0"/>
-          <w:numId w:val="3"/>
+          <w:numId w:val="5"/>
         </w:numPr>
         <w:tabs>
           <w:tab w:val="left" w:pos="993"/>
@@ -9713,7 +9773,7 @@
         <w:widowControl w:val="1"/>
         <w:numPr>
           <w:ilvl w:val="0"/>
-          <w:numId w:val="3"/>
+          <w:numId w:val="5"/>
         </w:numPr>
         <w:tabs>
           <w:tab w:val="left" w:pos="851"/>
@@ -9742,7 +9802,7 @@
         <w:widowControl w:val="1"/>
         <w:numPr>
           <w:ilvl w:val="0"/>
-          <w:numId w:val="3"/>
+          <w:numId w:val="5"/>
         </w:numPr>
         <w:tabs>
           <w:tab w:val="left" w:pos="993"/>
@@ -9770,7 +9830,7 @@
         <w:widowControl w:val="1"/>
         <w:numPr>
           <w:ilvl w:val="0"/>
-          <w:numId w:val="3"/>
+          <w:numId w:val="5"/>
         </w:numPr>
         <w:tabs>
           <w:tab w:val="left" w:pos="993"/>
@@ -9798,7 +9858,7 @@
         <w:widowControl w:val="1"/>
         <w:numPr>
           <w:ilvl w:val="0"/>
-          <w:numId w:val="3"/>
+          <w:numId w:val="5"/>
         </w:numPr>
         <w:tabs>
           <w:tab w:val="left" w:pos="993"/>
@@ -9826,7 +9886,7 @@
         <w:widowControl w:val="1"/>
         <w:numPr>
           <w:ilvl w:val="0"/>
-          <w:numId w:val="3"/>
+          <w:numId w:val="5"/>
         </w:numPr>
         <w:tabs>
           <w:tab w:val="left" w:pos="993"/>
@@ -9854,7 +9914,7 @@
         <w:widowControl w:val="1"/>
         <w:numPr>
           <w:ilvl w:val="0"/>
-          <w:numId w:val="3"/>
+          <w:numId w:val="5"/>
         </w:numPr>
         <w:tabs>
           <w:tab w:val="left" w:pos="993"/>
@@ -9882,7 +9942,7 @@
         <w:widowControl w:val="1"/>
         <w:numPr>
           <w:ilvl w:val="0"/>
-          <w:numId w:val="3"/>
+          <w:numId w:val="5"/>
         </w:numPr>
         <w:tabs>
           <w:tab w:val="left" w:pos="993"/>
@@ -10107,12 +10167,12 @@
             <wp:anchor allowOverlap="1" behindDoc="0" distB="0" distT="0" distL="0" distR="0" hidden="0" layoutInCell="1" locked="0" relativeHeight="0" simplePos="0">
               <wp:simplePos x="0" y="0"/>
               <wp:positionH relativeFrom="column">
-                <wp:posOffset>5867400</wp:posOffset>
+                <wp:posOffset>5854700</wp:posOffset>
               </wp:positionH>
               <wp:positionV relativeFrom="paragraph">
                 <wp:posOffset>0</wp:posOffset>
               </wp:positionV>
-              <wp:extent cx="61595" cy="245745"/>
+              <wp:extent cx="71120" cy="255270"/>
               <wp:effectExtent b="0" l="0" r="0" t="0"/>
               <wp:wrapSquare wrapText="bothSides" distB="0" distT="0" distL="0" distR="0"/>
               <wp:docPr id="1" name=""/>
@@ -10160,12 +10220,12 @@
             <wp:anchor allowOverlap="1" behindDoc="0" distB="0" distT="0" distL="0" distR="0" hidden="0" layoutInCell="1" locked="0" relativeHeight="0" simplePos="0">
               <wp:simplePos x="0" y="0"/>
               <wp:positionH relativeFrom="column">
-                <wp:posOffset>5867400</wp:posOffset>
+                <wp:posOffset>5854700</wp:posOffset>
               </wp:positionH>
               <wp:positionV relativeFrom="paragraph">
                 <wp:posOffset>0</wp:posOffset>
               </wp:positionV>
-              <wp:extent cx="61595" cy="245745"/>
+              <wp:extent cx="71120" cy="255270"/>
               <wp:effectExtent b="0" l="0" r="0" t="0"/>
               <wp:wrapSquare wrapText="bothSides" distB="0" distT="0" distL="0" distR="0"/>
               <wp:docPr id="1" name="image3.png"/>
@@ -10186,7 +10246,7 @@
                     <pic:spPr>
                       <a:xfrm>
                         <a:off x="0" y="0"/>
-                        <a:ext cx="61595" cy="245745"/>
+                        <a:ext cx="71120" cy="255270"/>
                       </a:xfrm>
                       <a:prstGeom prst="rect"/>
                       <a:ln/>
@@ -10209,7 +10269,7 @@
     <w:lvl w:ilvl="0">
       <w:start w:val="1"/>
       <w:numFmt w:val="bullet"/>
-      <w:lvlText w:val="▪"/>
+      <w:lvlText w:val="●"/>
       <w:lvlJc w:val="left"/>
       <w:pPr>
         <w:ind w:left="1429" w:hanging="360"/>
@@ -10318,6 +10378,226 @@
   <w:abstractNum w:abstractNumId="2">
     <w:lvl w:ilvl="0">
       <w:start w:val="1"/>
+      <w:numFmt w:val="bullet"/>
+      <w:lvlText w:val="●"/>
+      <w:lvlJc w:val="left"/>
+      <w:pPr>
+        <w:ind w:left="1429" w:hanging="360"/>
+      </w:pPr>
+      <w:rPr>
+        <w:rFonts w:ascii="Noto Sans Symbols" w:cs="Noto Sans Symbols" w:eastAsia="Noto Sans Symbols" w:hAnsi="Noto Sans Symbols"/>
+      </w:rPr>
+    </w:lvl>
+    <w:lvl w:ilvl="1">
+      <w:start w:val="1"/>
+      <w:numFmt w:val="bullet"/>
+      <w:lvlText w:val="o"/>
+      <w:lvlJc w:val="left"/>
+      <w:pPr>
+        <w:ind w:left="2149" w:hanging="360"/>
+      </w:pPr>
+      <w:rPr>
+        <w:rFonts w:ascii="Courier New" w:cs="Courier New" w:eastAsia="Courier New" w:hAnsi="Courier New"/>
+      </w:rPr>
+    </w:lvl>
+    <w:lvl w:ilvl="2">
+      <w:start w:val="1"/>
+      <w:numFmt w:val="bullet"/>
+      <w:lvlText w:val="▪"/>
+      <w:lvlJc w:val="left"/>
+      <w:pPr>
+        <w:ind w:left="2869" w:hanging="360"/>
+      </w:pPr>
+      <w:rPr>
+        <w:rFonts w:ascii="Noto Sans Symbols" w:cs="Noto Sans Symbols" w:eastAsia="Noto Sans Symbols" w:hAnsi="Noto Sans Symbols"/>
+      </w:rPr>
+    </w:lvl>
+    <w:lvl w:ilvl="3">
+      <w:start w:val="1"/>
+      <w:numFmt w:val="bullet"/>
+      <w:lvlText w:val="●"/>
+      <w:lvlJc w:val="left"/>
+      <w:pPr>
+        <w:ind w:left="3589" w:hanging="360"/>
+      </w:pPr>
+      <w:rPr>
+        <w:rFonts w:ascii="Noto Sans Symbols" w:cs="Noto Sans Symbols" w:eastAsia="Noto Sans Symbols" w:hAnsi="Noto Sans Symbols"/>
+      </w:rPr>
+    </w:lvl>
+    <w:lvl w:ilvl="4">
+      <w:start w:val="1"/>
+      <w:numFmt w:val="bullet"/>
+      <w:lvlText w:val="o"/>
+      <w:lvlJc w:val="left"/>
+      <w:pPr>
+        <w:ind w:left="4309" w:hanging="360"/>
+      </w:pPr>
+      <w:rPr>
+        <w:rFonts w:ascii="Courier New" w:cs="Courier New" w:eastAsia="Courier New" w:hAnsi="Courier New"/>
+      </w:rPr>
+    </w:lvl>
+    <w:lvl w:ilvl="5">
+      <w:start w:val="1"/>
+      <w:numFmt w:val="bullet"/>
+      <w:lvlText w:val="▪"/>
+      <w:lvlJc w:val="left"/>
+      <w:pPr>
+        <w:ind w:left="5029" w:hanging="360"/>
+      </w:pPr>
+      <w:rPr>
+        <w:rFonts w:ascii="Noto Sans Symbols" w:cs="Noto Sans Symbols" w:eastAsia="Noto Sans Symbols" w:hAnsi="Noto Sans Symbols"/>
+      </w:rPr>
+    </w:lvl>
+    <w:lvl w:ilvl="6">
+      <w:start w:val="1"/>
+      <w:numFmt w:val="bullet"/>
+      <w:lvlText w:val="●"/>
+      <w:lvlJc w:val="left"/>
+      <w:pPr>
+        <w:ind w:left="5749" w:hanging="360"/>
+      </w:pPr>
+      <w:rPr>
+        <w:rFonts w:ascii="Noto Sans Symbols" w:cs="Noto Sans Symbols" w:eastAsia="Noto Sans Symbols" w:hAnsi="Noto Sans Symbols"/>
+      </w:rPr>
+    </w:lvl>
+    <w:lvl w:ilvl="7">
+      <w:start w:val="1"/>
+      <w:numFmt w:val="bullet"/>
+      <w:lvlText w:val="o"/>
+      <w:lvlJc w:val="left"/>
+      <w:pPr>
+        <w:ind w:left="6469" w:hanging="360"/>
+      </w:pPr>
+      <w:rPr>
+        <w:rFonts w:ascii="Courier New" w:cs="Courier New" w:eastAsia="Courier New" w:hAnsi="Courier New"/>
+      </w:rPr>
+    </w:lvl>
+    <w:lvl w:ilvl="8">
+      <w:start w:val="1"/>
+      <w:numFmt w:val="bullet"/>
+      <w:lvlText w:val="▪"/>
+      <w:lvlJc w:val="left"/>
+      <w:pPr>
+        <w:ind w:left="7189" w:hanging="360"/>
+      </w:pPr>
+      <w:rPr>
+        <w:rFonts w:ascii="Noto Sans Symbols" w:cs="Noto Sans Symbols" w:eastAsia="Noto Sans Symbols" w:hAnsi="Noto Sans Symbols"/>
+      </w:rPr>
+    </w:lvl>
+  </w:abstractNum>
+  <w:abstractNum w:abstractNumId="3">
+    <w:lvl w:ilvl="0">
+      <w:start w:val="1"/>
+      <w:numFmt w:val="bullet"/>
+      <w:lvlText w:val="▪"/>
+      <w:lvlJc w:val="left"/>
+      <w:pPr>
+        <w:ind w:left="1429" w:hanging="360"/>
+      </w:pPr>
+      <w:rPr>
+        <w:rFonts w:ascii="Noto Sans Symbols" w:cs="Noto Sans Symbols" w:eastAsia="Noto Sans Symbols" w:hAnsi="Noto Sans Symbols"/>
+      </w:rPr>
+    </w:lvl>
+    <w:lvl w:ilvl="1">
+      <w:start w:val="1"/>
+      <w:numFmt w:val="bullet"/>
+      <w:lvlText w:val="o"/>
+      <w:lvlJc w:val="left"/>
+      <w:pPr>
+        <w:ind w:left="2149" w:hanging="360"/>
+      </w:pPr>
+      <w:rPr>
+        <w:rFonts w:ascii="Courier New" w:cs="Courier New" w:eastAsia="Courier New" w:hAnsi="Courier New"/>
+      </w:rPr>
+    </w:lvl>
+    <w:lvl w:ilvl="2">
+      <w:start w:val="1"/>
+      <w:numFmt w:val="bullet"/>
+      <w:lvlText w:val="▪"/>
+      <w:lvlJc w:val="left"/>
+      <w:pPr>
+        <w:ind w:left="2869" w:hanging="360"/>
+      </w:pPr>
+      <w:rPr>
+        <w:rFonts w:ascii="Noto Sans Symbols" w:cs="Noto Sans Symbols" w:eastAsia="Noto Sans Symbols" w:hAnsi="Noto Sans Symbols"/>
+      </w:rPr>
+    </w:lvl>
+    <w:lvl w:ilvl="3">
+      <w:start w:val="1"/>
+      <w:numFmt w:val="bullet"/>
+      <w:lvlText w:val="●"/>
+      <w:lvlJc w:val="left"/>
+      <w:pPr>
+        <w:ind w:left="3589" w:hanging="360"/>
+      </w:pPr>
+      <w:rPr>
+        <w:rFonts w:ascii="Noto Sans Symbols" w:cs="Noto Sans Symbols" w:eastAsia="Noto Sans Symbols" w:hAnsi="Noto Sans Symbols"/>
+      </w:rPr>
+    </w:lvl>
+    <w:lvl w:ilvl="4">
+      <w:start w:val="1"/>
+      <w:numFmt w:val="bullet"/>
+      <w:lvlText w:val="o"/>
+      <w:lvlJc w:val="left"/>
+      <w:pPr>
+        <w:ind w:left="4309" w:hanging="360"/>
+      </w:pPr>
+      <w:rPr>
+        <w:rFonts w:ascii="Courier New" w:cs="Courier New" w:eastAsia="Courier New" w:hAnsi="Courier New"/>
+      </w:rPr>
+    </w:lvl>
+    <w:lvl w:ilvl="5">
+      <w:start w:val="1"/>
+      <w:numFmt w:val="bullet"/>
+      <w:lvlText w:val="▪"/>
+      <w:lvlJc w:val="left"/>
+      <w:pPr>
+        <w:ind w:left="5029" w:hanging="360"/>
+      </w:pPr>
+      <w:rPr>
+        <w:rFonts w:ascii="Noto Sans Symbols" w:cs="Noto Sans Symbols" w:eastAsia="Noto Sans Symbols" w:hAnsi="Noto Sans Symbols"/>
+      </w:rPr>
+    </w:lvl>
+    <w:lvl w:ilvl="6">
+      <w:start w:val="1"/>
+      <w:numFmt w:val="bullet"/>
+      <w:lvlText w:val="●"/>
+      <w:lvlJc w:val="left"/>
+      <w:pPr>
+        <w:ind w:left="5749" w:hanging="360"/>
+      </w:pPr>
+      <w:rPr>
+        <w:rFonts w:ascii="Noto Sans Symbols" w:cs="Noto Sans Symbols" w:eastAsia="Noto Sans Symbols" w:hAnsi="Noto Sans Symbols"/>
+      </w:rPr>
+    </w:lvl>
+    <w:lvl w:ilvl="7">
+      <w:start w:val="1"/>
+      <w:numFmt w:val="bullet"/>
+      <w:lvlText w:val="o"/>
+      <w:lvlJc w:val="left"/>
+      <w:pPr>
+        <w:ind w:left="6469" w:hanging="360"/>
+      </w:pPr>
+      <w:rPr>
+        <w:rFonts w:ascii="Courier New" w:cs="Courier New" w:eastAsia="Courier New" w:hAnsi="Courier New"/>
+      </w:rPr>
+    </w:lvl>
+    <w:lvl w:ilvl="8">
+      <w:start w:val="1"/>
+      <w:numFmt w:val="bullet"/>
+      <w:lvlText w:val="▪"/>
+      <w:lvlJc w:val="left"/>
+      <w:pPr>
+        <w:ind w:left="7189" w:hanging="360"/>
+      </w:pPr>
+      <w:rPr>
+        <w:rFonts w:ascii="Noto Sans Symbols" w:cs="Noto Sans Symbols" w:eastAsia="Noto Sans Symbols" w:hAnsi="Noto Sans Symbols"/>
+      </w:rPr>
+    </w:lvl>
+  </w:abstractNum>
+  <w:abstractNum w:abstractNumId="4">
+    <w:lvl w:ilvl="0">
+      <w:start w:val="1"/>
       <w:numFmt w:val="decimal"/>
       <w:lvlText w:val="%1)"/>
       <w:lvlJc w:val="left"/>
@@ -10425,7 +10705,7 @@
       </w:rPr>
     </w:lvl>
   </w:abstractNum>
-  <w:abstractNum w:abstractNumId="3">
+  <w:abstractNum w:abstractNumId="5">
     <w:lvl w:ilvl="0">
       <w:start w:val="1"/>
       <w:numFmt w:val="decimal"/>
@@ -10518,226 +10798,6 @@
         <w:ind w:left="0" w:firstLine="0"/>
       </w:pPr>
       <w:rPr/>
-    </w:lvl>
-  </w:abstractNum>
-  <w:abstractNum w:abstractNumId="4">
-    <w:lvl w:ilvl="0">
-      <w:start w:val="1"/>
-      <w:numFmt w:val="bullet"/>
-      <w:lvlText w:val="●"/>
-      <w:lvlJc w:val="left"/>
-      <w:pPr>
-        <w:ind w:left="1429" w:hanging="360"/>
-      </w:pPr>
-      <w:rPr>
-        <w:rFonts w:ascii="Noto Sans Symbols" w:cs="Noto Sans Symbols" w:eastAsia="Noto Sans Symbols" w:hAnsi="Noto Sans Symbols"/>
-      </w:rPr>
-    </w:lvl>
-    <w:lvl w:ilvl="1">
-      <w:start w:val="1"/>
-      <w:numFmt w:val="bullet"/>
-      <w:lvlText w:val="o"/>
-      <w:lvlJc w:val="left"/>
-      <w:pPr>
-        <w:ind w:left="2149" w:hanging="360"/>
-      </w:pPr>
-      <w:rPr>
-        <w:rFonts w:ascii="Courier New" w:cs="Courier New" w:eastAsia="Courier New" w:hAnsi="Courier New"/>
-      </w:rPr>
-    </w:lvl>
-    <w:lvl w:ilvl="2">
-      <w:start w:val="1"/>
-      <w:numFmt w:val="bullet"/>
-      <w:lvlText w:val="▪"/>
-      <w:lvlJc w:val="left"/>
-      <w:pPr>
-        <w:ind w:left="2869" w:hanging="360"/>
-      </w:pPr>
-      <w:rPr>
-        <w:rFonts w:ascii="Noto Sans Symbols" w:cs="Noto Sans Symbols" w:eastAsia="Noto Sans Symbols" w:hAnsi="Noto Sans Symbols"/>
-      </w:rPr>
-    </w:lvl>
-    <w:lvl w:ilvl="3">
-      <w:start w:val="1"/>
-      <w:numFmt w:val="bullet"/>
-      <w:lvlText w:val="●"/>
-      <w:lvlJc w:val="left"/>
-      <w:pPr>
-        <w:ind w:left="3589" w:hanging="360"/>
-      </w:pPr>
-      <w:rPr>
-        <w:rFonts w:ascii="Noto Sans Symbols" w:cs="Noto Sans Symbols" w:eastAsia="Noto Sans Symbols" w:hAnsi="Noto Sans Symbols"/>
-      </w:rPr>
-    </w:lvl>
-    <w:lvl w:ilvl="4">
-      <w:start w:val="1"/>
-      <w:numFmt w:val="bullet"/>
-      <w:lvlText w:val="o"/>
-      <w:lvlJc w:val="left"/>
-      <w:pPr>
-        <w:ind w:left="4309" w:hanging="360"/>
-      </w:pPr>
-      <w:rPr>
-        <w:rFonts w:ascii="Courier New" w:cs="Courier New" w:eastAsia="Courier New" w:hAnsi="Courier New"/>
-      </w:rPr>
-    </w:lvl>
-    <w:lvl w:ilvl="5">
-      <w:start w:val="1"/>
-      <w:numFmt w:val="bullet"/>
-      <w:lvlText w:val="▪"/>
-      <w:lvlJc w:val="left"/>
-      <w:pPr>
-        <w:ind w:left="5029" w:hanging="360"/>
-      </w:pPr>
-      <w:rPr>
-        <w:rFonts w:ascii="Noto Sans Symbols" w:cs="Noto Sans Symbols" w:eastAsia="Noto Sans Symbols" w:hAnsi="Noto Sans Symbols"/>
-      </w:rPr>
-    </w:lvl>
-    <w:lvl w:ilvl="6">
-      <w:start w:val="1"/>
-      <w:numFmt w:val="bullet"/>
-      <w:lvlText w:val="●"/>
-      <w:lvlJc w:val="left"/>
-      <w:pPr>
-        <w:ind w:left="5749" w:hanging="360"/>
-      </w:pPr>
-      <w:rPr>
-        <w:rFonts w:ascii="Noto Sans Symbols" w:cs="Noto Sans Symbols" w:eastAsia="Noto Sans Symbols" w:hAnsi="Noto Sans Symbols"/>
-      </w:rPr>
-    </w:lvl>
-    <w:lvl w:ilvl="7">
-      <w:start w:val="1"/>
-      <w:numFmt w:val="bullet"/>
-      <w:lvlText w:val="o"/>
-      <w:lvlJc w:val="left"/>
-      <w:pPr>
-        <w:ind w:left="6469" w:hanging="360"/>
-      </w:pPr>
-      <w:rPr>
-        <w:rFonts w:ascii="Courier New" w:cs="Courier New" w:eastAsia="Courier New" w:hAnsi="Courier New"/>
-      </w:rPr>
-    </w:lvl>
-    <w:lvl w:ilvl="8">
-      <w:start w:val="1"/>
-      <w:numFmt w:val="bullet"/>
-      <w:lvlText w:val="▪"/>
-      <w:lvlJc w:val="left"/>
-      <w:pPr>
-        <w:ind w:left="7189" w:hanging="360"/>
-      </w:pPr>
-      <w:rPr>
-        <w:rFonts w:ascii="Noto Sans Symbols" w:cs="Noto Sans Symbols" w:eastAsia="Noto Sans Symbols" w:hAnsi="Noto Sans Symbols"/>
-      </w:rPr>
-    </w:lvl>
-  </w:abstractNum>
-  <w:abstractNum w:abstractNumId="5">
-    <w:lvl w:ilvl="0">
-      <w:start w:val="1"/>
-      <w:numFmt w:val="bullet"/>
-      <w:lvlText w:val="●"/>
-      <w:lvlJc w:val="left"/>
-      <w:pPr>
-        <w:ind w:left="1429" w:hanging="360"/>
-      </w:pPr>
-      <w:rPr>
-        <w:rFonts w:ascii="Noto Sans Symbols" w:cs="Noto Sans Symbols" w:eastAsia="Noto Sans Symbols" w:hAnsi="Noto Sans Symbols"/>
-      </w:rPr>
-    </w:lvl>
-    <w:lvl w:ilvl="1">
-      <w:start w:val="1"/>
-      <w:numFmt w:val="bullet"/>
-      <w:lvlText w:val="o"/>
-      <w:lvlJc w:val="left"/>
-      <w:pPr>
-        <w:ind w:left="2149" w:hanging="360"/>
-      </w:pPr>
-      <w:rPr>
-        <w:rFonts w:ascii="Courier New" w:cs="Courier New" w:eastAsia="Courier New" w:hAnsi="Courier New"/>
-      </w:rPr>
-    </w:lvl>
-    <w:lvl w:ilvl="2">
-      <w:start w:val="1"/>
-      <w:numFmt w:val="bullet"/>
-      <w:lvlText w:val="▪"/>
-      <w:lvlJc w:val="left"/>
-      <w:pPr>
-        <w:ind w:left="2869" w:hanging="360"/>
-      </w:pPr>
-      <w:rPr>
-        <w:rFonts w:ascii="Noto Sans Symbols" w:cs="Noto Sans Symbols" w:eastAsia="Noto Sans Symbols" w:hAnsi="Noto Sans Symbols"/>
-      </w:rPr>
-    </w:lvl>
-    <w:lvl w:ilvl="3">
-      <w:start w:val="1"/>
-      <w:numFmt w:val="bullet"/>
-      <w:lvlText w:val="●"/>
-      <w:lvlJc w:val="left"/>
-      <w:pPr>
-        <w:ind w:left="3589" w:hanging="360"/>
-      </w:pPr>
-      <w:rPr>
-        <w:rFonts w:ascii="Noto Sans Symbols" w:cs="Noto Sans Symbols" w:eastAsia="Noto Sans Symbols" w:hAnsi="Noto Sans Symbols"/>
-      </w:rPr>
-    </w:lvl>
-    <w:lvl w:ilvl="4">
-      <w:start w:val="1"/>
-      <w:numFmt w:val="bullet"/>
-      <w:lvlText w:val="o"/>
-      <w:lvlJc w:val="left"/>
-      <w:pPr>
-        <w:ind w:left="4309" w:hanging="360"/>
-      </w:pPr>
-      <w:rPr>
-        <w:rFonts w:ascii="Courier New" w:cs="Courier New" w:eastAsia="Courier New" w:hAnsi="Courier New"/>
-      </w:rPr>
-    </w:lvl>
-    <w:lvl w:ilvl="5">
-      <w:start w:val="1"/>
-      <w:numFmt w:val="bullet"/>
-      <w:lvlText w:val="▪"/>
-      <w:lvlJc w:val="left"/>
-      <w:pPr>
-        <w:ind w:left="5029" w:hanging="360"/>
-      </w:pPr>
-      <w:rPr>
-        <w:rFonts w:ascii="Noto Sans Symbols" w:cs="Noto Sans Symbols" w:eastAsia="Noto Sans Symbols" w:hAnsi="Noto Sans Symbols"/>
-      </w:rPr>
-    </w:lvl>
-    <w:lvl w:ilvl="6">
-      <w:start w:val="1"/>
-      <w:numFmt w:val="bullet"/>
-      <w:lvlText w:val="●"/>
-      <w:lvlJc w:val="left"/>
-      <w:pPr>
-        <w:ind w:left="5749" w:hanging="360"/>
-      </w:pPr>
-      <w:rPr>
-        <w:rFonts w:ascii="Noto Sans Symbols" w:cs="Noto Sans Symbols" w:eastAsia="Noto Sans Symbols" w:hAnsi="Noto Sans Symbols"/>
-      </w:rPr>
-    </w:lvl>
-    <w:lvl w:ilvl="7">
-      <w:start w:val="1"/>
-      <w:numFmt w:val="bullet"/>
-      <w:lvlText w:val="o"/>
-      <w:lvlJc w:val="left"/>
-      <w:pPr>
-        <w:ind w:left="6469" w:hanging="360"/>
-      </w:pPr>
-      <w:rPr>
-        <w:rFonts w:ascii="Courier New" w:cs="Courier New" w:eastAsia="Courier New" w:hAnsi="Courier New"/>
-      </w:rPr>
-    </w:lvl>
-    <w:lvl w:ilvl="8">
-      <w:start w:val="1"/>
-      <w:numFmt w:val="bullet"/>
-      <w:lvlText w:val="▪"/>
-      <w:lvlJc w:val="left"/>
-      <w:pPr>
-        <w:ind w:left="7189" w:hanging="360"/>
-      </w:pPr>
-      <w:rPr>
-        <w:rFonts w:ascii="Noto Sans Symbols" w:cs="Noto Sans Symbols" w:eastAsia="Noto Sans Symbols" w:hAnsi="Noto Sans Symbols"/>
-      </w:rPr>
     </w:lvl>
   </w:abstractNum>
   <w:num w:numId="1">

</xml_diff>